<commit_message>
Début Analyse Partie B
</commit_message>
<xml_diff>
--- a/Projet3/Rapport.docx
+++ b/Projet3/Rapport.docx
@@ -376,7 +376,7 @@
           <w:r>
             <w:fldChar w:fldCharType="separate"/>
           </w:r>
-          <w:hyperlink w:anchor="_Toc195022679" w:history="1">
+          <w:hyperlink w:anchor="_Toc195208100" w:history="1">
             <w:r>
               <w:rPr>
                 <w:rStyle w:val="Lienhypertexte"/>
@@ -425,7 +425,7 @@
                 <w:noProof/>
                 <w:webHidden/>
               </w:rPr>
-              <w:instrText xml:space="preserve"> PAGEREF _Toc195022679 \h </w:instrText>
+              <w:instrText xml:space="preserve"> PAGEREF _Toc195208100 \h </w:instrText>
             </w:r>
             <w:r>
               <w:rPr>
@@ -470,7 +470,7 @@
               <w:szCs w:val="22"/>
             </w:rPr>
           </w:pPr>
-          <w:hyperlink w:anchor="_Toc195022680" w:history="1">
+          <w:hyperlink w:anchor="_Toc195208101" w:history="1">
             <w:r>
               <w:rPr>
                 <w:rStyle w:val="Lienhypertexte"/>
@@ -515,7 +515,7 @@
                 <w:noProof/>
                 <w:webHidden/>
               </w:rPr>
-              <w:instrText xml:space="preserve"> PAGEREF _Toc195022680 \h </w:instrText>
+              <w:instrText xml:space="preserve"> PAGEREF _Toc195208101 \h </w:instrText>
             </w:r>
             <w:r>
               <w:rPr>
@@ -560,7 +560,7 @@
               <w:szCs w:val="22"/>
             </w:rPr>
           </w:pPr>
-          <w:hyperlink w:anchor="_Toc195022681" w:history="1">
+          <w:hyperlink w:anchor="_Toc195208102" w:history="1">
             <w:r>
               <w:rPr>
                 <w:rStyle w:val="Lienhypertexte"/>
@@ -605,7 +605,7 @@
                 <w:noProof/>
                 <w:webHidden/>
               </w:rPr>
-              <w:instrText xml:space="preserve"> PAGEREF _Toc195022681 \h </w:instrText>
+              <w:instrText xml:space="preserve"> PAGEREF _Toc195208102 \h </w:instrText>
             </w:r>
             <w:r>
               <w:rPr>
@@ -650,7 +650,7 @@
               <w:szCs w:val="22"/>
             </w:rPr>
           </w:pPr>
-          <w:hyperlink w:anchor="_Toc195022682" w:history="1">
+          <w:hyperlink w:anchor="_Toc195208103" w:history="1">
             <w:r>
               <w:rPr>
                 <w:rStyle w:val="Lienhypertexte"/>
@@ -695,7 +695,7 @@
                 <w:noProof/>
                 <w:webHidden/>
               </w:rPr>
-              <w:instrText xml:space="preserve"> PAGEREF _Toc195022682 \h </w:instrText>
+              <w:instrText xml:space="preserve"> PAGEREF _Toc195208103 \h </w:instrText>
             </w:r>
             <w:r>
               <w:rPr>
@@ -739,7 +739,7 @@
               <w:szCs w:val="22"/>
             </w:rPr>
           </w:pPr>
-          <w:hyperlink w:anchor="_Toc195022683" w:history="1">
+          <w:hyperlink w:anchor="_Toc195208104" w:history="1">
             <w:r>
               <w:rPr>
                 <w:rStyle w:val="Lienhypertexte"/>
@@ -768,7 +768,7 @@
                 <w:noProof/>
                 <w:webHidden/>
               </w:rPr>
-              <w:instrText xml:space="preserve"> PAGEREF _Toc195022683 \h </w:instrText>
+              <w:instrText xml:space="preserve"> PAGEREF _Toc195208104 \h </w:instrText>
             </w:r>
             <w:r>
               <w:rPr>
@@ -812,7 +812,7 @@
               <w:szCs w:val="22"/>
             </w:rPr>
           </w:pPr>
-          <w:hyperlink w:anchor="_Toc195022684" w:history="1">
+          <w:hyperlink w:anchor="_Toc195208105" w:history="1">
             <w:r>
               <w:rPr>
                 <w:rStyle w:val="Lienhypertexte"/>
@@ -841,7 +841,7 @@
                 <w:noProof/>
                 <w:webHidden/>
               </w:rPr>
-              <w:instrText xml:space="preserve"> PAGEREF _Toc195022684 \h </w:instrText>
+              <w:instrText xml:space="preserve"> PAGEREF _Toc195208105 \h </w:instrText>
             </w:r>
             <w:r>
               <w:rPr>
@@ -885,7 +885,7 @@
               <w:szCs w:val="22"/>
             </w:rPr>
           </w:pPr>
-          <w:hyperlink w:anchor="_Toc195022685" w:history="1">
+          <w:hyperlink w:anchor="_Toc195208106" w:history="1">
             <w:r>
               <w:rPr>
                 <w:rStyle w:val="Lienhypertexte"/>
@@ -914,7 +914,7 @@
                 <w:noProof/>
                 <w:webHidden/>
               </w:rPr>
-              <w:instrText xml:space="preserve"> PAGEREF _Toc195022685 \h </w:instrText>
+              <w:instrText xml:space="preserve"> PAGEREF _Toc195208106 \h </w:instrText>
             </w:r>
             <w:r>
               <w:rPr>
@@ -958,7 +958,7 @@
               <w:szCs w:val="22"/>
             </w:rPr>
           </w:pPr>
-          <w:hyperlink w:anchor="_Toc195022686" w:history="1">
+          <w:hyperlink w:anchor="_Toc195208107" w:history="1">
             <w:r>
               <w:rPr>
                 <w:rStyle w:val="Lienhypertexte"/>
@@ -987,7 +987,7 @@
                 <w:noProof/>
                 <w:webHidden/>
               </w:rPr>
-              <w:instrText xml:space="preserve"> PAGEREF _Toc195022686 \h </w:instrText>
+              <w:instrText xml:space="preserve"> PAGEREF _Toc195208107 \h </w:instrText>
             </w:r>
             <w:r>
               <w:rPr>
@@ -1032,7 +1032,7 @@
               <w:szCs w:val="22"/>
             </w:rPr>
           </w:pPr>
-          <w:hyperlink w:anchor="_Toc195022687" w:history="1">
+          <w:hyperlink w:anchor="_Toc195208108" w:history="1">
             <w:r>
               <w:rPr>
                 <w:rStyle w:val="Lienhypertexte"/>
@@ -1081,7 +1081,7 @@
                 <w:noProof/>
                 <w:webHidden/>
               </w:rPr>
-              <w:instrText xml:space="preserve"> PAGEREF _Toc195022687 \h </w:instrText>
+              <w:instrText xml:space="preserve"> PAGEREF _Toc195208108 \h </w:instrText>
             </w:r>
             <w:r>
               <w:rPr>
@@ -1126,7 +1126,7 @@
               <w:szCs w:val="22"/>
             </w:rPr>
           </w:pPr>
-          <w:hyperlink w:anchor="_Toc195022688" w:history="1">
+          <w:hyperlink w:anchor="_Toc195208109" w:history="1">
             <w:r>
               <w:rPr>
                 <w:rStyle w:val="Lienhypertexte"/>
@@ -1175,7 +1175,7 @@
                 <w:noProof/>
                 <w:webHidden/>
               </w:rPr>
-              <w:instrText xml:space="preserve"> PAGEREF _Toc195022688 \h </w:instrText>
+              <w:instrText xml:space="preserve"> PAGEREF _Toc195208109 \h </w:instrText>
             </w:r>
             <w:r>
               <w:rPr>
@@ -1195,7 +1195,457 @@
                 <w:noProof/>
                 <w:webHidden/>
               </w:rPr>
-              <w:t>3</w:t>
+              <w:t>4</w:t>
+            </w:r>
+            <w:r>
+              <w:rPr>
+                <w:noProof/>
+                <w:webHidden/>
+              </w:rPr>
+              <w:fldChar w:fldCharType="end"/>
+            </w:r>
+          </w:hyperlink>
+        </w:p>
+        <w:p>
+          <w:pPr>
+            <w:pStyle w:val="TM2"/>
+            <w:tabs>
+              <w:tab w:val="left" w:pos="660"/>
+              <w:tab w:val="right" w:leader="dot" w:pos="9062"/>
+            </w:tabs>
+            <w:rPr>
+              <w:rFonts w:cstheme="minorBidi"/>
+              <w:noProof/>
+              <w:sz w:val="22"/>
+              <w:szCs w:val="22"/>
+            </w:rPr>
+          </w:pPr>
+          <w:hyperlink w:anchor="_Toc195208110" w:history="1">
+            <w:r>
+              <w:rPr>
+                <w:rStyle w:val="Lienhypertexte"/>
+                <w:rFonts w:eastAsia="Times New Roman" w:cstheme="minorHAnsi"/>
+                <w:b/>
+                <w:bCs/>
+                <w:noProof/>
+              </w:rPr>
+              <w:t>A.</w:t>
+            </w:r>
+            <w:r>
+              <w:rPr>
+                <w:rFonts w:cstheme="minorBidi"/>
+                <w:noProof/>
+                <w:sz w:val="22"/>
+                <w:szCs w:val="22"/>
+              </w:rPr>
+              <w:tab/>
+            </w:r>
+            <w:r>
+              <w:rPr>
+                <w:rStyle w:val="Lienhypertexte"/>
+                <w:rFonts w:eastAsia="Times New Roman" w:cstheme="minorHAnsi"/>
+                <w:b/>
+                <w:bCs/>
+                <w:noProof/>
+              </w:rPr>
+              <w:t>Exploration de la Structure Globale des Ventes</w:t>
+            </w:r>
+            <w:r>
+              <w:rPr>
+                <w:noProof/>
+                <w:webHidden/>
+              </w:rPr>
+              <w:tab/>
+            </w:r>
+            <w:r>
+              <w:rPr>
+                <w:noProof/>
+                <w:webHidden/>
+              </w:rPr>
+              <w:fldChar w:fldCharType="begin"/>
+            </w:r>
+            <w:r>
+              <w:rPr>
+                <w:noProof/>
+                <w:webHidden/>
+              </w:rPr>
+              <w:instrText xml:space="preserve"> PAGEREF _Toc195208110 \h </w:instrText>
+            </w:r>
+            <w:r>
+              <w:rPr>
+                <w:noProof/>
+                <w:webHidden/>
+              </w:rPr>
+            </w:r>
+            <w:r>
+              <w:rPr>
+                <w:noProof/>
+                <w:webHidden/>
+              </w:rPr>
+              <w:fldChar w:fldCharType="separate"/>
+            </w:r>
+            <w:r>
+              <w:rPr>
+                <w:noProof/>
+                <w:webHidden/>
+              </w:rPr>
+              <w:t>4</w:t>
+            </w:r>
+            <w:r>
+              <w:rPr>
+                <w:noProof/>
+                <w:webHidden/>
+              </w:rPr>
+              <w:fldChar w:fldCharType="end"/>
+            </w:r>
+          </w:hyperlink>
+        </w:p>
+        <w:p>
+          <w:pPr>
+            <w:pStyle w:val="TM2"/>
+            <w:tabs>
+              <w:tab w:val="left" w:pos="660"/>
+              <w:tab w:val="right" w:leader="dot" w:pos="9062"/>
+            </w:tabs>
+            <w:rPr>
+              <w:rFonts w:cstheme="minorBidi"/>
+              <w:noProof/>
+              <w:sz w:val="22"/>
+              <w:szCs w:val="22"/>
+            </w:rPr>
+          </w:pPr>
+          <w:hyperlink w:anchor="_Toc195208111" w:history="1">
+            <w:r>
+              <w:rPr>
+                <w:rStyle w:val="Lienhypertexte"/>
+                <w:rFonts w:eastAsia="Times New Roman" w:cstheme="minorHAnsi"/>
+                <w:b/>
+                <w:bCs/>
+                <w:noProof/>
+              </w:rPr>
+              <w:t>B.</w:t>
+            </w:r>
+            <w:r>
+              <w:rPr>
+                <w:rFonts w:cstheme="minorBidi"/>
+                <w:noProof/>
+                <w:sz w:val="22"/>
+                <w:szCs w:val="22"/>
+              </w:rPr>
+              <w:tab/>
+            </w:r>
+            <w:r>
+              <w:rPr>
+                <w:rStyle w:val="Lienhypertexte"/>
+                <w:rFonts w:eastAsia="Times New Roman" w:cstheme="minorHAnsi"/>
+                <w:b/>
+                <w:bCs/>
+                <w:noProof/>
+              </w:rPr>
+              <w:t>Analyse Géographique de la Performance</w:t>
+            </w:r>
+            <w:r>
+              <w:rPr>
+                <w:noProof/>
+                <w:webHidden/>
+              </w:rPr>
+              <w:tab/>
+            </w:r>
+            <w:r>
+              <w:rPr>
+                <w:noProof/>
+                <w:webHidden/>
+              </w:rPr>
+              <w:fldChar w:fldCharType="begin"/>
+            </w:r>
+            <w:r>
+              <w:rPr>
+                <w:noProof/>
+                <w:webHidden/>
+              </w:rPr>
+              <w:instrText xml:space="preserve"> PAGEREF _Toc195208111 \h </w:instrText>
+            </w:r>
+            <w:r>
+              <w:rPr>
+                <w:noProof/>
+                <w:webHidden/>
+              </w:rPr>
+            </w:r>
+            <w:r>
+              <w:rPr>
+                <w:noProof/>
+                <w:webHidden/>
+              </w:rPr>
+              <w:fldChar w:fldCharType="separate"/>
+            </w:r>
+            <w:r>
+              <w:rPr>
+                <w:noProof/>
+                <w:webHidden/>
+              </w:rPr>
+              <w:t>5</w:t>
+            </w:r>
+            <w:r>
+              <w:rPr>
+                <w:noProof/>
+                <w:webHidden/>
+              </w:rPr>
+              <w:fldChar w:fldCharType="end"/>
+            </w:r>
+          </w:hyperlink>
+        </w:p>
+        <w:p>
+          <w:pPr>
+            <w:pStyle w:val="TM2"/>
+            <w:tabs>
+              <w:tab w:val="left" w:pos="660"/>
+              <w:tab w:val="right" w:leader="dot" w:pos="9062"/>
+            </w:tabs>
+            <w:rPr>
+              <w:rFonts w:cstheme="minorBidi"/>
+              <w:noProof/>
+              <w:sz w:val="22"/>
+              <w:szCs w:val="22"/>
+            </w:rPr>
+          </w:pPr>
+          <w:hyperlink w:anchor="_Toc195208112" w:history="1">
+            <w:r>
+              <w:rPr>
+                <w:rStyle w:val="Lienhypertexte"/>
+                <w:rFonts w:eastAsia="Times New Roman" w:cstheme="minorHAnsi"/>
+                <w:b/>
+                <w:bCs/>
+                <w:noProof/>
+              </w:rPr>
+              <w:t>C.</w:t>
+            </w:r>
+            <w:r>
+              <w:rPr>
+                <w:rFonts w:cstheme="minorBidi"/>
+                <w:noProof/>
+                <w:sz w:val="22"/>
+                <w:szCs w:val="22"/>
+              </w:rPr>
+              <w:tab/>
+            </w:r>
+            <w:r>
+              <w:rPr>
+                <w:rStyle w:val="Lienhypertexte"/>
+                <w:rFonts w:eastAsia="Times New Roman" w:cstheme="minorHAnsi"/>
+                <w:b/>
+                <w:bCs/>
+                <w:noProof/>
+              </w:rPr>
+              <w:t>Analyse des Segments Clients</w:t>
+            </w:r>
+            <w:r>
+              <w:rPr>
+                <w:noProof/>
+                <w:webHidden/>
+              </w:rPr>
+              <w:tab/>
+            </w:r>
+            <w:r>
+              <w:rPr>
+                <w:noProof/>
+                <w:webHidden/>
+              </w:rPr>
+              <w:fldChar w:fldCharType="begin"/>
+            </w:r>
+            <w:r>
+              <w:rPr>
+                <w:noProof/>
+                <w:webHidden/>
+              </w:rPr>
+              <w:instrText xml:space="preserve"> PAGEREF _Toc195208112 \h </w:instrText>
+            </w:r>
+            <w:r>
+              <w:rPr>
+                <w:noProof/>
+                <w:webHidden/>
+              </w:rPr>
+            </w:r>
+            <w:r>
+              <w:rPr>
+                <w:noProof/>
+                <w:webHidden/>
+              </w:rPr>
+              <w:fldChar w:fldCharType="separate"/>
+            </w:r>
+            <w:r>
+              <w:rPr>
+                <w:noProof/>
+                <w:webHidden/>
+              </w:rPr>
+              <w:t>5</w:t>
+            </w:r>
+            <w:r>
+              <w:rPr>
+                <w:noProof/>
+                <w:webHidden/>
+              </w:rPr>
+              <w:fldChar w:fldCharType="end"/>
+            </w:r>
+          </w:hyperlink>
+        </w:p>
+        <w:p>
+          <w:pPr>
+            <w:pStyle w:val="TM2"/>
+            <w:tabs>
+              <w:tab w:val="left" w:pos="660"/>
+              <w:tab w:val="right" w:leader="dot" w:pos="9062"/>
+            </w:tabs>
+            <w:rPr>
+              <w:rFonts w:cstheme="minorBidi"/>
+              <w:noProof/>
+              <w:sz w:val="22"/>
+              <w:szCs w:val="22"/>
+            </w:rPr>
+          </w:pPr>
+          <w:hyperlink w:anchor="_Toc195208113" w:history="1">
+            <w:r>
+              <w:rPr>
+                <w:rStyle w:val="Lienhypertexte"/>
+                <w:rFonts w:eastAsia="Times New Roman" w:cstheme="minorHAnsi"/>
+                <w:b/>
+                <w:bCs/>
+                <w:noProof/>
+              </w:rPr>
+              <w:t>D.</w:t>
+            </w:r>
+            <w:r>
+              <w:rPr>
+                <w:rFonts w:cstheme="minorBidi"/>
+                <w:noProof/>
+                <w:sz w:val="22"/>
+                <w:szCs w:val="22"/>
+              </w:rPr>
+              <w:tab/>
+            </w:r>
+            <w:r>
+              <w:rPr>
+                <w:rStyle w:val="Lienhypertexte"/>
+                <w:rFonts w:eastAsia="Times New Roman" w:cstheme="minorHAnsi"/>
+                <w:b/>
+                <w:bCs/>
+                <w:noProof/>
+              </w:rPr>
+              <w:t>Étude des Facteurs Opérationnels et Temporels</w:t>
+            </w:r>
+            <w:r>
+              <w:rPr>
+                <w:noProof/>
+                <w:webHidden/>
+              </w:rPr>
+              <w:tab/>
+            </w:r>
+            <w:r>
+              <w:rPr>
+                <w:noProof/>
+                <w:webHidden/>
+              </w:rPr>
+              <w:fldChar w:fldCharType="begin"/>
+            </w:r>
+            <w:r>
+              <w:rPr>
+                <w:noProof/>
+                <w:webHidden/>
+              </w:rPr>
+              <w:instrText xml:space="preserve"> PAGEREF _Toc195208113 \h </w:instrText>
+            </w:r>
+            <w:r>
+              <w:rPr>
+                <w:noProof/>
+                <w:webHidden/>
+              </w:rPr>
+            </w:r>
+            <w:r>
+              <w:rPr>
+                <w:noProof/>
+                <w:webHidden/>
+              </w:rPr>
+              <w:fldChar w:fldCharType="separate"/>
+            </w:r>
+            <w:r>
+              <w:rPr>
+                <w:noProof/>
+                <w:webHidden/>
+              </w:rPr>
+              <w:t>6</w:t>
+            </w:r>
+            <w:r>
+              <w:rPr>
+                <w:noProof/>
+                <w:webHidden/>
+              </w:rPr>
+              <w:fldChar w:fldCharType="end"/>
+            </w:r>
+          </w:hyperlink>
+        </w:p>
+        <w:p>
+          <w:pPr>
+            <w:pStyle w:val="TM2"/>
+            <w:tabs>
+              <w:tab w:val="right" w:leader="dot" w:pos="9062"/>
+            </w:tabs>
+            <w:rPr>
+              <w:rFonts w:cstheme="minorBidi"/>
+              <w:noProof/>
+              <w:sz w:val="22"/>
+              <w:szCs w:val="22"/>
+            </w:rPr>
+          </w:pPr>
+          <w:hyperlink w:anchor="_Toc195208114" w:history="1">
+            <w:r>
+              <w:rPr>
+                <w:rStyle w:val="Lienhypertexte"/>
+                <w:rFonts w:eastAsia="Times New Roman" w:cstheme="minorHAnsi"/>
+                <w:b/>
+                <w:bCs/>
+                <w:noProof/>
+              </w:rPr>
+              <w:t>E.</w:t>
+            </w:r>
+            <w:r>
+              <w:rPr>
+                <w:noProof/>
+                <w:webHidden/>
+              </w:rPr>
+              <w:tab/>
+            </w:r>
+            <w:r>
+              <w:rPr>
+                <w:noProof/>
+                <w:webHidden/>
+              </w:rPr>
+              <w:fldChar w:fldCharType="begin"/>
+            </w:r>
+            <w:r>
+              <w:rPr>
+                <w:noProof/>
+                <w:webHidden/>
+              </w:rPr>
+              <w:instrText xml:space="preserve"> PAGEREF _Toc195208114 \h </w:instrText>
+            </w:r>
+            <w:r>
+              <w:rPr>
+                <w:noProof/>
+                <w:webHidden/>
+              </w:rPr>
+            </w:r>
+            <w:r>
+              <w:rPr>
+                <w:noProof/>
+                <w:webHidden/>
+              </w:rPr>
+              <w:fldChar w:fldCharType="separate"/>
+            </w:r>
+            <w:r>
+              <w:rPr>
+                <w:noProof/>
+                <w:webHidden/>
+              </w:rPr>
+              <w:t>6</w:t>
             </w:r>
             <w:r>
               <w:rPr>
@@ -1220,7 +1670,7 @@
               <w:szCs w:val="22"/>
             </w:rPr>
           </w:pPr>
-          <w:hyperlink w:anchor="_Toc195022689" w:history="1">
+          <w:hyperlink w:anchor="_Toc195208115" w:history="1">
             <w:r>
               <w:rPr>
                 <w:rStyle w:val="Lienhypertexte"/>
@@ -1269,7 +1719,7 @@
                 <w:noProof/>
                 <w:webHidden/>
               </w:rPr>
-              <w:instrText xml:space="preserve"> PAGEREF _Toc195022689 \h </w:instrText>
+              <w:instrText xml:space="preserve"> PAGEREF _Toc195208115 \h </w:instrText>
             </w:r>
             <w:r>
               <w:rPr>
@@ -1289,7 +1739,7 @@
                 <w:noProof/>
                 <w:webHidden/>
               </w:rPr>
-              <w:t>3</w:t>
+              <w:t>6</w:t>
             </w:r>
             <w:r>
               <w:rPr>
@@ -1314,7 +1764,7 @@
               <w:szCs w:val="22"/>
             </w:rPr>
           </w:pPr>
-          <w:hyperlink w:anchor="_Toc195022690" w:history="1">
+          <w:hyperlink w:anchor="_Toc195208116" w:history="1">
             <w:r>
               <w:rPr>
                 <w:rStyle w:val="Lienhypertexte"/>
@@ -1363,7 +1813,7 @@
                 <w:noProof/>
                 <w:webHidden/>
               </w:rPr>
-              <w:instrText xml:space="preserve"> PAGEREF _Toc195022690 \h </w:instrText>
+              <w:instrText xml:space="preserve"> PAGEREF _Toc195208116 \h </w:instrText>
             </w:r>
             <w:r>
               <w:rPr>
@@ -1383,7 +1833,7 @@
                 <w:noProof/>
                 <w:webHidden/>
               </w:rPr>
-              <w:t>4</w:t>
+              <w:t>6</w:t>
             </w:r>
             <w:r>
               <w:rPr>
@@ -1438,7 +1888,7 @@
           <w:lang w:eastAsia="fr-FR"/>
         </w:rPr>
       </w:pPr>
-      <w:bookmarkStart w:id="0" w:name="_Toc195022679"/>
+      <w:bookmarkStart w:id="0" w:name="_Toc195208100"/>
       <w:r>
         <w:rPr>
           <w:rFonts w:eastAsia="Times New Roman" w:cstheme="minorHAnsi"/>
@@ -1465,7 +1915,7 @@
           <w:lang w:eastAsia="fr-FR"/>
         </w:rPr>
       </w:pPr>
-      <w:bookmarkStart w:id="1" w:name="_Toc195022680"/>
+      <w:bookmarkStart w:id="1" w:name="_Toc195208101"/>
       <w:r>
         <w:rPr>
           <w:rFonts w:eastAsia="Times New Roman"/>
@@ -1520,7 +1970,7 @@
           <w:lang w:eastAsia="fr-FR"/>
         </w:rPr>
       </w:pPr>
-      <w:bookmarkStart w:id="2" w:name="_Toc195022681"/>
+      <w:bookmarkStart w:id="2" w:name="_Toc195208102"/>
       <w:r>
         <w:rPr>
           <w:rFonts w:eastAsia="Times New Roman"/>
@@ -1623,7 +2073,7 @@
           <w:lang w:eastAsia="fr-FR"/>
         </w:rPr>
       </w:pPr>
-      <w:bookmarkStart w:id="3" w:name="_Toc195022682"/>
+      <w:bookmarkStart w:id="3" w:name="_Toc195208103"/>
       <w:r>
         <w:rPr>
           <w:rFonts w:eastAsia="Times New Roman"/>
@@ -1661,7 +2111,7 @@
           <w:color w:val="auto"/>
         </w:rPr>
       </w:pPr>
-      <w:bookmarkStart w:id="4" w:name="_Toc195022683"/>
+      <w:bookmarkStart w:id="4" w:name="_Toc195208104"/>
       <w:r>
         <w:rPr>
           <w:rStyle w:val="lev"/>
@@ -1795,7 +2245,7 @@
           <w:color w:val="auto"/>
         </w:rPr>
       </w:pPr>
-      <w:bookmarkStart w:id="5" w:name="_Toc195022684"/>
+      <w:bookmarkStart w:id="5" w:name="_Toc195208105"/>
       <w:r>
         <w:rPr>
           <w:rStyle w:val="lev"/>
@@ -2028,7 +2478,7 @@
           <w:color w:val="auto"/>
         </w:rPr>
       </w:pPr>
-      <w:bookmarkStart w:id="6" w:name="_Toc195022685"/>
+      <w:bookmarkStart w:id="6" w:name="_Toc195208106"/>
       <w:r>
         <w:rPr>
           <w:rStyle w:val="lev"/>
@@ -2238,7 +2688,7 @@
           <w:color w:val="auto"/>
         </w:rPr>
       </w:pPr>
-      <w:bookmarkStart w:id="7" w:name="_Toc195022686"/>
+      <w:bookmarkStart w:id="7" w:name="_Toc195208107"/>
       <w:r>
         <w:rPr>
           <w:rStyle w:val="lev"/>
@@ -2351,7 +2801,7 @@
           <w:lang w:eastAsia="fr-FR"/>
         </w:rPr>
       </w:pPr>
-      <w:bookmarkStart w:id="8" w:name="_Toc195022687"/>
+      <w:bookmarkStart w:id="8" w:name="_Toc195208108"/>
       <w:r>
         <w:rPr>
           <w:rFonts w:eastAsia="Times New Roman" w:cstheme="minorHAnsi"/>
@@ -2708,7 +3158,7 @@
           <w:lang w:eastAsia="fr-FR"/>
         </w:rPr>
       </w:pPr>
-      <w:bookmarkStart w:id="9" w:name="_Toc195022688"/>
+      <w:bookmarkStart w:id="9" w:name="_Toc195208109"/>
       <w:r>
         <w:rPr>
           <w:rFonts w:eastAsia="Times New Roman" w:cstheme="minorHAnsi"/>
@@ -2740,6 +3190,7 @@
           <w:lang w:eastAsia="fr-FR"/>
         </w:rPr>
       </w:pPr>
+      <w:bookmarkStart w:id="10" w:name="_Toc195208110"/>
       <w:r>
         <w:rPr>
           <w:rFonts w:eastAsia="Times New Roman" w:cstheme="minorHAnsi"/>
@@ -2751,6 +3202,7 @@
         </w:rPr>
         <w:t>Exploration de la Structure Globale des Ventes</w:t>
       </w:r>
+      <w:bookmarkEnd w:id="10"/>
     </w:p>
     <w:p>
       <w:pPr>
@@ -2869,7 +3321,7 @@
         </w:rPr>
         <w:lastRenderedPageBreak/>
         <w:drawing>
-          <wp:anchor distT="0" distB="0" distL="114300" distR="114300" simplePos="0" relativeHeight="251659264" behindDoc="0" locked="0" layoutInCell="1" allowOverlap="1" wp14:anchorId="7A439A1C" wp14:editId="678DE29F">
+          <wp:anchor distT="0" distB="0" distL="114300" distR="114300" simplePos="0" relativeHeight="251659264" behindDoc="0" locked="0" layoutInCell="1" allowOverlap="1" wp14:anchorId="7A439A1C" wp14:editId="62867936">
             <wp:simplePos x="0" y="0"/>
             <wp:positionH relativeFrom="column">
               <wp:posOffset>28575</wp:posOffset>
@@ -3188,6 +3640,31 @@
     </w:p>
     <w:p>
       <w:pPr>
+        <w:rPr>
+          <w:sz w:val="22"/>
+          <w:szCs w:val="22"/>
+        </w:rPr>
+      </w:pPr>
+      <w:r>
+        <w:rPr>
+          <w:sz w:val="22"/>
+          <w:szCs w:val="22"/>
+        </w:rPr>
+        <w:br w:type="page"/>
+      </w:r>
+    </w:p>
+    <w:p>
+      <w:pPr>
+        <w:spacing w:before="100" w:beforeAutospacing="1" w:after="100" w:afterAutospacing="1" w:line="240" w:lineRule="auto"/>
+        <w:jc w:val="both"/>
+        <w:rPr>
+          <w:sz w:val="22"/>
+          <w:szCs w:val="22"/>
+        </w:rPr>
+      </w:pPr>
+    </w:p>
+    <w:p>
+      <w:pPr>
         <w:pStyle w:val="Paragraphedeliste"/>
         <w:numPr>
           <w:ilvl w:val="1"/>
@@ -3204,6 +3681,77 @@
           <w:lang w:eastAsia="fr-FR"/>
         </w:rPr>
       </w:pPr>
+      <w:bookmarkStart w:id="11" w:name="_Toc195208111"/>
+      <w:r>
+        <w:rPr>
+          <w:rFonts w:cstheme="minorHAnsi"/>
+          <w:noProof/>
+          <w:sz w:val="22"/>
+          <w:szCs w:val="22"/>
+        </w:rPr>
+        <w:drawing>
+          <wp:anchor distT="0" distB="0" distL="114300" distR="114300" simplePos="0" relativeHeight="251661312" behindDoc="0" locked="0" layoutInCell="1" allowOverlap="1" wp14:anchorId="215B0238" wp14:editId="5618AE71">
+            <wp:simplePos x="0" y="0"/>
+            <wp:positionH relativeFrom="column">
+              <wp:posOffset>43891</wp:posOffset>
+            </wp:positionH>
+            <wp:positionV relativeFrom="paragraph">
+              <wp:posOffset>478358</wp:posOffset>
+            </wp:positionV>
+            <wp:extent cx="5760720" cy="3830320"/>
+            <wp:effectExtent l="190500" t="190500" r="182880" b="189230"/>
+            <wp:wrapTopAndBottom/>
+            <wp:docPr id="6" name="Image 6"/>
+            <wp:cNvGraphicFramePr>
+              <a:graphicFrameLocks xmlns:a="http://schemas.openxmlformats.org/drawingml/2006/main" noChangeAspect="1"/>
+            </wp:cNvGraphicFramePr>
+            <a:graphic xmlns:a="http://schemas.openxmlformats.org/drawingml/2006/main">
+              <a:graphicData uri="http://schemas.openxmlformats.org/drawingml/2006/picture">
+                <pic:pic xmlns:pic="http://schemas.openxmlformats.org/drawingml/2006/picture">
+                  <pic:nvPicPr>
+                    <pic:cNvPr id="0" name="Picture 9"/>
+                    <pic:cNvPicPr>
+                      <a:picLocks noChangeAspect="1" noChangeArrowheads="1"/>
+                    </pic:cNvPicPr>
+                  </pic:nvPicPr>
+                  <pic:blipFill>
+                    <a:blip r:embed="rId9">
+                      <a:extLst>
+                        <a:ext uri="{28A0092B-C50C-407E-A947-70E740481C1C}">
+                          <a14:useLocalDpi xmlns:a14="http://schemas.microsoft.com/office/drawing/2010/main" val="0"/>
+                        </a:ext>
+                      </a:extLst>
+                    </a:blip>
+                    <a:srcRect/>
+                    <a:stretch>
+                      <a:fillRect/>
+                    </a:stretch>
+                  </pic:blipFill>
+                  <pic:spPr bwMode="auto">
+                    <a:xfrm>
+                      <a:off x="0" y="0"/>
+                      <a:ext cx="5760720" cy="3830320"/>
+                    </a:xfrm>
+                    <a:prstGeom prst="rect">
+                      <a:avLst/>
+                    </a:prstGeom>
+                    <a:ln>
+                      <a:noFill/>
+                    </a:ln>
+                    <a:effectLst>
+                      <a:outerShdw blurRad="190500" algn="tl" rotWithShape="0">
+                        <a:srgbClr val="000000">
+                          <a:alpha val="70000"/>
+                        </a:srgbClr>
+                      </a:outerShdw>
+                    </a:effectLst>
+                  </pic:spPr>
+                </pic:pic>
+              </a:graphicData>
+            </a:graphic>
+          </wp:anchor>
+        </w:drawing>
+      </w:r>
       <w:r>
         <w:rPr>
           <w:rFonts w:eastAsia="Times New Roman" w:cstheme="minorHAnsi"/>
@@ -3213,52 +3761,134 @@
           <w:szCs w:val="24"/>
           <w:lang w:eastAsia="fr-FR"/>
         </w:rPr>
-        <w:t>Analyse Géographique de la Performance</w:t>
-      </w:r>
+        <w:t xml:space="preserve">Analyse </w:t>
+      </w:r>
+      <w:r>
+        <w:rPr>
+          <w:rFonts w:eastAsia="Times New Roman" w:cstheme="minorHAnsi"/>
+          <w:b/>
+          <w:bCs/>
+          <w:sz w:val="24"/>
+          <w:szCs w:val="24"/>
+          <w:lang w:eastAsia="fr-FR"/>
+        </w:rPr>
+        <w:t>des Sous-Catégories et Écarts Régionaux</w:t>
+      </w:r>
+      <w:bookmarkEnd w:id="11"/>
     </w:p>
     <w:p>
       <w:pPr>
         <w:spacing w:before="100" w:beforeAutospacing="1" w:after="100" w:afterAutospacing="1" w:line="240" w:lineRule="auto"/>
-        <w:ind w:left="360"/>
-        <w:rPr>
-          <w:rFonts w:eastAsia="Times New Roman" w:cstheme="minorHAnsi"/>
-          <w:sz w:val="22"/>
-          <w:szCs w:val="22"/>
-          <w:lang w:eastAsia="fr-FR"/>
-        </w:rPr>
-      </w:pPr>
-      <w:proofErr w:type="gramStart"/>
-      <w:r>
-        <w:rPr>
-          <w:rFonts w:eastAsia="Times New Roman" w:cstheme="minorHAnsi"/>
-          <w:sz w:val="22"/>
-          <w:szCs w:val="22"/>
-          <w:lang w:eastAsia="fr-FR"/>
-        </w:rPr>
-        <w:t>  Performance</w:t>
-      </w:r>
-      <w:proofErr w:type="gramEnd"/>
-      <w:r>
-        <w:rPr>
-          <w:rFonts w:eastAsia="Times New Roman" w:cstheme="minorHAnsi"/>
-          <w:sz w:val="22"/>
-          <w:szCs w:val="22"/>
-          <w:lang w:eastAsia="fr-FR"/>
-        </w:rPr>
-        <w:t xml:space="preserve"> régionale par catégorie de produit (carte géographique ou barres empilées)</w:t>
-      </w:r>
-    </w:p>
-    <w:p>
-      <w:pPr>
-        <w:spacing w:before="100" w:beforeAutospacing="1" w:after="100" w:afterAutospacing="1" w:line="240" w:lineRule="auto"/>
-        <w:ind w:left="360"/>
-        <w:rPr>
-          <w:rFonts w:eastAsia="Times New Roman" w:cstheme="minorHAnsi"/>
-          <w:sz w:val="22"/>
-          <w:szCs w:val="22"/>
-          <w:lang w:eastAsia="fr-FR"/>
-        </w:rPr>
-      </w:pPr>
+        <w:rPr>
+          <w:rFonts w:eastAsia="Times New Roman" w:cstheme="minorHAnsi"/>
+          <w:sz w:val="22"/>
+          <w:szCs w:val="22"/>
+          <w:lang w:eastAsia="fr-FR"/>
+        </w:rPr>
+      </w:pPr>
+      <w:r>
+        <w:rPr>
+          <w:sz w:val="22"/>
+          <w:szCs w:val="22"/>
+        </w:rPr>
+        <w:t xml:space="preserve">Les sous-catégories génèrent des profits très variés. Certaines, comme les </w:t>
+      </w:r>
+      <w:r>
+        <w:rPr>
+          <w:rStyle w:val="lev"/>
+          <w:sz w:val="22"/>
+          <w:szCs w:val="22"/>
+        </w:rPr>
+        <w:t>Tables</w:t>
+      </w:r>
+      <w:r>
+        <w:rPr>
+          <w:sz w:val="22"/>
+          <w:szCs w:val="22"/>
+        </w:rPr>
+        <w:t xml:space="preserve">, figurent parmi les plus faibles, tandis que d’autres, telles que les </w:t>
+      </w:r>
+      <w:r>
+        <w:rPr>
+          <w:rStyle w:val="lev"/>
+          <w:sz w:val="22"/>
+          <w:szCs w:val="22"/>
+        </w:rPr>
+        <w:t>Accessories</w:t>
+      </w:r>
+      <w:r>
+        <w:rPr>
+          <w:sz w:val="22"/>
+          <w:szCs w:val="22"/>
+        </w:rPr>
+        <w:t xml:space="preserve">, </w:t>
+      </w:r>
+      <w:r>
+        <w:rPr>
+          <w:rStyle w:val="lev"/>
+          <w:sz w:val="22"/>
+          <w:szCs w:val="22"/>
+        </w:rPr>
+        <w:t>Phones</w:t>
+      </w:r>
+      <w:r>
+        <w:rPr>
+          <w:sz w:val="22"/>
+          <w:szCs w:val="22"/>
+        </w:rPr>
+        <w:t xml:space="preserve">, et </w:t>
+      </w:r>
+      <w:proofErr w:type="spellStart"/>
+      <w:r>
+        <w:rPr>
+          <w:rStyle w:val="lev"/>
+          <w:sz w:val="22"/>
+          <w:szCs w:val="22"/>
+        </w:rPr>
+        <w:t>Copiers</w:t>
+      </w:r>
+      <w:proofErr w:type="spellEnd"/>
+      <w:r>
+        <w:rPr>
+          <w:sz w:val="22"/>
+          <w:szCs w:val="22"/>
+        </w:rPr>
+        <w:t xml:space="preserve">, dominent avec des profits nettement supérieurs à 40 000€. La majorité des sous-catégories montrent des résultats modérés, avec des bénéfices allant de 15 000€ à 35 000€, ce qui suggère une distribution assez inégale du profit. Quelques sous-catégories comme </w:t>
+      </w:r>
+      <w:proofErr w:type="spellStart"/>
+      <w:r>
+        <w:rPr>
+          <w:rStyle w:val="lev"/>
+          <w:sz w:val="22"/>
+          <w:szCs w:val="22"/>
+        </w:rPr>
+        <w:t>Bookcases</w:t>
+      </w:r>
+      <w:proofErr w:type="spellEnd"/>
+      <w:r>
+        <w:rPr>
+          <w:sz w:val="22"/>
+          <w:szCs w:val="22"/>
+        </w:rPr>
+        <w:t xml:space="preserve"> et </w:t>
+      </w:r>
+      <w:proofErr w:type="spellStart"/>
+      <w:r>
+        <w:rPr>
+          <w:rStyle w:val="lev"/>
+          <w:sz w:val="22"/>
+          <w:szCs w:val="22"/>
+        </w:rPr>
+        <w:t>Suppliers</w:t>
+      </w:r>
+      <w:proofErr w:type="spellEnd"/>
+      <w:r>
+        <w:rPr>
+          <w:sz w:val="22"/>
+          <w:szCs w:val="22"/>
+        </w:rPr>
+        <w:t xml:space="preserve"> présentent même des profits négatifs. Cette dispersion des résultats met en lumière des opportunités d’optimisation dans les sous-catégories les moins performantes.</w:t>
+      </w:r>
       <w:proofErr w:type="gramStart"/>
       <w:r>
         <w:rPr>
@@ -3298,6 +3928,7 @@
           <w:lang w:eastAsia="fr-FR"/>
         </w:rPr>
       </w:pPr>
+      <w:bookmarkStart w:id="12" w:name="_Toc195208112"/>
       <w:r>
         <w:rPr>
           <w:rFonts w:eastAsia="Times New Roman" w:cstheme="minorHAnsi"/>
@@ -3309,6 +3940,7 @@
         </w:rPr>
         <w:t>Analyse des Segments Clients</w:t>
       </w:r>
+      <w:bookmarkEnd w:id="12"/>
     </w:p>
     <w:p>
       <w:pPr>
@@ -3392,6 +4024,7 @@
           <w:lang w:eastAsia="fr-FR"/>
         </w:rPr>
       </w:pPr>
+      <w:bookmarkStart w:id="13" w:name="_Toc195208113"/>
       <w:r>
         <w:rPr>
           <w:rFonts w:eastAsia="Times New Roman" w:cstheme="minorHAnsi"/>
@@ -3401,9 +4034,9 @@
           <w:szCs w:val="24"/>
           <w:lang w:eastAsia="fr-FR"/>
         </w:rPr>
-        <w:lastRenderedPageBreak/>
         <w:t>Étude des Facteurs Opérationnels et Temporels</w:t>
       </w:r>
+      <w:bookmarkEnd w:id="13"/>
     </w:p>
     <w:p>
       <w:pPr>
@@ -3841,6 +4474,8 @@
           <w:lang w:eastAsia="fr-FR"/>
         </w:rPr>
       </w:pPr>
+      <w:bookmarkStart w:id="14" w:name="_Toc195208114"/>
+      <w:bookmarkEnd w:id="14"/>
     </w:p>
     <w:p>
       <w:pPr>
@@ -3860,7 +4495,7 @@
           <w:lang w:eastAsia="fr-FR"/>
         </w:rPr>
       </w:pPr>
-      <w:bookmarkStart w:id="10" w:name="_Toc195022689"/>
+      <w:bookmarkStart w:id="15" w:name="_Toc195208115"/>
       <w:r>
         <w:rPr>
           <w:rFonts w:eastAsia="Times New Roman" w:cstheme="minorHAnsi"/>
@@ -3872,7 +4507,7 @@
         </w:rPr>
         <w:t>Discussion</w:t>
       </w:r>
-      <w:bookmarkEnd w:id="10"/>
+      <w:bookmarkEnd w:id="15"/>
     </w:p>
     <w:p>
       <w:pPr>
@@ -3962,7 +4597,7 @@
           <w:lang w:eastAsia="fr-FR"/>
         </w:rPr>
       </w:pPr>
-      <w:bookmarkStart w:id="11" w:name="_Toc195022690"/>
+      <w:bookmarkStart w:id="16" w:name="_Toc195208116"/>
       <w:r>
         <w:rPr>
           <w:rFonts w:eastAsia="Times New Roman" w:cstheme="minorHAnsi"/>
@@ -3974,7 +4609,7 @@
         </w:rPr>
         <w:t>Conclusion</w:t>
       </w:r>
-      <w:bookmarkEnd w:id="11"/>
+      <w:bookmarkEnd w:id="16"/>
     </w:p>
     <w:p>
       <w:pPr>
@@ -9357,10 +9992,10 @@
   </w:compat>
   <w:rsids>
     <w:rsidRoot w:val="00B74619"/>
-    <w:rsid w:val="00324EDF"/>
     <w:rsid w:val="006D6CA8"/>
     <w:rsid w:val="00A414DF"/>
     <w:rsid w:val="00B74619"/>
+    <w:rsid w:val="00D810FF"/>
     <w:rsid w:val="00E71BE9"/>
   </w:rsids>
   <m:mathPr>

</xml_diff>

<commit_message>
Etude de la Partie C Analyse
</commit_message>
<xml_diff>
--- a/Projet3/Rapport.docx
+++ b/Projet3/Rapport.docx
@@ -3444,25 +3444,7 @@
           <w:sz w:val="22"/>
           <w:szCs w:val="22"/>
         </w:rPr>
-        <w:t>la technologie (</w:t>
-      </w:r>
-      <w:proofErr w:type="spellStart"/>
-      <w:r>
-        <w:rPr>
-          <w:rStyle w:val="lev"/>
-          <w:sz w:val="22"/>
-          <w:szCs w:val="22"/>
-        </w:rPr>
-        <w:t>Technology</w:t>
-      </w:r>
-      <w:proofErr w:type="spellEnd"/>
-      <w:r>
-        <w:rPr>
-          <w:rStyle w:val="lev"/>
-          <w:sz w:val="22"/>
-          <w:szCs w:val="22"/>
-        </w:rPr>
-        <w:t>)</w:t>
+        <w:t>la technologie (Technology)</w:t>
       </w:r>
       <w:r>
         <w:rPr>
@@ -3492,7 +3474,6 @@
         </w:rPr>
         <w:t xml:space="preserve">Pour la suite, nous nous intéressons aux détails des commandes, notamment la quantité commandée et le profit généré. On remarque que la quantité de produits commandés est relativement homogène entre les catégories, chacune dépassant les 700 000 unités. La catégorie </w:t>
       </w:r>
-      <w:proofErr w:type="spellStart"/>
       <w:r>
         <w:rPr>
           <w:rFonts w:eastAsia="Times New Roman" w:cstheme="minorHAnsi"/>
@@ -3504,7 +3485,6 @@
         </w:rPr>
         <w:t>Technology</w:t>
       </w:r>
-      <w:proofErr w:type="spellEnd"/>
       <w:r>
         <w:rPr>
           <w:rFonts w:eastAsia="Times New Roman" w:cstheme="minorHAnsi"/>
@@ -3579,14 +3559,7 @@
           <w:sz w:val="22"/>
           <w:szCs w:val="22"/>
         </w:rPr>
-        <w:t>i</w:t>
-      </w:r>
-      <w:r>
-        <w:rPr>
-          <w:sz w:val="22"/>
-          <w:szCs w:val="22"/>
-        </w:rPr>
-        <w:t xml:space="preserve">l est intéressant de noter que bien que les </w:t>
+        <w:t xml:space="preserve">il est intéressant de noter que bien que les </w:t>
       </w:r>
       <w:r>
         <w:rPr>
@@ -3690,18 +3663,18 @@
           <w:szCs w:val="22"/>
         </w:rPr>
         <w:drawing>
-          <wp:anchor distT="0" distB="0" distL="114300" distR="114300" simplePos="0" relativeHeight="251661312" behindDoc="0" locked="0" layoutInCell="1" allowOverlap="1" wp14:anchorId="215B0238" wp14:editId="5618AE71">
+          <wp:anchor distT="0" distB="0" distL="114300" distR="114300" simplePos="0" relativeHeight="251662336" behindDoc="0" locked="0" layoutInCell="1" allowOverlap="1" wp14:anchorId="4E104A37" wp14:editId="4E147A41">
             <wp:simplePos x="0" y="0"/>
             <wp:positionH relativeFrom="column">
-              <wp:posOffset>43891</wp:posOffset>
+              <wp:posOffset>43815</wp:posOffset>
             </wp:positionH>
             <wp:positionV relativeFrom="paragraph">
-              <wp:posOffset>478358</wp:posOffset>
+              <wp:posOffset>412343</wp:posOffset>
             </wp:positionV>
             <wp:extent cx="5760720" cy="3830320"/>
             <wp:effectExtent l="190500" t="190500" r="182880" b="189230"/>
             <wp:wrapTopAndBottom/>
-            <wp:docPr id="6" name="Image 6"/>
+            <wp:docPr id="1" name="Image 1"/>
             <wp:cNvGraphicFramePr>
               <a:graphicFrameLocks xmlns:a="http://schemas.openxmlformats.org/drawingml/2006/main" noChangeAspect="1"/>
             </wp:cNvGraphicFramePr>
@@ -3709,7 +3682,7 @@
               <a:graphicData uri="http://schemas.openxmlformats.org/drawingml/2006/picture">
                 <pic:pic xmlns:pic="http://schemas.openxmlformats.org/drawingml/2006/picture">
                   <pic:nvPicPr>
-                    <pic:cNvPr id="0" name="Picture 9"/>
+                    <pic:cNvPr id="0" name="Picture 1"/>
                     <pic:cNvPicPr>
                       <a:picLocks noChangeAspect="1" noChangeArrowheads="1"/>
                     </pic:cNvPicPr>
@@ -3780,10 +3753,8 @@
       <w:pPr>
         <w:spacing w:before="100" w:beforeAutospacing="1" w:after="100" w:afterAutospacing="1" w:line="240" w:lineRule="auto"/>
         <w:rPr>
-          <w:rFonts w:eastAsia="Times New Roman" w:cstheme="minorHAnsi"/>
-          <w:sz w:val="22"/>
-          <w:szCs w:val="22"/>
-          <w:lang w:eastAsia="fr-FR"/>
+          <w:sz w:val="22"/>
+          <w:szCs w:val="22"/>
         </w:rPr>
       </w:pPr>
       <w:r>
@@ -3796,6 +3767,8 @@
       <w:r>
         <w:rPr>
           <w:rStyle w:val="lev"/>
+          <w:i/>
+          <w:iCs/>
           <w:sz w:val="22"/>
           <w:szCs w:val="22"/>
         </w:rPr>
@@ -3811,6 +3784,8 @@
       <w:r>
         <w:rPr>
           <w:rStyle w:val="lev"/>
+          <w:i/>
+          <w:iCs/>
           <w:sz w:val="22"/>
           <w:szCs w:val="22"/>
         </w:rPr>
@@ -3826,6 +3801,8 @@
       <w:r>
         <w:rPr>
           <w:rStyle w:val="lev"/>
+          <w:i/>
+          <w:iCs/>
           <w:sz w:val="22"/>
           <w:szCs w:val="22"/>
         </w:rPr>
@@ -3842,6 +3819,8 @@
       <w:r>
         <w:rPr>
           <w:rStyle w:val="lev"/>
+          <w:i/>
+          <w:iCs/>
           <w:sz w:val="22"/>
           <w:szCs w:val="22"/>
         </w:rPr>
@@ -3859,6 +3838,8 @@
       <w:r>
         <w:rPr>
           <w:rStyle w:val="lev"/>
+          <w:i/>
+          <w:iCs/>
           <w:sz w:val="22"/>
           <w:szCs w:val="22"/>
         </w:rPr>
@@ -3876,6 +3857,8 @@
       <w:r>
         <w:rPr>
           <w:rStyle w:val="lev"/>
+          <w:i/>
+          <w:iCs/>
           <w:sz w:val="22"/>
           <w:szCs w:val="22"/>
         </w:rPr>
@@ -3889,26 +3872,471 @@
         </w:rPr>
         <w:t xml:space="preserve"> présentent même des profits négatifs. Cette dispersion des résultats met en lumière des opportunités d’optimisation dans les sous-catégories les moins performantes.</w:t>
       </w:r>
-      <w:proofErr w:type="gramStart"/>
-      <w:r>
-        <w:rPr>
-          <w:rFonts w:eastAsia="Times New Roman" w:cstheme="minorHAnsi"/>
-          <w:sz w:val="22"/>
-          <w:szCs w:val="22"/>
-          <w:lang w:eastAsia="fr-FR"/>
-        </w:rPr>
-        <w:t>  Performance</w:t>
-      </w:r>
-      <w:proofErr w:type="gramEnd"/>
-      <w:r>
-        <w:rPr>
-          <w:rFonts w:eastAsia="Times New Roman" w:cstheme="minorHAnsi"/>
-          <w:sz w:val="22"/>
-          <w:szCs w:val="22"/>
-          <w:lang w:eastAsia="fr-FR"/>
-        </w:rPr>
-        <w:t xml:space="preserve"> par région, comparée à la production et au profit (barres horizontales)</w:t>
-      </w:r>
+    </w:p>
+    <w:p>
+      <w:pPr>
+        <w:spacing w:before="100" w:beforeAutospacing="1" w:after="100" w:afterAutospacing="1" w:line="240" w:lineRule="auto"/>
+        <w:rPr>
+          <w:rFonts w:cstheme="minorHAnsi"/>
+          <w:sz w:val="24"/>
+          <w:szCs w:val="24"/>
+        </w:rPr>
+      </w:pPr>
+      <w:r>
+        <w:rPr>
+          <w:sz w:val="22"/>
+          <w:szCs w:val="22"/>
+        </w:rPr>
+        <w:t>Malgré la présence de plusieurs sous-catégories peu rentables, voire déficitaires,</w:t>
+      </w:r>
+      <w:r>
+        <w:rPr>
+          <w:rFonts w:cstheme="minorHAnsi"/>
+          <w:sz w:val="22"/>
+          <w:szCs w:val="22"/>
+        </w:rPr>
+        <w:t xml:space="preserve"> la moyenne des profits se situe juste en dessous des 20 000 €. Ce niveau moyen témoigne d’un certain équilibre entre les performances</w:t>
+      </w:r>
+      <w:r>
+        <w:rPr>
+          <w:rFonts w:cstheme="minorHAnsi"/>
+          <w:sz w:val="22"/>
+          <w:szCs w:val="22"/>
+        </w:rPr>
+        <w:t>.</w:t>
+      </w:r>
+    </w:p>
+    <w:p>
+      <w:pPr>
+        <w:spacing w:before="100" w:beforeAutospacing="1" w:after="100" w:afterAutospacing="1" w:line="240" w:lineRule="auto"/>
+        <w:rPr>
+          <w:sz w:val="22"/>
+          <w:szCs w:val="22"/>
+        </w:rPr>
+      </w:pPr>
+      <w:r>
+        <w:rPr>
+          <w:sz w:val="22"/>
+          <w:szCs w:val="22"/>
+        </w:rPr>
+        <w:t xml:space="preserve">On peut également analyser les résultats par </w:t>
+      </w:r>
+      <w:r>
+        <w:rPr>
+          <w:b/>
+          <w:bCs/>
+          <w:sz w:val="22"/>
+          <w:szCs w:val="22"/>
+        </w:rPr>
+        <w:t>catégories</w:t>
+      </w:r>
+      <w:r>
+        <w:rPr>
+          <w:sz w:val="22"/>
+          <w:szCs w:val="22"/>
+        </w:rPr>
+        <w:t xml:space="preserve">. Le faible profit de </w:t>
+      </w:r>
+      <w:proofErr w:type="spellStart"/>
+      <w:r>
+        <w:rPr>
+          <w:b/>
+          <w:bCs/>
+          <w:i/>
+          <w:iCs/>
+          <w:sz w:val="22"/>
+          <w:szCs w:val="22"/>
+        </w:rPr>
+        <w:t>Furniture</w:t>
+      </w:r>
+      <w:proofErr w:type="spellEnd"/>
+      <w:r>
+        <w:rPr>
+          <w:sz w:val="22"/>
+          <w:szCs w:val="22"/>
+        </w:rPr>
+        <w:t xml:space="preserve"> s’explique aisément : deux de ses quatre sous-catégories affichent des résultats négatifs. À l’inverse, </w:t>
+      </w:r>
+      <w:r>
+        <w:rPr>
+          <w:b/>
+          <w:bCs/>
+          <w:i/>
+          <w:iCs/>
+          <w:sz w:val="22"/>
+          <w:szCs w:val="22"/>
+        </w:rPr>
+        <w:t>Technology</w:t>
+      </w:r>
+      <w:r>
+        <w:rPr>
+          <w:sz w:val="22"/>
+          <w:szCs w:val="22"/>
+        </w:rPr>
+        <w:t xml:space="preserve"> tire clairement son épingle du jeu, en regroupant les trois sous-catégories les plus rentables.</w:t>
+      </w:r>
+      <w:r>
+        <w:rPr>
+          <w:sz w:val="22"/>
+          <w:szCs w:val="22"/>
+        </w:rPr>
+        <w:t xml:space="preserve"> Enfin,</w:t>
+      </w:r>
+      <w:r>
+        <w:rPr>
+          <w:sz w:val="22"/>
+          <w:szCs w:val="22"/>
+        </w:rPr>
+        <w:t xml:space="preserve"> </w:t>
+      </w:r>
+      <w:r>
+        <w:rPr>
+          <w:b/>
+          <w:bCs/>
+          <w:i/>
+          <w:iCs/>
+          <w:sz w:val="22"/>
+          <w:szCs w:val="22"/>
+        </w:rPr>
+        <w:t>Office Supplies</w:t>
+      </w:r>
+      <w:r>
+        <w:rPr>
+          <w:sz w:val="22"/>
+          <w:szCs w:val="22"/>
+        </w:rPr>
+        <w:t xml:space="preserve"> présente un bilan plus contrasté, avec des performances très variables selon les sous-catégories — certaines très profitables, d'autres plus modestes.</w:t>
+      </w:r>
+    </w:p>
+    <w:p>
+      <w:pPr>
+        <w:rPr>
+          <w:sz w:val="22"/>
+          <w:szCs w:val="22"/>
+        </w:rPr>
+      </w:pPr>
+      <w:r>
+        <w:rPr>
+          <w:sz w:val="22"/>
+          <w:szCs w:val="22"/>
+        </w:rPr>
+        <w:br w:type="page"/>
+      </w:r>
+    </w:p>
+    <w:p>
+      <w:pPr>
+        <w:spacing w:before="100" w:beforeAutospacing="1" w:after="100" w:afterAutospacing="1" w:line="240" w:lineRule="auto"/>
+        <w:rPr>
+          <w:sz w:val="22"/>
+          <w:szCs w:val="22"/>
+        </w:rPr>
+      </w:pPr>
+      <w:r>
+        <w:rPr>
+          <w:rFonts w:cstheme="minorHAnsi"/>
+          <w:noProof/>
+          <w:sz w:val="22"/>
+          <w:szCs w:val="22"/>
+        </w:rPr>
+        <w:lastRenderedPageBreak/>
+        <w:drawing>
+          <wp:anchor distT="0" distB="0" distL="114300" distR="114300" simplePos="0" relativeHeight="251663360" behindDoc="0" locked="0" layoutInCell="1" allowOverlap="1" wp14:anchorId="7B5EFD6D" wp14:editId="07C649F8">
+            <wp:simplePos x="0" y="0"/>
+            <wp:positionH relativeFrom="column">
+              <wp:posOffset>65836</wp:posOffset>
+            </wp:positionH>
+            <wp:positionV relativeFrom="paragraph">
+              <wp:posOffset>190754</wp:posOffset>
+            </wp:positionV>
+            <wp:extent cx="5760720" cy="3439795"/>
+            <wp:effectExtent l="190500" t="190500" r="182880" b="198755"/>
+            <wp:wrapTopAndBottom/>
+            <wp:docPr id="3" name="Image 3"/>
+            <wp:cNvGraphicFramePr>
+              <a:graphicFrameLocks xmlns:a="http://schemas.openxmlformats.org/drawingml/2006/main" noChangeAspect="1"/>
+            </wp:cNvGraphicFramePr>
+            <a:graphic xmlns:a="http://schemas.openxmlformats.org/drawingml/2006/main">
+              <a:graphicData uri="http://schemas.openxmlformats.org/drawingml/2006/picture">
+                <pic:pic xmlns:pic="http://schemas.openxmlformats.org/drawingml/2006/picture">
+                  <pic:nvPicPr>
+                    <pic:cNvPr id="0" name="Picture 3"/>
+                    <pic:cNvPicPr>
+                      <a:picLocks noChangeAspect="1" noChangeArrowheads="1"/>
+                    </pic:cNvPicPr>
+                  </pic:nvPicPr>
+                  <pic:blipFill>
+                    <a:blip r:embed="rId10">
+                      <a:extLst>
+                        <a:ext uri="{28A0092B-C50C-407E-A947-70E740481C1C}">
+                          <a14:useLocalDpi xmlns:a14="http://schemas.microsoft.com/office/drawing/2010/main" val="0"/>
+                        </a:ext>
+                      </a:extLst>
+                    </a:blip>
+                    <a:srcRect/>
+                    <a:stretch>
+                      <a:fillRect/>
+                    </a:stretch>
+                  </pic:blipFill>
+                  <pic:spPr bwMode="auto">
+                    <a:xfrm>
+                      <a:off x="0" y="0"/>
+                      <a:ext cx="5760720" cy="3439795"/>
+                    </a:xfrm>
+                    <a:prstGeom prst="rect">
+                      <a:avLst/>
+                    </a:prstGeom>
+                    <a:ln>
+                      <a:noFill/>
+                    </a:ln>
+                    <a:effectLst>
+                      <a:outerShdw blurRad="190500" algn="tl" rotWithShape="0">
+                        <a:srgbClr val="000000">
+                          <a:alpha val="70000"/>
+                        </a:srgbClr>
+                      </a:outerShdw>
+                    </a:effectLst>
+                  </pic:spPr>
+                </pic:pic>
+              </a:graphicData>
+            </a:graphic>
+          </wp:anchor>
+        </w:drawing>
+      </w:r>
+      <w:r>
+        <w:rPr>
+          <w:sz w:val="22"/>
+          <w:szCs w:val="22"/>
+        </w:rPr>
+        <w:t>Maintenant que nous avons exploré les produits en détail, intéressons-nous à leur répartition géographique.</w:t>
+      </w:r>
+      <w:r>
+        <w:rPr>
+          <w:sz w:val="22"/>
+          <w:szCs w:val="22"/>
+        </w:rPr>
+        <w:br/>
+        <w:t xml:space="preserve">La région </w:t>
+      </w:r>
+      <w:r>
+        <w:rPr>
+          <w:i/>
+          <w:iCs/>
+          <w:sz w:val="22"/>
+          <w:szCs w:val="22"/>
+        </w:rPr>
+        <w:t>Ouest</w:t>
+      </w:r>
+      <w:r>
+        <w:rPr>
+          <w:sz w:val="22"/>
+          <w:szCs w:val="22"/>
+        </w:rPr>
+        <w:t xml:space="preserve"> se démarque comme la plus rentable, suivie de près par </w:t>
+      </w:r>
+      <w:r>
+        <w:rPr>
+          <w:i/>
+          <w:iCs/>
+          <w:sz w:val="22"/>
+          <w:szCs w:val="22"/>
+        </w:rPr>
+        <w:t>l’Est</w:t>
+      </w:r>
+      <w:r>
+        <w:rPr>
+          <w:sz w:val="22"/>
+          <w:szCs w:val="22"/>
+        </w:rPr>
+        <w:t xml:space="preserve">. En revanche, le </w:t>
+      </w:r>
+      <w:r>
+        <w:rPr>
+          <w:i/>
+          <w:iCs/>
+          <w:sz w:val="22"/>
+          <w:szCs w:val="22"/>
+        </w:rPr>
+        <w:t>Sud</w:t>
+      </w:r>
+      <w:r>
+        <w:rPr>
+          <w:sz w:val="22"/>
+          <w:szCs w:val="22"/>
+        </w:rPr>
+        <w:t xml:space="preserve"> affiche des performances en retrait, notamment pour les catégories </w:t>
+      </w:r>
+      <w:r>
+        <w:rPr>
+          <w:b/>
+          <w:bCs/>
+          <w:i/>
+          <w:iCs/>
+          <w:sz w:val="22"/>
+          <w:szCs w:val="22"/>
+        </w:rPr>
+        <w:t>Office</w:t>
+      </w:r>
+      <w:r>
+        <w:rPr>
+          <w:i/>
+          <w:iCs/>
+          <w:sz w:val="22"/>
+          <w:szCs w:val="22"/>
+        </w:rPr>
+        <w:t xml:space="preserve"> </w:t>
+      </w:r>
+      <w:r>
+        <w:rPr>
+          <w:b/>
+          <w:bCs/>
+          <w:i/>
+          <w:iCs/>
+          <w:sz w:val="22"/>
+          <w:szCs w:val="22"/>
+        </w:rPr>
+        <w:t>Supplies</w:t>
+      </w:r>
+      <w:r>
+        <w:rPr>
+          <w:sz w:val="22"/>
+          <w:szCs w:val="22"/>
+        </w:rPr>
+        <w:t xml:space="preserve"> et </w:t>
+      </w:r>
+      <w:proofErr w:type="spellStart"/>
+      <w:r>
+        <w:rPr>
+          <w:b/>
+          <w:bCs/>
+          <w:i/>
+          <w:iCs/>
+          <w:sz w:val="22"/>
+          <w:szCs w:val="22"/>
+        </w:rPr>
+        <w:t>Technology</w:t>
+      </w:r>
+      <w:proofErr w:type="spellEnd"/>
+      <w:r>
+        <w:rPr>
+          <w:sz w:val="22"/>
+          <w:szCs w:val="22"/>
+        </w:rPr>
+        <w:t xml:space="preserve">, qui y génèrent un profit nettement inférieur à leur niveau habituel. Ce constat s’étend également à la catégorie </w:t>
+      </w:r>
+      <w:r>
+        <w:rPr>
+          <w:b/>
+          <w:bCs/>
+          <w:i/>
+          <w:iCs/>
+          <w:sz w:val="22"/>
+          <w:szCs w:val="22"/>
+        </w:rPr>
+        <w:t>Office</w:t>
+      </w:r>
+      <w:r>
+        <w:rPr>
+          <w:i/>
+          <w:iCs/>
+          <w:sz w:val="22"/>
+          <w:szCs w:val="22"/>
+        </w:rPr>
+        <w:t xml:space="preserve"> </w:t>
+      </w:r>
+      <w:r>
+        <w:rPr>
+          <w:b/>
+          <w:bCs/>
+          <w:i/>
+          <w:iCs/>
+          <w:sz w:val="22"/>
+          <w:szCs w:val="22"/>
+        </w:rPr>
+        <w:t>Supplies</w:t>
+      </w:r>
+      <w:r>
+        <w:rPr>
+          <w:sz w:val="22"/>
+          <w:szCs w:val="22"/>
+        </w:rPr>
+        <w:t xml:space="preserve"> dans la région </w:t>
+      </w:r>
+      <w:r>
+        <w:rPr>
+          <w:i/>
+          <w:iCs/>
+          <w:sz w:val="22"/>
+          <w:szCs w:val="22"/>
+        </w:rPr>
+        <w:t>Centre</w:t>
+      </w:r>
+      <w:r>
+        <w:rPr>
+          <w:sz w:val="22"/>
+          <w:szCs w:val="22"/>
+        </w:rPr>
+        <w:t>.</w:t>
+      </w:r>
+      <w:r>
+        <w:rPr>
+          <w:sz w:val="22"/>
+          <w:szCs w:val="22"/>
+        </w:rPr>
+        <w:br/>
+        <w:t>Ces écarts de rentabilité pourraient indiquer une inadéquation entre l’offre et la demande dans ces régions, ou un besoin d’adaptation des stratégies commerciales pour mieux répondre aux spécificités locales.</w:t>
+      </w:r>
+      <w:r>
+        <w:rPr>
+          <w:sz w:val="22"/>
+          <w:szCs w:val="22"/>
+        </w:rPr>
+        <w:br/>
+        <w:t xml:space="preserve">Enfin, bien que les résultats de </w:t>
+      </w:r>
+      <w:proofErr w:type="spellStart"/>
+      <w:r>
+        <w:rPr>
+          <w:b/>
+          <w:bCs/>
+          <w:i/>
+          <w:iCs/>
+          <w:sz w:val="22"/>
+          <w:szCs w:val="22"/>
+        </w:rPr>
+        <w:t>Furniture</w:t>
+      </w:r>
+      <w:proofErr w:type="spellEnd"/>
+      <w:r>
+        <w:rPr>
+          <w:sz w:val="22"/>
+          <w:szCs w:val="22"/>
+        </w:rPr>
+        <w:t xml:space="preserve"> restent faibles dans l’ensemble des régions, ils ne surprennent plus à ce stade de l’analyse, puisqu’ils ont été largement expliqués précédemment. Ce faible profit semble indiquer une faiblesse structurelle dans cette catégorie, potentiellement due à une combinaison de faible demande et de marges peu compétitives.</w:t>
+      </w:r>
+    </w:p>
+    <w:p>
+      <w:pPr>
+        <w:rPr>
+          <w:sz w:val="22"/>
+          <w:szCs w:val="22"/>
+        </w:rPr>
+      </w:pPr>
+      <w:r>
+        <w:rPr>
+          <w:sz w:val="22"/>
+          <w:szCs w:val="22"/>
+        </w:rPr>
+        <w:br w:type="page"/>
+      </w:r>
+    </w:p>
+    <w:p>
+      <w:pPr>
+        <w:spacing w:before="100" w:beforeAutospacing="1" w:after="100" w:afterAutospacing="1" w:line="240" w:lineRule="auto"/>
+        <w:rPr>
+          <w:sz w:val="22"/>
+          <w:szCs w:val="22"/>
+        </w:rPr>
+      </w:pPr>
     </w:p>
     <w:p>
       <w:pPr>
@@ -3945,38 +4373,108 @@
     <w:p>
       <w:pPr>
         <w:spacing w:before="100" w:beforeAutospacing="1" w:after="100" w:afterAutospacing="1" w:line="240" w:lineRule="auto"/>
-        <w:ind w:left="360"/>
-        <w:rPr>
-          <w:rFonts w:eastAsia="Times New Roman" w:cstheme="minorHAnsi"/>
-          <w:sz w:val="22"/>
-          <w:szCs w:val="22"/>
-          <w:lang w:eastAsia="fr-FR"/>
-        </w:rPr>
-      </w:pPr>
-      <w:proofErr w:type="gramStart"/>
-      <w:r>
-        <w:rPr>
-          <w:rFonts w:eastAsia="Times New Roman" w:cstheme="minorHAnsi"/>
-          <w:sz w:val="22"/>
-          <w:szCs w:val="22"/>
-          <w:lang w:eastAsia="fr-FR"/>
-        </w:rPr>
-        <w:t>  Profit</w:t>
-      </w:r>
-      <w:proofErr w:type="gramEnd"/>
-      <w:r>
-        <w:rPr>
-          <w:rFonts w:eastAsia="Times New Roman" w:cstheme="minorHAnsi"/>
-          <w:sz w:val="22"/>
-          <w:szCs w:val="22"/>
-          <w:lang w:eastAsia="fr-FR"/>
-        </w:rPr>
-        <w:t xml:space="preserve"> par segment de client (barres)</w:t>
+        <w:jc w:val="both"/>
+        <w:rPr>
+          <w:sz w:val="22"/>
+          <w:szCs w:val="22"/>
+        </w:rPr>
+      </w:pPr>
+      <w:r>
+        <w:rPr>
+          <w:sz w:val="22"/>
+          <w:szCs w:val="22"/>
+        </w:rPr>
+        <w:t xml:space="preserve">Nous poursuivons notre analyse en ajoutant une nouvelle métrique : les segments. Sur le graphique ci-dessus, nous visualisons le profit généré ainsi que </w:t>
+      </w:r>
+      <w:r>
+        <w:rPr>
+          <w:sz w:val="22"/>
+          <w:szCs w:val="22"/>
+        </w:rPr>
+        <w:t>le nombre de commande</w:t>
+      </w:r>
+      <w:r>
+        <w:rPr>
+          <w:sz w:val="22"/>
+          <w:szCs w:val="22"/>
+        </w:rPr>
+        <w:t xml:space="preserve"> pour chaque segment. Ce graphique révèle une tendance logique : les segments les plus </w:t>
+      </w:r>
+      <w:r>
+        <w:rPr>
+          <w:sz w:val="22"/>
+          <w:szCs w:val="22"/>
+        </w:rPr>
+        <w:t>actifs</w:t>
+      </w:r>
+      <w:r>
+        <w:rPr>
+          <w:sz w:val="22"/>
+          <w:szCs w:val="22"/>
+        </w:rPr>
+        <w:t xml:space="preserve"> génèrent généralement les profits les plus élevés. Il est </w:t>
+      </w:r>
+      <w:r>
+        <w:rPr>
+          <w:sz w:val="22"/>
+          <w:szCs w:val="22"/>
+        </w:rPr>
+        <w:t xml:space="preserve">également </w:t>
+      </w:r>
+      <w:r>
+        <w:rPr>
+          <w:sz w:val="22"/>
+          <w:szCs w:val="22"/>
+        </w:rPr>
+        <w:t xml:space="preserve">important de noter que plus de 50 % </w:t>
+      </w:r>
+      <w:r>
+        <w:rPr>
+          <w:sz w:val="22"/>
+          <w:szCs w:val="22"/>
+        </w:rPr>
+        <w:t>de nos commandes</w:t>
+      </w:r>
+      <w:r>
+        <w:rPr>
+          <w:sz w:val="22"/>
+          <w:szCs w:val="22"/>
+        </w:rPr>
+        <w:t xml:space="preserve"> sont concentrées dans un seul groupe : "Consumer".</w:t>
       </w:r>
     </w:p>
     <w:p>
       <w:pPr>
         <w:spacing w:before="100" w:beforeAutospacing="1" w:after="100" w:afterAutospacing="1" w:line="240" w:lineRule="auto"/>
+        <w:jc w:val="both"/>
+        <w:rPr>
+          <w:sz w:val="22"/>
+          <w:szCs w:val="22"/>
+        </w:rPr>
+      </w:pPr>
+      <w:r>
+        <w:rPr>
+          <w:sz w:val="22"/>
+          <w:szCs w:val="22"/>
+        </w:rPr>
+        <w:t>La prochaine étape consiste à détailler ce profit pour comprendre quelles catégories influencent chaque segment et identifier les leviers potentiels.</w:t>
+      </w:r>
+    </w:p>
+    <w:p>
+      <w:pPr>
+        <w:spacing w:before="100" w:beforeAutospacing="1" w:after="100" w:afterAutospacing="1" w:line="240" w:lineRule="auto"/>
+        <w:jc w:val="both"/>
+        <w:rPr>
+          <w:rFonts w:eastAsia="Times New Roman" w:cstheme="minorHAnsi"/>
+          <w:sz w:val="28"/>
+          <w:szCs w:val="28"/>
+          <w:lang w:eastAsia="fr-FR"/>
+        </w:rPr>
+      </w:pPr>
+    </w:p>
+    <w:p>
+      <w:pPr>
+        <w:spacing w:before="100" w:beforeAutospacing="1" w:after="100" w:afterAutospacing="1" w:line="240" w:lineRule="auto"/>
         <w:ind w:left="360"/>
         <w:rPr>
           <w:rFonts w:eastAsia="Times New Roman" w:cstheme="minorHAnsi"/>
@@ -3985,7 +4483,6 @@
           <w:lang w:eastAsia="fr-FR"/>
         </w:rPr>
       </w:pPr>
-      <w:proofErr w:type="gramStart"/>
       <w:r>
         <w:rPr>
           <w:rFonts w:eastAsia="Times New Roman" w:cstheme="minorHAnsi"/>
@@ -3993,17 +4490,7 @@
           <w:szCs w:val="22"/>
           <w:lang w:eastAsia="fr-FR"/>
         </w:rPr>
-        <w:t>  Part</w:t>
-      </w:r>
-      <w:proofErr w:type="gramEnd"/>
-      <w:r>
-        <w:rPr>
-          <w:rFonts w:eastAsia="Times New Roman" w:cstheme="minorHAnsi"/>
-          <w:sz w:val="22"/>
-          <w:szCs w:val="22"/>
-          <w:lang w:eastAsia="fr-FR"/>
-        </w:rPr>
-        <w:t xml:space="preserve"> des sous-catégories par segment (barres empilées ou camembert)</w:t>
+        <w:t>  Part des sous-catégories par segment (barres empilées ou camembert)</w:t>
       </w:r>
     </w:p>
     <w:p>
@@ -4041,102 +4528,6 @@
     <w:p>
       <w:pPr>
         <w:spacing w:before="100" w:beforeAutospacing="1" w:after="100" w:afterAutospacing="1" w:line="240" w:lineRule="auto"/>
-        <w:ind w:left="360"/>
-        <w:rPr>
-          <w:rFonts w:eastAsia="Times New Roman" w:cstheme="minorHAnsi"/>
-          <w:sz w:val="22"/>
-          <w:szCs w:val="22"/>
-          <w:lang w:eastAsia="fr-FR"/>
-        </w:rPr>
-      </w:pPr>
-      <w:proofErr w:type="gramStart"/>
-      <w:r>
-        <w:rPr>
-          <w:rFonts w:eastAsia="Times New Roman" w:cstheme="minorHAnsi"/>
-          <w:sz w:val="22"/>
-          <w:szCs w:val="22"/>
-          <w:lang w:eastAsia="fr-FR"/>
-        </w:rPr>
-        <w:t>  Impact</w:t>
-      </w:r>
-      <w:proofErr w:type="gramEnd"/>
-      <w:r>
-        <w:rPr>
-          <w:rFonts w:eastAsia="Times New Roman" w:cstheme="minorHAnsi"/>
-          <w:sz w:val="22"/>
-          <w:szCs w:val="22"/>
-          <w:lang w:eastAsia="fr-FR"/>
-        </w:rPr>
-        <w:t xml:space="preserve"> des modes de livraison sur la rentabilité (barres ou boîte à moustaches)</w:t>
-      </w:r>
-    </w:p>
-    <w:p>
-      <w:pPr>
-        <w:spacing w:before="100" w:beforeAutospacing="1" w:after="100" w:afterAutospacing="1" w:line="240" w:lineRule="auto"/>
-        <w:ind w:left="360"/>
-        <w:rPr>
-          <w:rFonts w:eastAsia="Times New Roman" w:cstheme="minorHAnsi"/>
-          <w:sz w:val="22"/>
-          <w:szCs w:val="22"/>
-          <w:lang w:eastAsia="fr-FR"/>
-        </w:rPr>
-      </w:pPr>
-      <w:proofErr w:type="gramStart"/>
-      <w:r>
-        <w:rPr>
-          <w:rFonts w:eastAsia="Times New Roman" w:cstheme="minorHAnsi"/>
-          <w:sz w:val="22"/>
-          <w:szCs w:val="22"/>
-          <w:lang w:eastAsia="fr-FR"/>
-        </w:rPr>
-        <w:t>  Impact</w:t>
-      </w:r>
-      <w:proofErr w:type="gramEnd"/>
-      <w:r>
-        <w:rPr>
-          <w:rFonts w:eastAsia="Times New Roman" w:cstheme="minorHAnsi"/>
-          <w:sz w:val="22"/>
-          <w:szCs w:val="22"/>
-          <w:lang w:eastAsia="fr-FR"/>
-        </w:rPr>
-        <w:t xml:space="preserve"> des remises sur la rentabilité des sous-catégories (lignes ou barres)</w:t>
-      </w:r>
-    </w:p>
-    <w:p>
-      <w:pPr>
-        <w:spacing w:before="100" w:beforeAutospacing="1" w:after="100" w:afterAutospacing="1" w:line="240" w:lineRule="auto"/>
-        <w:ind w:left="360"/>
-        <w:rPr>
-          <w:rFonts w:eastAsia="Times New Roman" w:cstheme="minorHAnsi"/>
-          <w:sz w:val="22"/>
-          <w:szCs w:val="22"/>
-          <w:lang w:eastAsia="fr-FR"/>
-        </w:rPr>
-      </w:pPr>
-      <w:proofErr w:type="gramStart"/>
-      <w:r>
-        <w:rPr>
-          <w:rFonts w:eastAsia="Times New Roman" w:cstheme="minorHAnsi"/>
-          <w:sz w:val="22"/>
-          <w:szCs w:val="22"/>
-          <w:lang w:eastAsia="fr-FR"/>
-        </w:rPr>
-        <w:t>  Cycles</w:t>
-      </w:r>
-      <w:proofErr w:type="gramEnd"/>
-      <w:r>
-        <w:rPr>
-          <w:rFonts w:eastAsia="Times New Roman" w:cstheme="minorHAnsi"/>
-          <w:sz w:val="22"/>
-          <w:szCs w:val="22"/>
-          <w:lang w:eastAsia="fr-FR"/>
-        </w:rPr>
-        <w:t xml:space="preserve"> d’activité et pics de vente ou de profit (lignes ou histogramme)</w:t>
-      </w:r>
-    </w:p>
-    <w:p>
-      <w:pPr>
-        <w:spacing w:before="100" w:beforeAutospacing="1" w:after="100" w:afterAutospacing="1" w:line="240" w:lineRule="auto"/>
         <w:outlineLvl w:val="1"/>
         <w:rPr>
           <w:rFonts w:eastAsia="Times New Roman" w:cstheme="minorHAnsi"/>
@@ -4147,42 +4538,21 @@
           <w:lang w:eastAsia="fr-FR"/>
         </w:rPr>
       </w:pPr>
-    </w:p>
-    <w:p>
-      <w:pPr>
-        <w:spacing w:before="100" w:beforeAutospacing="1" w:after="100" w:afterAutospacing="1" w:line="276" w:lineRule="auto"/>
-        <w:ind w:left="360"/>
-        <w:rPr>
-          <w:rFonts w:eastAsia="Times New Roman" w:cstheme="minorHAnsi"/>
-          <w:sz w:val="22"/>
-          <w:szCs w:val="22"/>
-          <w:lang w:eastAsia="fr-FR"/>
-        </w:rPr>
-      </w:pPr>
       <w:r>
         <w:rPr>
           <w:rFonts w:eastAsia="Times New Roman" w:cstheme="minorHAnsi"/>
           <w:b/>
           <w:bCs/>
-          <w:sz w:val="22"/>
-          <w:szCs w:val="22"/>
+          <w:sz w:val="24"/>
+          <w:szCs w:val="24"/>
           <w:lang w:eastAsia="fr-FR"/>
         </w:rPr>
-        <w:t>Répartition des catégories</w:t>
-      </w:r>
-      <w:r>
-        <w:rPr>
-          <w:rFonts w:eastAsia="Times New Roman" w:cstheme="minorHAnsi"/>
-          <w:sz w:val="22"/>
-          <w:szCs w:val="22"/>
-          <w:lang w:eastAsia="fr-FR"/>
-        </w:rPr>
-        <w:t xml:space="preserve"> de produits (barres)</w:t>
+        <w:t>EST-CE QUE NOUS COMMANDES SONT SUR UNE SEULE PERIODE ?</w:t>
       </w:r>
     </w:p>
     <w:p>
       <w:pPr>
-        <w:spacing w:before="100" w:beforeAutospacing="1" w:after="100" w:afterAutospacing="1" w:line="276" w:lineRule="auto"/>
+        <w:spacing w:before="100" w:beforeAutospacing="1" w:after="100" w:afterAutospacing="1" w:line="240" w:lineRule="auto"/>
         <w:ind w:left="360"/>
         <w:rPr>
           <w:rFonts w:eastAsia="Times New Roman" w:cstheme="minorHAnsi"/>
@@ -4194,27 +4564,16 @@
       <w:r>
         <w:rPr>
           <w:rFonts w:eastAsia="Times New Roman" w:cstheme="minorHAnsi"/>
-          <w:b/>
-          <w:bCs/>
           <w:sz w:val="22"/>
           <w:szCs w:val="22"/>
           <w:lang w:eastAsia="fr-FR"/>
         </w:rPr>
-        <w:t>Sous-catégories de produits</w:t>
-      </w:r>
-      <w:r>
-        <w:rPr>
-          <w:rFonts w:eastAsia="Times New Roman" w:cstheme="minorHAnsi"/>
-          <w:sz w:val="22"/>
-          <w:szCs w:val="22"/>
-          <w:lang w:eastAsia="fr-FR"/>
-        </w:rPr>
-        <w:t xml:space="preserve"> (barres empilées ou camembert)</w:t>
+        <w:t>  Impact des modes de livraison sur la rentabilité (barres ou boîte à moustaches)</w:t>
       </w:r>
     </w:p>
     <w:p>
       <w:pPr>
-        <w:spacing w:before="100" w:beforeAutospacing="1" w:after="100" w:afterAutospacing="1" w:line="276" w:lineRule="auto"/>
+        <w:spacing w:before="100" w:beforeAutospacing="1" w:after="100" w:afterAutospacing="1" w:line="240" w:lineRule="auto"/>
         <w:ind w:left="360"/>
         <w:rPr>
           <w:rFonts w:eastAsia="Times New Roman" w:cstheme="minorHAnsi"/>
@@ -4226,27 +4585,16 @@
       <w:r>
         <w:rPr>
           <w:rFonts w:eastAsia="Times New Roman" w:cstheme="minorHAnsi"/>
-          <w:b/>
-          <w:bCs/>
           <w:sz w:val="22"/>
           <w:szCs w:val="22"/>
           <w:lang w:eastAsia="fr-FR"/>
         </w:rPr>
-        <w:t>Performance par région</w:t>
-      </w:r>
-      <w:r>
-        <w:rPr>
-          <w:rFonts w:eastAsia="Times New Roman" w:cstheme="minorHAnsi"/>
-          <w:sz w:val="22"/>
-          <w:szCs w:val="22"/>
-          <w:lang w:eastAsia="fr-FR"/>
-        </w:rPr>
-        <w:t xml:space="preserve"> (carte géographique ou barres)</w:t>
+        <w:t>  Impact des remises sur la rentabilité des sous-catégories (lignes ou barres)</w:t>
       </w:r>
     </w:p>
     <w:p>
       <w:pPr>
-        <w:spacing w:before="100" w:beforeAutospacing="1" w:after="100" w:afterAutospacing="1" w:line="276" w:lineRule="auto"/>
+        <w:spacing w:before="100" w:beforeAutospacing="1" w:after="100" w:afterAutospacing="1" w:line="240" w:lineRule="auto"/>
         <w:ind w:left="360"/>
         <w:rPr>
           <w:rFonts w:eastAsia="Times New Roman" w:cstheme="minorHAnsi"/>
@@ -4258,222 +4606,12 @@
       <w:r>
         <w:rPr>
           <w:rFonts w:eastAsia="Times New Roman" w:cstheme="minorHAnsi"/>
-          <w:b/>
-          <w:bCs/>
           <w:sz w:val="22"/>
           <w:szCs w:val="22"/>
           <w:lang w:eastAsia="fr-FR"/>
         </w:rPr>
-        <w:t>Segments clients et rentabilité</w:t>
-      </w:r>
-      <w:r>
-        <w:rPr>
-          <w:rFonts w:eastAsia="Times New Roman" w:cstheme="minorHAnsi"/>
-          <w:sz w:val="22"/>
-          <w:szCs w:val="22"/>
-          <w:lang w:eastAsia="fr-FR"/>
-        </w:rPr>
-        <w:t xml:space="preserve"> (barres ou camembert)</w:t>
-      </w:r>
-    </w:p>
-    <w:p>
-      <w:pPr>
-        <w:spacing w:before="100" w:beforeAutospacing="1" w:after="100" w:afterAutospacing="1" w:line="276" w:lineRule="auto"/>
-        <w:ind w:left="360"/>
-        <w:rPr>
-          <w:rFonts w:eastAsia="Times New Roman" w:cstheme="minorHAnsi"/>
-          <w:sz w:val="22"/>
-          <w:szCs w:val="22"/>
-          <w:lang w:eastAsia="fr-FR"/>
-        </w:rPr>
-      </w:pPr>
-      <w:r>
-        <w:rPr>
-          <w:rFonts w:eastAsia="Times New Roman" w:cstheme="minorHAnsi"/>
-          <w:b/>
-          <w:bCs/>
-          <w:sz w:val="22"/>
-          <w:szCs w:val="22"/>
-          <w:lang w:eastAsia="fr-FR"/>
-        </w:rPr>
-        <w:t>Croisement segments clients / sous-catégories</w:t>
-      </w:r>
-      <w:r>
-        <w:rPr>
-          <w:rFonts w:eastAsia="Times New Roman" w:cstheme="minorHAnsi"/>
-          <w:sz w:val="22"/>
-          <w:szCs w:val="22"/>
-          <w:lang w:eastAsia="fr-FR"/>
-        </w:rPr>
-        <w:t xml:space="preserve"> (barres empilées ou </w:t>
-      </w:r>
-      <w:proofErr w:type="spellStart"/>
-      <w:r>
-        <w:rPr>
-          <w:rFonts w:eastAsia="Times New Roman" w:cstheme="minorHAnsi"/>
-          <w:sz w:val="22"/>
-          <w:szCs w:val="22"/>
-          <w:lang w:eastAsia="fr-FR"/>
-        </w:rPr>
-        <w:t>heatmap</w:t>
-      </w:r>
-      <w:proofErr w:type="spellEnd"/>
-      <w:r>
-        <w:rPr>
-          <w:rFonts w:eastAsia="Times New Roman" w:cstheme="minorHAnsi"/>
-          <w:sz w:val="22"/>
-          <w:szCs w:val="22"/>
-          <w:lang w:eastAsia="fr-FR"/>
-        </w:rPr>
-        <w:t>)</w:t>
-      </w:r>
-    </w:p>
-    <w:p>
-      <w:pPr>
-        <w:spacing w:before="100" w:beforeAutospacing="1" w:after="100" w:afterAutospacing="1" w:line="276" w:lineRule="auto"/>
-        <w:ind w:left="360"/>
-        <w:rPr>
-          <w:rFonts w:eastAsia="Times New Roman" w:cstheme="minorHAnsi"/>
-          <w:sz w:val="22"/>
-          <w:szCs w:val="22"/>
-          <w:lang w:eastAsia="fr-FR"/>
-        </w:rPr>
-      </w:pPr>
-      <w:r>
-        <w:rPr>
-          <w:rFonts w:eastAsia="Times New Roman" w:cstheme="minorHAnsi"/>
-          <w:b/>
-          <w:bCs/>
-          <w:sz w:val="22"/>
-          <w:szCs w:val="22"/>
-          <w:lang w:eastAsia="fr-FR"/>
-        </w:rPr>
-        <w:t>Impact des modes de livraison</w:t>
-      </w:r>
-      <w:r>
-        <w:rPr>
-          <w:rFonts w:eastAsia="Times New Roman" w:cstheme="minorHAnsi"/>
-          <w:sz w:val="22"/>
-          <w:szCs w:val="22"/>
-          <w:lang w:eastAsia="fr-FR"/>
-        </w:rPr>
-        <w:t xml:space="preserve"> sur la rentabilité (barres)</w:t>
-      </w:r>
-    </w:p>
-    <w:p>
-      <w:pPr>
-        <w:spacing w:before="100" w:beforeAutospacing="1" w:after="100" w:afterAutospacing="1" w:line="276" w:lineRule="auto"/>
-        <w:ind w:left="360"/>
-        <w:rPr>
-          <w:rFonts w:eastAsia="Times New Roman" w:cstheme="minorHAnsi"/>
-          <w:sz w:val="22"/>
-          <w:szCs w:val="22"/>
-          <w:lang w:eastAsia="fr-FR"/>
-        </w:rPr>
-      </w:pPr>
-      <w:r>
-        <w:rPr>
-          <w:rFonts w:eastAsia="Times New Roman" w:cstheme="minorHAnsi"/>
-          <w:b/>
-          <w:bCs/>
-          <w:sz w:val="22"/>
-          <w:szCs w:val="22"/>
-          <w:lang w:eastAsia="fr-FR"/>
-        </w:rPr>
-        <w:t>Analyse des remises</w:t>
-      </w:r>
-      <w:r>
-        <w:rPr>
-          <w:rFonts w:eastAsia="Times New Roman" w:cstheme="minorHAnsi"/>
-          <w:sz w:val="22"/>
-          <w:szCs w:val="22"/>
-          <w:lang w:eastAsia="fr-FR"/>
-        </w:rPr>
-        <w:t xml:space="preserve"> (barres ou lignes)</w:t>
-      </w:r>
-    </w:p>
-    <w:p>
-      <w:pPr>
-        <w:spacing w:before="100" w:beforeAutospacing="1" w:after="100" w:afterAutospacing="1" w:line="276" w:lineRule="auto"/>
-        <w:ind w:left="360"/>
-        <w:rPr>
-          <w:rFonts w:eastAsia="Times New Roman" w:cstheme="minorHAnsi"/>
-          <w:sz w:val="22"/>
-          <w:szCs w:val="22"/>
-          <w:lang w:eastAsia="fr-FR"/>
-        </w:rPr>
-      </w:pPr>
-      <w:r>
-        <w:rPr>
-          <w:rFonts w:eastAsia="Times New Roman" w:cstheme="minorHAnsi"/>
-          <w:b/>
-          <w:bCs/>
-          <w:sz w:val="22"/>
-          <w:szCs w:val="22"/>
-          <w:lang w:eastAsia="fr-FR"/>
-        </w:rPr>
-        <w:t>Analyse temporelle</w:t>
-      </w:r>
-      <w:r>
-        <w:rPr>
-          <w:rFonts w:eastAsia="Times New Roman" w:cstheme="minorHAnsi"/>
-          <w:sz w:val="22"/>
-          <w:szCs w:val="22"/>
-          <w:lang w:eastAsia="fr-FR"/>
-        </w:rPr>
-        <w:t xml:space="preserve"> des ventes/remises (lignes)</w:t>
-      </w:r>
-    </w:p>
-    <w:p>
-      <w:pPr>
-        <w:spacing w:before="100" w:beforeAutospacing="1" w:after="100" w:afterAutospacing="1" w:line="276" w:lineRule="auto"/>
-        <w:ind w:left="360"/>
-        <w:rPr>
-          <w:rFonts w:eastAsia="Times New Roman" w:cstheme="minorHAnsi"/>
-          <w:sz w:val="22"/>
-          <w:szCs w:val="22"/>
-          <w:lang w:eastAsia="fr-FR"/>
-        </w:rPr>
-      </w:pPr>
-      <w:r>
-        <w:rPr>
-          <w:rFonts w:eastAsia="Times New Roman" w:cstheme="minorHAnsi"/>
-          <w:b/>
-          <w:bCs/>
-          <w:sz w:val="22"/>
-          <w:szCs w:val="22"/>
-          <w:lang w:eastAsia="fr-FR"/>
-        </w:rPr>
-        <w:t>Identification d'anomalies</w:t>
-      </w:r>
-      <w:r>
-        <w:rPr>
-          <w:rFonts w:eastAsia="Times New Roman" w:cstheme="minorHAnsi"/>
-          <w:sz w:val="22"/>
-          <w:szCs w:val="22"/>
-          <w:lang w:eastAsia="fr-FR"/>
-        </w:rPr>
-        <w:t xml:space="preserve"> ou opportunités (graphique de tendances)</w:t>
-      </w:r>
-    </w:p>
-    <w:p>
-      <w:pPr>
-        <w:pStyle w:val="Paragraphedeliste"/>
-        <w:numPr>
-          <w:ilvl w:val="1"/>
-          <w:numId w:val="12"/>
-        </w:numPr>
-        <w:spacing w:before="100" w:beforeAutospacing="1" w:after="100" w:afterAutospacing="1" w:line="240" w:lineRule="auto"/>
-        <w:outlineLvl w:val="1"/>
-        <w:rPr>
-          <w:rFonts w:eastAsia="Times New Roman" w:cstheme="minorHAnsi"/>
-          <w:b/>
-          <w:bCs/>
-          <w:sz w:val="36"/>
-          <w:szCs w:val="36"/>
-          <w:lang w:eastAsia="fr-FR"/>
-        </w:rPr>
-      </w:pPr>
+        <w:t>  Cycles d’activité et pics de vente ou de profit (lignes ou histogramme)</w:t>
+      </w:r>
       <w:bookmarkStart w:id="14" w:name="_Toc195208114"/>
       <w:bookmarkEnd w:id="14"/>
     </w:p>
@@ -9992,10 +10130,11 @@
   </w:compat>
   <w:rsids>
     <w:rsidRoot w:val="00B74619"/>
+    <w:rsid w:val="000A5C84"/>
+    <w:rsid w:val="00174BD9"/>
     <w:rsid w:val="006D6CA8"/>
     <w:rsid w:val="00A414DF"/>
     <w:rsid w:val="00B74619"/>
-    <w:rsid w:val="00D810FF"/>
     <w:rsid w:val="00E71BE9"/>
   </w:rsids>
   <m:mathPr>

</xml_diff>

<commit_message>
End Projet3 / Start Projet4
</commit_message>
<xml_diff>
--- a/Projet3/Rapport.docx
+++ b/Projet3/Rapport.docx
@@ -376,7 +376,7 @@
           <w:r>
             <w:fldChar w:fldCharType="separate"/>
           </w:r>
-          <w:hyperlink w:anchor="_Toc195208100" w:history="1">
+          <w:hyperlink w:anchor="_Toc195540472" w:history="1">
             <w:r>
               <w:rPr>
                 <w:rStyle w:val="Lienhypertexte"/>
@@ -425,7 +425,7 @@
                 <w:noProof/>
                 <w:webHidden/>
               </w:rPr>
-              <w:instrText xml:space="preserve"> PAGEREF _Toc195208100 \h </w:instrText>
+              <w:instrText xml:space="preserve"> PAGEREF _Toc195540472 \h </w:instrText>
             </w:r>
             <w:r>
               <w:rPr>
@@ -470,7 +470,7 @@
               <w:szCs w:val="22"/>
             </w:rPr>
           </w:pPr>
-          <w:hyperlink w:anchor="_Toc195208101" w:history="1">
+          <w:hyperlink w:anchor="_Toc195540473" w:history="1">
             <w:r>
               <w:rPr>
                 <w:rStyle w:val="Lienhypertexte"/>
@@ -515,7 +515,7 @@
                 <w:noProof/>
                 <w:webHidden/>
               </w:rPr>
-              <w:instrText xml:space="preserve"> PAGEREF _Toc195208101 \h </w:instrText>
+              <w:instrText xml:space="preserve"> PAGEREF _Toc195540473 \h </w:instrText>
             </w:r>
             <w:r>
               <w:rPr>
@@ -560,7 +560,7 @@
               <w:szCs w:val="22"/>
             </w:rPr>
           </w:pPr>
-          <w:hyperlink w:anchor="_Toc195208102" w:history="1">
+          <w:hyperlink w:anchor="_Toc195540474" w:history="1">
             <w:r>
               <w:rPr>
                 <w:rStyle w:val="Lienhypertexte"/>
@@ -605,7 +605,7 @@
                 <w:noProof/>
                 <w:webHidden/>
               </w:rPr>
-              <w:instrText xml:space="preserve"> PAGEREF _Toc195208102 \h </w:instrText>
+              <w:instrText xml:space="preserve"> PAGEREF _Toc195540474 \h </w:instrText>
             </w:r>
             <w:r>
               <w:rPr>
@@ -650,7 +650,7 @@
               <w:szCs w:val="22"/>
             </w:rPr>
           </w:pPr>
-          <w:hyperlink w:anchor="_Toc195208103" w:history="1">
+          <w:hyperlink w:anchor="_Toc195540475" w:history="1">
             <w:r>
               <w:rPr>
                 <w:rStyle w:val="Lienhypertexte"/>
@@ -695,7 +695,7 @@
                 <w:noProof/>
                 <w:webHidden/>
               </w:rPr>
-              <w:instrText xml:space="preserve"> PAGEREF _Toc195208103 \h </w:instrText>
+              <w:instrText xml:space="preserve"> PAGEREF _Toc195540475 \h </w:instrText>
             </w:r>
             <w:r>
               <w:rPr>
@@ -739,12 +739,10 @@
               <w:szCs w:val="22"/>
             </w:rPr>
           </w:pPr>
-          <w:hyperlink w:anchor="_Toc195208104" w:history="1">
+          <w:hyperlink w:anchor="_Toc195540476" w:history="1">
             <w:r>
               <w:rPr>
                 <w:rStyle w:val="Lienhypertexte"/>
-                <w:b/>
-                <w:bCs/>
                 <w:noProof/>
               </w:rPr>
               <w:t>Identifiants</w:t>
@@ -768,7 +766,7 @@
                 <w:noProof/>
                 <w:webHidden/>
               </w:rPr>
-              <w:instrText xml:space="preserve"> PAGEREF _Toc195208104 \h </w:instrText>
+              <w:instrText xml:space="preserve"> PAGEREF _Toc195540476 \h </w:instrText>
             </w:r>
             <w:r>
               <w:rPr>
@@ -812,12 +810,10 @@
               <w:szCs w:val="22"/>
             </w:rPr>
           </w:pPr>
-          <w:hyperlink w:anchor="_Toc195208105" w:history="1">
+          <w:hyperlink w:anchor="_Toc195540477" w:history="1">
             <w:r>
               <w:rPr>
                 <w:rStyle w:val="Lienhypertexte"/>
-                <w:b/>
-                <w:bCs/>
                 <w:noProof/>
               </w:rPr>
               <w:t>Informations sur les commandes</w:t>
@@ -841,7 +837,7 @@
                 <w:noProof/>
                 <w:webHidden/>
               </w:rPr>
-              <w:instrText xml:space="preserve"> PAGEREF _Toc195208105 \h </w:instrText>
+              <w:instrText xml:space="preserve"> PAGEREF _Toc195540477 \h </w:instrText>
             </w:r>
             <w:r>
               <w:rPr>
@@ -885,12 +881,10 @@
               <w:szCs w:val="22"/>
             </w:rPr>
           </w:pPr>
-          <w:hyperlink w:anchor="_Toc195208106" w:history="1">
+          <w:hyperlink w:anchor="_Toc195540478" w:history="1">
             <w:r>
               <w:rPr>
                 <w:rStyle w:val="Lienhypertexte"/>
-                <w:b/>
-                <w:bCs/>
                 <w:noProof/>
               </w:rPr>
               <w:t>Informations sur le client</w:t>
@@ -914,7 +908,7 @@
                 <w:noProof/>
                 <w:webHidden/>
               </w:rPr>
-              <w:instrText xml:space="preserve"> PAGEREF _Toc195208106 \h </w:instrText>
+              <w:instrText xml:space="preserve"> PAGEREF _Toc195540478 \h </w:instrText>
             </w:r>
             <w:r>
               <w:rPr>
@@ -958,12 +952,10 @@
               <w:szCs w:val="22"/>
             </w:rPr>
           </w:pPr>
-          <w:hyperlink w:anchor="_Toc195208107" w:history="1">
+          <w:hyperlink w:anchor="_Toc195540479" w:history="1">
             <w:r>
               <w:rPr>
                 <w:rStyle w:val="Lienhypertexte"/>
-                <w:b/>
-                <w:bCs/>
                 <w:noProof/>
               </w:rPr>
               <w:t>Informations sur les produits</w:t>
@@ -987,7 +979,7 @@
                 <w:noProof/>
                 <w:webHidden/>
               </w:rPr>
-              <w:instrText xml:space="preserve"> PAGEREF _Toc195208107 \h </w:instrText>
+              <w:instrText xml:space="preserve"> PAGEREF _Toc195540479 \h </w:instrText>
             </w:r>
             <w:r>
               <w:rPr>
@@ -1032,7 +1024,7 @@
               <w:szCs w:val="22"/>
             </w:rPr>
           </w:pPr>
-          <w:hyperlink w:anchor="_Toc195208108" w:history="1">
+          <w:hyperlink w:anchor="_Toc195540480" w:history="1">
             <w:r>
               <w:rPr>
                 <w:rStyle w:val="Lienhypertexte"/>
@@ -1081,7 +1073,186 @@
                 <w:noProof/>
                 <w:webHidden/>
               </w:rPr>
-              <w:instrText xml:space="preserve"> PAGEREF _Toc195208108 \h </w:instrText>
+              <w:instrText xml:space="preserve"> PAGEREF _Toc195540480 \h </w:instrText>
+            </w:r>
+            <w:r>
+              <w:rPr>
+                <w:noProof/>
+                <w:webHidden/>
+              </w:rPr>
+            </w:r>
+            <w:r>
+              <w:rPr>
+                <w:noProof/>
+                <w:webHidden/>
+              </w:rPr>
+              <w:fldChar w:fldCharType="separate"/>
+            </w:r>
+            <w:r>
+              <w:rPr>
+                <w:noProof/>
+                <w:webHidden/>
+              </w:rPr>
+              <w:t>3</w:t>
+            </w:r>
+            <w:r>
+              <w:rPr>
+                <w:noProof/>
+                <w:webHidden/>
+              </w:rPr>
+              <w:fldChar w:fldCharType="end"/>
+            </w:r>
+          </w:hyperlink>
+        </w:p>
+        <w:p>
+          <w:pPr>
+            <w:pStyle w:val="TM2"/>
+            <w:tabs>
+              <w:tab w:val="left" w:pos="660"/>
+              <w:tab w:val="right" w:leader="dot" w:pos="9062"/>
+            </w:tabs>
+            <w:rPr>
+              <w:rFonts w:cstheme="minorBidi"/>
+              <w:noProof/>
+              <w:sz w:val="22"/>
+              <w:szCs w:val="22"/>
+            </w:rPr>
+          </w:pPr>
+          <w:hyperlink w:anchor="_Toc195540481" w:history="1">
+            <w:r>
+              <w:rPr>
+                <w:rStyle w:val="Lienhypertexte"/>
+                <w:rFonts w:eastAsia="Times New Roman"/>
+                <w:noProof/>
+              </w:rPr>
+              <w:t>A.</w:t>
+            </w:r>
+            <w:r>
+              <w:rPr>
+                <w:rFonts w:cstheme="minorBidi"/>
+                <w:noProof/>
+                <w:sz w:val="22"/>
+                <w:szCs w:val="22"/>
+              </w:rPr>
+              <w:tab/>
+            </w:r>
+            <w:r>
+              <w:rPr>
+                <w:rStyle w:val="Lienhypertexte"/>
+                <w:rFonts w:eastAsia="Times New Roman"/>
+                <w:noProof/>
+              </w:rPr>
+              <w:t>Préparation des données</w:t>
+            </w:r>
+            <w:r>
+              <w:rPr>
+                <w:noProof/>
+                <w:webHidden/>
+              </w:rPr>
+              <w:tab/>
+            </w:r>
+            <w:r>
+              <w:rPr>
+                <w:noProof/>
+                <w:webHidden/>
+              </w:rPr>
+              <w:fldChar w:fldCharType="begin"/>
+            </w:r>
+            <w:r>
+              <w:rPr>
+                <w:noProof/>
+                <w:webHidden/>
+              </w:rPr>
+              <w:instrText xml:space="preserve"> PAGEREF _Toc195540481 \h </w:instrText>
+            </w:r>
+            <w:r>
+              <w:rPr>
+                <w:noProof/>
+                <w:webHidden/>
+              </w:rPr>
+            </w:r>
+            <w:r>
+              <w:rPr>
+                <w:noProof/>
+                <w:webHidden/>
+              </w:rPr>
+              <w:fldChar w:fldCharType="separate"/>
+            </w:r>
+            <w:r>
+              <w:rPr>
+                <w:noProof/>
+                <w:webHidden/>
+              </w:rPr>
+              <w:t>3</w:t>
+            </w:r>
+            <w:r>
+              <w:rPr>
+                <w:noProof/>
+                <w:webHidden/>
+              </w:rPr>
+              <w:fldChar w:fldCharType="end"/>
+            </w:r>
+          </w:hyperlink>
+        </w:p>
+        <w:p>
+          <w:pPr>
+            <w:pStyle w:val="TM2"/>
+            <w:tabs>
+              <w:tab w:val="left" w:pos="660"/>
+              <w:tab w:val="right" w:leader="dot" w:pos="9062"/>
+            </w:tabs>
+            <w:rPr>
+              <w:rFonts w:cstheme="minorBidi"/>
+              <w:noProof/>
+              <w:sz w:val="22"/>
+              <w:szCs w:val="22"/>
+            </w:rPr>
+          </w:pPr>
+          <w:hyperlink w:anchor="_Toc195540482" w:history="1">
+            <w:r>
+              <w:rPr>
+                <w:rStyle w:val="Lienhypertexte"/>
+                <w:rFonts w:eastAsia="Times New Roman" w:cstheme="minorHAnsi"/>
+                <w:noProof/>
+              </w:rPr>
+              <w:t>B.</w:t>
+            </w:r>
+            <w:r>
+              <w:rPr>
+                <w:rFonts w:cstheme="minorBidi"/>
+                <w:noProof/>
+                <w:sz w:val="22"/>
+                <w:szCs w:val="22"/>
+              </w:rPr>
+              <w:tab/>
+            </w:r>
+            <w:r>
+              <w:rPr>
+                <w:rStyle w:val="Lienhypertexte"/>
+                <w:noProof/>
+              </w:rPr>
+              <w:t>Démarche analytique</w:t>
+            </w:r>
+            <w:r>
+              <w:rPr>
+                <w:noProof/>
+                <w:webHidden/>
+              </w:rPr>
+              <w:tab/>
+            </w:r>
+            <w:r>
+              <w:rPr>
+                <w:noProof/>
+                <w:webHidden/>
+              </w:rPr>
+              <w:fldChar w:fldCharType="begin"/>
+            </w:r>
+            <w:r>
+              <w:rPr>
+                <w:noProof/>
+                <w:webHidden/>
+              </w:rPr>
+              <w:instrText xml:space="preserve"> PAGEREF _Toc195540482 \h </w:instrText>
             </w:r>
             <w:r>
               <w:rPr>
@@ -1126,7 +1297,7 @@
               <w:szCs w:val="22"/>
             </w:rPr>
           </w:pPr>
-          <w:hyperlink w:anchor="_Toc195208109" w:history="1">
+          <w:hyperlink w:anchor="_Toc195540483" w:history="1">
             <w:r>
               <w:rPr>
                 <w:rStyle w:val="Lienhypertexte"/>
@@ -1175,7 +1346,7 @@
                 <w:noProof/>
                 <w:webHidden/>
               </w:rPr>
-              <w:instrText xml:space="preserve"> PAGEREF _Toc195208109 \h </w:instrText>
+              <w:instrText xml:space="preserve"> PAGEREF _Toc195540483 \h </w:instrText>
             </w:r>
             <w:r>
               <w:rPr>
@@ -1220,13 +1391,11 @@
               <w:szCs w:val="22"/>
             </w:rPr>
           </w:pPr>
-          <w:hyperlink w:anchor="_Toc195208110" w:history="1">
+          <w:hyperlink w:anchor="_Toc195540484" w:history="1">
             <w:r>
               <w:rPr>
                 <w:rStyle w:val="Lienhypertexte"/>
-                <w:rFonts w:eastAsia="Times New Roman" w:cstheme="minorHAnsi"/>
-                <w:b/>
-                <w:bCs/>
+                <w:rFonts w:eastAsia="Times New Roman"/>
                 <w:noProof/>
               </w:rPr>
               <w:t>A.</w:t>
@@ -1243,9 +1412,7 @@
             <w:r>
               <w:rPr>
                 <w:rStyle w:val="Lienhypertexte"/>
-                <w:rFonts w:eastAsia="Times New Roman" w:cstheme="minorHAnsi"/>
-                <w:b/>
-                <w:bCs/>
+                <w:rFonts w:eastAsia="Times New Roman"/>
                 <w:noProof/>
               </w:rPr>
               <w:t>Exploration de la Structure Globale des Ventes</w:t>
@@ -1269,7 +1436,7 @@
                 <w:noProof/>
                 <w:webHidden/>
               </w:rPr>
-              <w:instrText xml:space="preserve"> PAGEREF _Toc195208110 \h </w:instrText>
+              <w:instrText xml:space="preserve"> PAGEREF _Toc195540484 \h </w:instrText>
             </w:r>
             <w:r>
               <w:rPr>
@@ -1314,13 +1481,11 @@
               <w:szCs w:val="22"/>
             </w:rPr>
           </w:pPr>
-          <w:hyperlink w:anchor="_Toc195208111" w:history="1">
+          <w:hyperlink w:anchor="_Toc195540485" w:history="1">
             <w:r>
               <w:rPr>
                 <w:rStyle w:val="Lienhypertexte"/>
-                <w:rFonts w:eastAsia="Times New Roman" w:cstheme="minorHAnsi"/>
-                <w:b/>
-                <w:bCs/>
+                <w:rFonts w:eastAsia="Times New Roman"/>
                 <w:noProof/>
               </w:rPr>
               <w:t>B.</w:t>
@@ -1337,12 +1502,10 @@
             <w:r>
               <w:rPr>
                 <w:rStyle w:val="Lienhypertexte"/>
-                <w:rFonts w:eastAsia="Times New Roman" w:cstheme="minorHAnsi"/>
-                <w:b/>
-                <w:bCs/>
-                <w:noProof/>
-              </w:rPr>
-              <w:t>Analyse Géographique de la Performance</w:t>
+                <w:rFonts w:eastAsia="Times New Roman"/>
+                <w:noProof/>
+              </w:rPr>
+              <w:t>Analyse des Sous-Catégories et Écarts Régionaux</w:t>
             </w:r>
             <w:r>
               <w:rPr>
@@ -1363,7 +1526,7 @@
                 <w:noProof/>
                 <w:webHidden/>
               </w:rPr>
-              <w:instrText xml:space="preserve"> PAGEREF _Toc195208111 \h </w:instrText>
+              <w:instrText xml:space="preserve"> PAGEREF _Toc195540485 \h </w:instrText>
             </w:r>
             <w:r>
               <w:rPr>
@@ -1383,7 +1546,7 @@
                 <w:noProof/>
                 <w:webHidden/>
               </w:rPr>
-              <w:t>5</w:t>
+              <w:t>6</w:t>
             </w:r>
             <w:r>
               <w:rPr>
@@ -1408,13 +1571,11 @@
               <w:szCs w:val="22"/>
             </w:rPr>
           </w:pPr>
-          <w:hyperlink w:anchor="_Toc195208112" w:history="1">
+          <w:hyperlink w:anchor="_Toc195540486" w:history="1">
             <w:r>
               <w:rPr>
                 <w:rStyle w:val="Lienhypertexte"/>
-                <w:rFonts w:eastAsia="Times New Roman" w:cstheme="minorHAnsi"/>
-                <w:b/>
-                <w:bCs/>
+                <w:rFonts w:eastAsia="Times New Roman"/>
                 <w:noProof/>
               </w:rPr>
               <w:t>C.</w:t>
@@ -1431,9 +1592,7 @@
             <w:r>
               <w:rPr>
                 <w:rStyle w:val="Lienhypertexte"/>
-                <w:rFonts w:eastAsia="Times New Roman" w:cstheme="minorHAnsi"/>
-                <w:b/>
-                <w:bCs/>
+                <w:rFonts w:eastAsia="Times New Roman"/>
                 <w:noProof/>
               </w:rPr>
               <w:t>Analyse des Segments Clients</w:t>
@@ -1457,7 +1616,7 @@
                 <w:noProof/>
                 <w:webHidden/>
               </w:rPr>
-              <w:instrText xml:space="preserve"> PAGEREF _Toc195208112 \h </w:instrText>
+              <w:instrText xml:space="preserve"> PAGEREF _Toc195540486 \h </w:instrText>
             </w:r>
             <w:r>
               <w:rPr>
@@ -1477,7 +1636,7 @@
                 <w:noProof/>
                 <w:webHidden/>
               </w:rPr>
-              <w:t>5</w:t>
+              <w:t>8</w:t>
             </w:r>
             <w:r>
               <w:rPr>
@@ -1502,13 +1661,11 @@
               <w:szCs w:val="22"/>
             </w:rPr>
           </w:pPr>
-          <w:hyperlink w:anchor="_Toc195208113" w:history="1">
+          <w:hyperlink w:anchor="_Toc195540487" w:history="1">
             <w:r>
               <w:rPr>
                 <w:rStyle w:val="Lienhypertexte"/>
-                <w:rFonts w:eastAsia="Times New Roman" w:cstheme="minorHAnsi"/>
-                <w:b/>
-                <w:bCs/>
+                <w:rFonts w:eastAsia="Times New Roman"/>
                 <w:noProof/>
               </w:rPr>
               <w:t>D.</w:t>
@@ -1525,9 +1682,7 @@
             <w:r>
               <w:rPr>
                 <w:rStyle w:val="Lienhypertexte"/>
-                <w:rFonts w:eastAsia="Times New Roman" w:cstheme="minorHAnsi"/>
-                <w:b/>
-                <w:bCs/>
+                <w:rFonts w:eastAsia="Times New Roman"/>
                 <w:noProof/>
               </w:rPr>
               <w:t>Étude des Facteurs Opérationnels et Temporels</w:t>
@@ -1551,7 +1706,7 @@
                 <w:noProof/>
                 <w:webHidden/>
               </w:rPr>
-              <w:instrText xml:space="preserve"> PAGEREF _Toc195208113 \h </w:instrText>
+              <w:instrText xml:space="preserve"> PAGEREF _Toc195540487 \h </w:instrText>
             </w:r>
             <w:r>
               <w:rPr>
@@ -1571,81 +1726,7 @@
                 <w:noProof/>
                 <w:webHidden/>
               </w:rPr>
-              <w:t>6</w:t>
-            </w:r>
-            <w:r>
-              <w:rPr>
-                <w:noProof/>
-                <w:webHidden/>
-              </w:rPr>
-              <w:fldChar w:fldCharType="end"/>
-            </w:r>
-          </w:hyperlink>
-        </w:p>
-        <w:p>
-          <w:pPr>
-            <w:pStyle w:val="TM2"/>
-            <w:tabs>
-              <w:tab w:val="right" w:leader="dot" w:pos="9062"/>
-            </w:tabs>
-            <w:rPr>
-              <w:rFonts w:cstheme="minorBidi"/>
-              <w:noProof/>
-              <w:sz w:val="22"/>
-              <w:szCs w:val="22"/>
-            </w:rPr>
-          </w:pPr>
-          <w:hyperlink w:anchor="_Toc195208114" w:history="1">
-            <w:r>
-              <w:rPr>
-                <w:rStyle w:val="Lienhypertexte"/>
-                <w:rFonts w:eastAsia="Times New Roman" w:cstheme="minorHAnsi"/>
-                <w:b/>
-                <w:bCs/>
-                <w:noProof/>
-              </w:rPr>
-              <w:t>E.</w:t>
-            </w:r>
-            <w:r>
-              <w:rPr>
-                <w:noProof/>
-                <w:webHidden/>
-              </w:rPr>
-              <w:tab/>
-            </w:r>
-            <w:r>
-              <w:rPr>
-                <w:noProof/>
-                <w:webHidden/>
-              </w:rPr>
-              <w:fldChar w:fldCharType="begin"/>
-            </w:r>
-            <w:r>
-              <w:rPr>
-                <w:noProof/>
-                <w:webHidden/>
-              </w:rPr>
-              <w:instrText xml:space="preserve"> PAGEREF _Toc195208114 \h </w:instrText>
-            </w:r>
-            <w:r>
-              <w:rPr>
-                <w:noProof/>
-                <w:webHidden/>
-              </w:rPr>
-            </w:r>
-            <w:r>
-              <w:rPr>
-                <w:noProof/>
-                <w:webHidden/>
-              </w:rPr>
-              <w:fldChar w:fldCharType="separate"/>
-            </w:r>
-            <w:r>
-              <w:rPr>
-                <w:noProof/>
-                <w:webHidden/>
-              </w:rPr>
-              <w:t>6</w:t>
+              <w:t>8</w:t>
             </w:r>
             <w:r>
               <w:rPr>
@@ -1670,7 +1751,7 @@
               <w:szCs w:val="22"/>
             </w:rPr>
           </w:pPr>
-          <w:hyperlink w:anchor="_Toc195208115" w:history="1">
+          <w:hyperlink w:anchor="_Toc195540488" w:history="1">
             <w:r>
               <w:rPr>
                 <w:rStyle w:val="Lienhypertexte"/>
@@ -1719,7 +1800,7 @@
                 <w:noProof/>
                 <w:webHidden/>
               </w:rPr>
-              <w:instrText xml:space="preserve"> PAGEREF _Toc195208115 \h </w:instrText>
+              <w:instrText xml:space="preserve"> PAGEREF _Toc195540488 \h </w:instrText>
             </w:r>
             <w:r>
               <w:rPr>
@@ -1739,7 +1820,7 @@
                 <w:noProof/>
                 <w:webHidden/>
               </w:rPr>
-              <w:t>6</w:t>
+              <w:t>10</w:t>
             </w:r>
             <w:r>
               <w:rPr>
@@ -1764,7 +1845,187 @@
               <w:szCs w:val="22"/>
             </w:rPr>
           </w:pPr>
-          <w:hyperlink w:anchor="_Toc195208116" w:history="1">
+          <w:hyperlink w:anchor="_Toc195540489" w:history="1">
+            <w:r>
+              <w:rPr>
+                <w:rStyle w:val="Lienhypertexte"/>
+                <w:rFonts w:eastAsia="Times New Roman"/>
+                <w:noProof/>
+              </w:rPr>
+              <w:t>A.</w:t>
+            </w:r>
+            <w:r>
+              <w:rPr>
+                <w:rFonts w:cstheme="minorBidi"/>
+                <w:noProof/>
+                <w:sz w:val="22"/>
+                <w:szCs w:val="22"/>
+              </w:rPr>
+              <w:tab/>
+            </w:r>
+            <w:r>
+              <w:rPr>
+                <w:rStyle w:val="Lienhypertexte"/>
+                <w:rFonts w:eastAsia="Times New Roman"/>
+                <w:noProof/>
+              </w:rPr>
+              <w:t>Limites</w:t>
+            </w:r>
+            <w:r>
+              <w:rPr>
+                <w:noProof/>
+                <w:webHidden/>
+              </w:rPr>
+              <w:tab/>
+            </w:r>
+            <w:r>
+              <w:rPr>
+                <w:noProof/>
+                <w:webHidden/>
+              </w:rPr>
+              <w:fldChar w:fldCharType="begin"/>
+            </w:r>
+            <w:r>
+              <w:rPr>
+                <w:noProof/>
+                <w:webHidden/>
+              </w:rPr>
+              <w:instrText xml:space="preserve"> PAGEREF _Toc195540489 \h </w:instrText>
+            </w:r>
+            <w:r>
+              <w:rPr>
+                <w:noProof/>
+                <w:webHidden/>
+              </w:rPr>
+            </w:r>
+            <w:r>
+              <w:rPr>
+                <w:noProof/>
+                <w:webHidden/>
+              </w:rPr>
+              <w:fldChar w:fldCharType="separate"/>
+            </w:r>
+            <w:r>
+              <w:rPr>
+                <w:noProof/>
+                <w:webHidden/>
+              </w:rPr>
+              <w:t>10</w:t>
+            </w:r>
+            <w:r>
+              <w:rPr>
+                <w:noProof/>
+                <w:webHidden/>
+              </w:rPr>
+              <w:fldChar w:fldCharType="end"/>
+            </w:r>
+          </w:hyperlink>
+        </w:p>
+        <w:p>
+          <w:pPr>
+            <w:pStyle w:val="TM2"/>
+            <w:tabs>
+              <w:tab w:val="left" w:pos="660"/>
+              <w:tab w:val="right" w:leader="dot" w:pos="9062"/>
+            </w:tabs>
+            <w:rPr>
+              <w:rFonts w:cstheme="minorBidi"/>
+              <w:noProof/>
+              <w:sz w:val="22"/>
+              <w:szCs w:val="22"/>
+            </w:rPr>
+          </w:pPr>
+          <w:hyperlink w:anchor="_Toc195540490" w:history="1">
+            <w:r>
+              <w:rPr>
+                <w:rStyle w:val="Lienhypertexte"/>
+                <w:rFonts w:eastAsia="Times New Roman"/>
+                <w:noProof/>
+              </w:rPr>
+              <w:t>B.</w:t>
+            </w:r>
+            <w:r>
+              <w:rPr>
+                <w:rFonts w:cstheme="minorBidi"/>
+                <w:noProof/>
+                <w:sz w:val="22"/>
+                <w:szCs w:val="22"/>
+              </w:rPr>
+              <w:tab/>
+            </w:r>
+            <w:r>
+              <w:rPr>
+                <w:rStyle w:val="Lienhypertexte"/>
+                <w:rFonts w:eastAsia="Times New Roman"/>
+                <w:noProof/>
+              </w:rPr>
+              <w:t>Recommandations</w:t>
+            </w:r>
+            <w:r>
+              <w:rPr>
+                <w:noProof/>
+                <w:webHidden/>
+              </w:rPr>
+              <w:tab/>
+            </w:r>
+            <w:r>
+              <w:rPr>
+                <w:noProof/>
+                <w:webHidden/>
+              </w:rPr>
+              <w:fldChar w:fldCharType="begin"/>
+            </w:r>
+            <w:r>
+              <w:rPr>
+                <w:noProof/>
+                <w:webHidden/>
+              </w:rPr>
+              <w:instrText xml:space="preserve"> PAGEREF _Toc195540490 \h </w:instrText>
+            </w:r>
+            <w:r>
+              <w:rPr>
+                <w:noProof/>
+                <w:webHidden/>
+              </w:rPr>
+            </w:r>
+            <w:r>
+              <w:rPr>
+                <w:noProof/>
+                <w:webHidden/>
+              </w:rPr>
+              <w:fldChar w:fldCharType="separate"/>
+            </w:r>
+            <w:r>
+              <w:rPr>
+                <w:noProof/>
+                <w:webHidden/>
+              </w:rPr>
+              <w:t>10</w:t>
+            </w:r>
+            <w:r>
+              <w:rPr>
+                <w:noProof/>
+                <w:webHidden/>
+              </w:rPr>
+              <w:fldChar w:fldCharType="end"/>
+            </w:r>
+          </w:hyperlink>
+        </w:p>
+        <w:p>
+          <w:pPr>
+            <w:pStyle w:val="TM2"/>
+            <w:tabs>
+              <w:tab w:val="left" w:pos="660"/>
+              <w:tab w:val="right" w:leader="dot" w:pos="9062"/>
+            </w:tabs>
+            <w:rPr>
+              <w:rFonts w:cstheme="minorBidi"/>
+              <w:noProof/>
+              <w:sz w:val="22"/>
+              <w:szCs w:val="22"/>
+            </w:rPr>
+          </w:pPr>
+          <w:hyperlink w:anchor="_Toc195540491" w:history="1">
             <w:r>
               <w:rPr>
                 <w:rStyle w:val="Lienhypertexte"/>
@@ -1813,7 +2074,7 @@
                 <w:noProof/>
                 <w:webHidden/>
               </w:rPr>
-              <w:instrText xml:space="preserve"> PAGEREF _Toc195208116 \h </w:instrText>
+              <w:instrText xml:space="preserve"> PAGEREF _Toc195540491 \h </w:instrText>
             </w:r>
             <w:r>
               <w:rPr>
@@ -1833,7 +2094,187 @@
                 <w:noProof/>
                 <w:webHidden/>
               </w:rPr>
-              <w:t>6</w:t>
+              <w:t>10</w:t>
+            </w:r>
+            <w:r>
+              <w:rPr>
+                <w:noProof/>
+                <w:webHidden/>
+              </w:rPr>
+              <w:fldChar w:fldCharType="end"/>
+            </w:r>
+          </w:hyperlink>
+        </w:p>
+        <w:p>
+          <w:pPr>
+            <w:pStyle w:val="TM2"/>
+            <w:tabs>
+              <w:tab w:val="left" w:pos="660"/>
+              <w:tab w:val="right" w:leader="dot" w:pos="9062"/>
+            </w:tabs>
+            <w:rPr>
+              <w:rFonts w:cstheme="minorBidi"/>
+              <w:noProof/>
+              <w:sz w:val="22"/>
+              <w:szCs w:val="22"/>
+            </w:rPr>
+          </w:pPr>
+          <w:hyperlink w:anchor="_Toc195540492" w:history="1">
+            <w:r>
+              <w:rPr>
+                <w:rStyle w:val="Lienhypertexte"/>
+                <w:rFonts w:eastAsia="Times New Roman"/>
+                <w:noProof/>
+              </w:rPr>
+              <w:t>A.</w:t>
+            </w:r>
+            <w:r>
+              <w:rPr>
+                <w:rFonts w:cstheme="minorBidi"/>
+                <w:noProof/>
+                <w:sz w:val="22"/>
+                <w:szCs w:val="22"/>
+              </w:rPr>
+              <w:tab/>
+            </w:r>
+            <w:r>
+              <w:rPr>
+                <w:rStyle w:val="Lienhypertexte"/>
+                <w:rFonts w:eastAsia="Times New Roman"/>
+                <w:noProof/>
+              </w:rPr>
+              <w:t>Résumé :</w:t>
+            </w:r>
+            <w:r>
+              <w:rPr>
+                <w:noProof/>
+                <w:webHidden/>
+              </w:rPr>
+              <w:tab/>
+            </w:r>
+            <w:r>
+              <w:rPr>
+                <w:noProof/>
+                <w:webHidden/>
+              </w:rPr>
+              <w:fldChar w:fldCharType="begin"/>
+            </w:r>
+            <w:r>
+              <w:rPr>
+                <w:noProof/>
+                <w:webHidden/>
+              </w:rPr>
+              <w:instrText xml:space="preserve"> PAGEREF _Toc195540492 \h </w:instrText>
+            </w:r>
+            <w:r>
+              <w:rPr>
+                <w:noProof/>
+                <w:webHidden/>
+              </w:rPr>
+            </w:r>
+            <w:r>
+              <w:rPr>
+                <w:noProof/>
+                <w:webHidden/>
+              </w:rPr>
+              <w:fldChar w:fldCharType="separate"/>
+            </w:r>
+            <w:r>
+              <w:rPr>
+                <w:noProof/>
+                <w:webHidden/>
+              </w:rPr>
+              <w:t>10</w:t>
+            </w:r>
+            <w:r>
+              <w:rPr>
+                <w:noProof/>
+                <w:webHidden/>
+              </w:rPr>
+              <w:fldChar w:fldCharType="end"/>
+            </w:r>
+          </w:hyperlink>
+        </w:p>
+        <w:p>
+          <w:pPr>
+            <w:pStyle w:val="TM2"/>
+            <w:tabs>
+              <w:tab w:val="left" w:pos="660"/>
+              <w:tab w:val="right" w:leader="dot" w:pos="9062"/>
+            </w:tabs>
+            <w:rPr>
+              <w:rFonts w:cstheme="minorBidi"/>
+              <w:noProof/>
+              <w:sz w:val="22"/>
+              <w:szCs w:val="22"/>
+            </w:rPr>
+          </w:pPr>
+          <w:hyperlink w:anchor="_Toc195540493" w:history="1">
+            <w:r>
+              <w:rPr>
+                <w:rStyle w:val="Lienhypertexte"/>
+                <w:rFonts w:eastAsia="Times New Roman"/>
+                <w:noProof/>
+              </w:rPr>
+              <w:t>B.</w:t>
+            </w:r>
+            <w:r>
+              <w:rPr>
+                <w:rFonts w:cstheme="minorBidi"/>
+                <w:noProof/>
+                <w:sz w:val="22"/>
+                <w:szCs w:val="22"/>
+              </w:rPr>
+              <w:tab/>
+            </w:r>
+            <w:r>
+              <w:rPr>
+                <w:rStyle w:val="Lienhypertexte"/>
+                <w:rFonts w:eastAsia="Times New Roman"/>
+                <w:noProof/>
+              </w:rPr>
+              <w:t>Pistes futures</w:t>
+            </w:r>
+            <w:r>
+              <w:rPr>
+                <w:noProof/>
+                <w:webHidden/>
+              </w:rPr>
+              <w:tab/>
+            </w:r>
+            <w:r>
+              <w:rPr>
+                <w:noProof/>
+                <w:webHidden/>
+              </w:rPr>
+              <w:fldChar w:fldCharType="begin"/>
+            </w:r>
+            <w:r>
+              <w:rPr>
+                <w:noProof/>
+                <w:webHidden/>
+              </w:rPr>
+              <w:instrText xml:space="preserve"> PAGEREF _Toc195540493 \h </w:instrText>
+            </w:r>
+            <w:r>
+              <w:rPr>
+                <w:noProof/>
+                <w:webHidden/>
+              </w:rPr>
+            </w:r>
+            <w:r>
+              <w:rPr>
+                <w:noProof/>
+                <w:webHidden/>
+              </w:rPr>
+              <w:fldChar w:fldCharType="separate"/>
+            </w:r>
+            <w:r>
+              <w:rPr>
+                <w:noProof/>
+                <w:webHidden/>
+              </w:rPr>
+              <w:t>10</w:t>
             </w:r>
             <w:r>
               <w:rPr>
@@ -1888,7 +2329,7 @@
           <w:lang w:eastAsia="fr-FR"/>
         </w:rPr>
       </w:pPr>
-      <w:bookmarkStart w:id="0" w:name="_Toc195208100"/>
+      <w:bookmarkStart w:id="0" w:name="_Toc195540472"/>
       <w:r>
         <w:rPr>
           <w:rFonts w:eastAsia="Times New Roman" w:cstheme="minorHAnsi"/>
@@ -1915,7 +2356,7 @@
           <w:lang w:eastAsia="fr-FR"/>
         </w:rPr>
       </w:pPr>
-      <w:bookmarkStart w:id="1" w:name="_Toc195208101"/>
+      <w:bookmarkStart w:id="1" w:name="_Toc195540473"/>
       <w:r>
         <w:rPr>
           <w:rFonts w:eastAsia="Times New Roman"/>
@@ -1970,7 +2411,7 @@
           <w:lang w:eastAsia="fr-FR"/>
         </w:rPr>
       </w:pPr>
-      <w:bookmarkStart w:id="2" w:name="_Toc195208102"/>
+      <w:bookmarkStart w:id="2" w:name="_Toc195540474"/>
       <w:r>
         <w:rPr>
           <w:rFonts w:eastAsia="Times New Roman"/>
@@ -2073,7 +2514,7 @@
           <w:lang w:eastAsia="fr-FR"/>
         </w:rPr>
       </w:pPr>
-      <w:bookmarkStart w:id="3" w:name="_Toc195208103"/>
+      <w:bookmarkStart w:id="3" w:name="_Toc195540475"/>
       <w:r>
         <w:rPr>
           <w:rFonts w:eastAsia="Times New Roman"/>
@@ -2128,14 +2569,16 @@
         <w:pStyle w:val="Titre3"/>
         <w:rPr>
           <w:rStyle w:val="lev"/>
-          <w:color w:val="auto"/>
-        </w:rPr>
-      </w:pPr>
-      <w:bookmarkStart w:id="4" w:name="_Toc195208104"/>
+          <w:b w:val="0"/>
+          <w:bCs w:val="0"/>
+        </w:rPr>
+      </w:pPr>
+      <w:bookmarkStart w:id="4" w:name="_Toc195540476"/>
       <w:r>
         <w:rPr>
           <w:rStyle w:val="lev"/>
-          <w:color w:val="auto"/>
+          <w:b w:val="0"/>
+          <w:bCs w:val="0"/>
         </w:rPr>
         <w:t>Identifiants</w:t>
       </w:r>
@@ -2262,14 +2705,16 @@
         <w:pStyle w:val="Titre3"/>
         <w:rPr>
           <w:rStyle w:val="lev"/>
-          <w:color w:val="auto"/>
-        </w:rPr>
-      </w:pPr>
-      <w:bookmarkStart w:id="5" w:name="_Toc195208105"/>
+          <w:b w:val="0"/>
+          <w:bCs w:val="0"/>
+        </w:rPr>
+      </w:pPr>
+      <w:bookmarkStart w:id="5" w:name="_Toc195540477"/>
       <w:r>
         <w:rPr>
           <w:rStyle w:val="lev"/>
-          <w:color w:val="auto"/>
+          <w:b w:val="0"/>
+          <w:bCs w:val="0"/>
         </w:rPr>
         <w:t>Informations sur les commandes</w:t>
       </w:r>
@@ -2495,14 +2940,16 @@
         <w:pStyle w:val="Titre3"/>
         <w:rPr>
           <w:rStyle w:val="lev"/>
-          <w:color w:val="auto"/>
-        </w:rPr>
-      </w:pPr>
-      <w:bookmarkStart w:id="6" w:name="_Toc195208106"/>
+          <w:b w:val="0"/>
+          <w:bCs w:val="0"/>
+        </w:rPr>
+      </w:pPr>
+      <w:bookmarkStart w:id="6" w:name="_Toc195540478"/>
       <w:r>
         <w:rPr>
           <w:rStyle w:val="lev"/>
-          <w:color w:val="auto"/>
+          <w:b w:val="0"/>
+          <w:bCs w:val="0"/>
         </w:rPr>
         <w:t>Informations sur le client</w:t>
       </w:r>
@@ -2705,14 +3152,16 @@
         <w:pStyle w:val="Titre3"/>
         <w:rPr>
           <w:rStyle w:val="lev"/>
-          <w:color w:val="auto"/>
-        </w:rPr>
-      </w:pPr>
-      <w:bookmarkStart w:id="7" w:name="_Toc195208107"/>
+          <w:b w:val="0"/>
+          <w:bCs w:val="0"/>
+        </w:rPr>
+      </w:pPr>
+      <w:bookmarkStart w:id="7" w:name="_Toc195540479"/>
       <w:r>
         <w:rPr>
           <w:rStyle w:val="lev"/>
-          <w:color w:val="auto"/>
+          <w:b w:val="0"/>
+          <w:bCs w:val="0"/>
         </w:rPr>
         <w:t>Informations sur les produits</w:t>
       </w:r>
@@ -2821,7 +3270,7 @@
           <w:lang w:eastAsia="fr-FR"/>
         </w:rPr>
       </w:pPr>
-      <w:bookmarkStart w:id="8" w:name="_Toc195208108"/>
+      <w:bookmarkStart w:id="8" w:name="_Toc195540480"/>
       <w:r>
         <w:rPr>
           <w:rFonts w:eastAsia="Times New Roman" w:cstheme="minorHAnsi"/>
@@ -2837,12 +3286,125 @@
     </w:p>
     <w:p>
       <w:pPr>
-        <w:pStyle w:val="Paragraphedeliste"/>
+        <w:pStyle w:val="Titre2"/>
         <w:numPr>
-          <w:ilvl w:val="1"/>
-          <w:numId w:val="12"/>
+          <w:ilvl w:val="0"/>
+          <w:numId w:val="37"/>
         </w:numPr>
-        <w:spacing w:before="100" w:beforeAutospacing="1" w:after="100" w:afterAutospacing="1" w:line="240" w:lineRule="auto"/>
+        <w:rPr>
+          <w:rFonts w:eastAsia="Times New Roman"/>
+          <w:lang w:eastAsia="fr-FR"/>
+        </w:rPr>
+      </w:pPr>
+      <w:bookmarkStart w:id="9" w:name="_Toc195540481"/>
+      <w:r>
+        <w:rPr>
+          <w:rFonts w:eastAsia="Times New Roman"/>
+          <w:lang w:eastAsia="fr-FR"/>
+        </w:rPr>
+        <w:t>Préparation des données</w:t>
+      </w:r>
+      <w:bookmarkEnd w:id="9"/>
+    </w:p>
+    <w:p>
+      <w:pPr>
+        <w:spacing w:before="100" w:beforeAutospacing="1" w:after="100" w:afterAutospacing="1" w:line="276" w:lineRule="auto"/>
+        <w:rPr>
+          <w:rFonts w:cstheme="minorHAnsi"/>
+          <w:sz w:val="22"/>
+          <w:szCs w:val="22"/>
+        </w:rPr>
+      </w:pPr>
+      <w:r>
+        <w:rPr>
+          <w:rFonts w:cstheme="minorHAnsi"/>
+          <w:sz w:val="22"/>
+          <w:szCs w:val="22"/>
+        </w:rPr>
+        <w:t>Avant de procéder à l’analyse, une étape de vérification de la qualité des données a été réalisée. Aucune valeur manquante n’a été détectée dans le jeu de données, ce qui a permis d’éviter les opérations de traitement ou d’imputation classiques. Le seul ajustement nécessaire a concerné le type des variables de dates (</w:t>
+      </w:r>
+      <w:proofErr w:type="spellStart"/>
+      <w:r>
+        <w:rPr>
+          <w:rStyle w:val="CodeHTML"/>
+          <w:rFonts w:asciiTheme="minorHAnsi" w:eastAsiaTheme="majorEastAsia" w:hAnsiTheme="minorHAnsi" w:cstheme="minorHAnsi"/>
+          <w:sz w:val="22"/>
+          <w:szCs w:val="22"/>
+        </w:rPr>
+        <w:t>Order</w:t>
+      </w:r>
+      <w:proofErr w:type="spellEnd"/>
+      <w:r>
+        <w:rPr>
+          <w:rStyle w:val="CodeHTML"/>
+          <w:rFonts w:asciiTheme="minorHAnsi" w:eastAsiaTheme="majorEastAsia" w:hAnsiTheme="minorHAnsi" w:cstheme="minorHAnsi"/>
+          <w:sz w:val="22"/>
+          <w:szCs w:val="22"/>
+        </w:rPr>
+        <w:t xml:space="preserve"> Date</w:t>
+      </w:r>
+      <w:r>
+        <w:rPr>
+          <w:rFonts w:cstheme="minorHAnsi"/>
+          <w:sz w:val="22"/>
+          <w:szCs w:val="22"/>
+        </w:rPr>
+        <w:t xml:space="preserve"> et </w:t>
+      </w:r>
+      <w:proofErr w:type="spellStart"/>
+      <w:r>
+        <w:rPr>
+          <w:rStyle w:val="CodeHTML"/>
+          <w:rFonts w:asciiTheme="minorHAnsi" w:eastAsiaTheme="majorEastAsia" w:hAnsiTheme="minorHAnsi" w:cstheme="minorHAnsi"/>
+          <w:sz w:val="22"/>
+          <w:szCs w:val="22"/>
+        </w:rPr>
+        <w:t>Ship</w:t>
+      </w:r>
+      <w:proofErr w:type="spellEnd"/>
+      <w:r>
+        <w:rPr>
+          <w:rStyle w:val="CodeHTML"/>
+          <w:rFonts w:asciiTheme="minorHAnsi" w:eastAsiaTheme="majorEastAsia" w:hAnsiTheme="minorHAnsi" w:cstheme="minorHAnsi"/>
+          <w:sz w:val="22"/>
+          <w:szCs w:val="22"/>
+        </w:rPr>
+        <w:t xml:space="preserve"> Date</w:t>
+      </w:r>
+      <w:r>
+        <w:rPr>
+          <w:rFonts w:cstheme="minorHAnsi"/>
+          <w:sz w:val="22"/>
+          <w:szCs w:val="22"/>
+        </w:rPr>
+        <w:t xml:space="preserve">), qui ont été converties au format </w:t>
+      </w:r>
+      <w:proofErr w:type="spellStart"/>
+      <w:r>
+        <w:rPr>
+          <w:rFonts w:cstheme="minorHAnsi"/>
+          <w:sz w:val="22"/>
+          <w:szCs w:val="22"/>
+        </w:rPr>
+        <w:t>datetime</w:t>
+      </w:r>
+      <w:proofErr w:type="spellEnd"/>
+      <w:r>
+        <w:rPr>
+          <w:rFonts w:cstheme="minorHAnsi"/>
+          <w:sz w:val="22"/>
+          <w:szCs w:val="22"/>
+        </w:rPr>
+        <w:t xml:space="preserve"> afin de pouvoir effectuer d’éventuelles analyses temporelles. À ce stade, la création de nouvelles variables n’a pas été jugée nécessaire, les données disponibles étant déjà suffisamment structurées pour répondre aux objectifs de l’analyse.</w:t>
+      </w:r>
+    </w:p>
+    <w:p>
+      <w:pPr>
+        <w:pStyle w:val="Titre2"/>
+        <w:numPr>
+          <w:ilvl w:val="0"/>
+          <w:numId w:val="37"/>
+        </w:numPr>
         <w:rPr>
           <w:rFonts w:eastAsia="Times New Roman" w:cstheme="minorHAnsi"/>
           <w:sz w:val="24"/>
@@ -2850,157 +3412,93 @@
           <w:lang w:eastAsia="fr-FR"/>
         </w:rPr>
       </w:pPr>
-      <w:r>
+      <w:bookmarkStart w:id="10" w:name="_Toc195540482"/>
+      <w:r>
+        <w:rPr>
+          <w:rStyle w:val="Titre2Car"/>
+        </w:rPr>
+        <w:t>D</w:t>
+      </w:r>
+      <w:r>
+        <w:rPr>
+          <w:rStyle w:val="Titre2Car"/>
+        </w:rPr>
+        <w:t>émarche analytique</w:t>
+      </w:r>
+      <w:bookmarkEnd w:id="10"/>
+    </w:p>
+    <w:p>
+      <w:pPr>
+        <w:spacing w:before="100" w:beforeAutospacing="1" w:after="100" w:afterAutospacing="1" w:line="240" w:lineRule="auto"/>
+        <w:jc w:val="both"/>
         <w:rPr>
           <w:rFonts w:eastAsia="Times New Roman" w:cstheme="minorHAnsi"/>
-          <w:b/>
-          <w:bCs/>
-          <w:sz w:val="24"/>
-          <w:szCs w:val="24"/>
-          <w:lang w:eastAsia="fr-FR"/>
-        </w:rPr>
-        <w:t>Préparation des données</w:t>
-      </w:r>
-      <w:r>
+          <w:sz w:val="22"/>
+          <w:szCs w:val="22"/>
+          <w:lang w:eastAsia="fr-FR"/>
+        </w:rPr>
+      </w:pPr>
+      <w:r>
+        <w:rPr>
+          <w:rFonts w:eastAsia="Times New Roman" w:cstheme="minorHAnsi"/>
+          <w:sz w:val="22"/>
+          <w:szCs w:val="22"/>
+          <w:lang w:eastAsia="fr-FR"/>
+        </w:rPr>
+        <w:t>Afin de répondre à la problématique posée — comprendre les interactions entre les produits, les performances régionales et les marges —, l’analyse a été structurée en plusieurs étapes logiques. L’objectif est de construire une vision d’ensemble cohérente, tout en identifiant les leviers d’optimisation les plus pertinents.</w:t>
+      </w:r>
+    </w:p>
+    <w:p>
+      <w:pPr>
+        <w:spacing w:before="100" w:beforeAutospacing="1" w:after="100" w:afterAutospacing="1" w:line="240" w:lineRule="auto"/>
+        <w:jc w:val="both"/>
         <w:rPr>
           <w:rFonts w:eastAsia="Times New Roman" w:cstheme="minorHAnsi"/>
           <w:sz w:val="24"/>
           <w:szCs w:val="24"/>
           <w:lang w:eastAsia="fr-FR"/>
         </w:rPr>
-        <w:t xml:space="preserve"> : Nettoyage, traitement des valeurs manquantes, création de variables.</w:t>
+      </w:pPr>
+      <w:r>
+        <w:rPr>
+          <w:rFonts w:cstheme="minorHAnsi"/>
+          <w:sz w:val="22"/>
+          <w:szCs w:val="22"/>
+        </w:rPr>
+        <w:t>La première phase consiste à explorer la structure globale des ventes. Il s'agit d'observer la répartition des catégories de produits, ainsi que leur part dans les ventes et le profit total. Cela permet d’obtenir un premier aperçu de la distribution des produits dans l’offre globale, et de repérer quels types de produits dominent en volume ou en poids financier. À ce stade, la vision reste relativement générale, notamment concernant le profit, car les catégories sont larges. L'objectif est donc avant tout de poser un cadre global avant d'affiner l’analyse au niveau des sous-catégories, où les premières différences marquées de rentabilité pourraient apparaître.</w:t>
       </w:r>
     </w:p>
     <w:p>
       <w:pPr>
-        <w:spacing w:before="100" w:beforeAutospacing="1" w:after="100" w:afterAutospacing="1" w:line="276" w:lineRule="auto"/>
+        <w:spacing w:before="100" w:beforeAutospacing="1" w:after="100" w:afterAutospacing="1" w:line="240" w:lineRule="auto"/>
+        <w:jc w:val="both"/>
+        <w:rPr>
+          <w:rFonts w:eastAsia="Times New Roman" w:cstheme="minorHAnsi"/>
+          <w:sz w:val="22"/>
+          <w:szCs w:val="22"/>
+          <w:lang w:eastAsia="fr-FR"/>
+        </w:rPr>
+      </w:pPr>
+      <w:r>
+        <w:rPr>
+          <w:rFonts w:eastAsia="Times New Roman" w:cstheme="minorHAnsi"/>
+          <w:sz w:val="22"/>
+          <w:szCs w:val="22"/>
+          <w:lang w:eastAsia="fr-FR"/>
+        </w:rPr>
+        <w:t>L’étape suivante vise à intégrer la dimension géographique, en croisant les résultats précédents avec les différentes régions. L’objectif ici est de comprendre si certaines zones sont plus productives ou plus rentables que d’autres, à catégorie ou sous-catégorie équivalente. Cette mise en relation offre un premier éclairage sur la productivité régionale, et permet de repérer d’éventuels axes d’optimisation : une région peut, par exemple, vendre beaucoup de produits peu rentables, ou au contraire performer sur des niches rentables. Ces croisements entre production et profit, à la fois par produit et par région, fournissent une base solide pour identifier les déséquilibres à corriger ou les stratégies gagnantes à répliquer.</w:t>
+      </w:r>
+      <w:r>
         <w:rPr>
           <w:rFonts w:cstheme="minorHAnsi"/>
           <w:sz w:val="22"/>
           <w:szCs w:val="22"/>
         </w:rPr>
-      </w:pPr>
-      <w:r>
-        <w:rPr>
-          <w:rFonts w:cstheme="minorHAnsi"/>
-          <w:sz w:val="22"/>
-          <w:szCs w:val="22"/>
-        </w:rPr>
-        <w:t>Avant de procéder à l’analyse, une étape de vérification de la qualité des données a été réalisée. Aucune valeur manquante n’a été détectée dans le jeu de données, ce qui a permis d’éviter les opérations de traitement ou d’imputation classiques. Le seul ajustement nécessaire a concerné le type des variables de dates (</w:t>
-      </w:r>
-      <w:proofErr w:type="spellStart"/>
-      <w:r>
-        <w:rPr>
-          <w:rStyle w:val="CodeHTML"/>
-          <w:rFonts w:asciiTheme="minorHAnsi" w:eastAsiaTheme="majorEastAsia" w:hAnsiTheme="minorHAnsi" w:cstheme="minorHAnsi"/>
-          <w:sz w:val="22"/>
-          <w:szCs w:val="22"/>
-        </w:rPr>
-        <w:t>Order</w:t>
-      </w:r>
-      <w:proofErr w:type="spellEnd"/>
-      <w:r>
-        <w:rPr>
-          <w:rStyle w:val="CodeHTML"/>
-          <w:rFonts w:asciiTheme="minorHAnsi" w:eastAsiaTheme="majorEastAsia" w:hAnsiTheme="minorHAnsi" w:cstheme="minorHAnsi"/>
-          <w:sz w:val="22"/>
-          <w:szCs w:val="22"/>
-        </w:rPr>
-        <w:t xml:space="preserve"> Date</w:t>
-      </w:r>
-      <w:r>
-        <w:rPr>
-          <w:rFonts w:cstheme="minorHAnsi"/>
-          <w:sz w:val="22"/>
-          <w:szCs w:val="22"/>
-        </w:rPr>
-        <w:t xml:space="preserve"> et </w:t>
-      </w:r>
-      <w:proofErr w:type="spellStart"/>
-      <w:r>
-        <w:rPr>
-          <w:rStyle w:val="CodeHTML"/>
-          <w:rFonts w:asciiTheme="minorHAnsi" w:eastAsiaTheme="majorEastAsia" w:hAnsiTheme="minorHAnsi" w:cstheme="minorHAnsi"/>
-          <w:sz w:val="22"/>
-          <w:szCs w:val="22"/>
-        </w:rPr>
-        <w:t>Ship</w:t>
-      </w:r>
-      <w:proofErr w:type="spellEnd"/>
-      <w:r>
-        <w:rPr>
-          <w:rStyle w:val="CodeHTML"/>
-          <w:rFonts w:asciiTheme="minorHAnsi" w:eastAsiaTheme="majorEastAsia" w:hAnsiTheme="minorHAnsi" w:cstheme="minorHAnsi"/>
-          <w:sz w:val="22"/>
-          <w:szCs w:val="22"/>
-        </w:rPr>
-        <w:t xml:space="preserve"> Date</w:t>
-      </w:r>
-      <w:r>
-        <w:rPr>
-          <w:rFonts w:cstheme="minorHAnsi"/>
-          <w:sz w:val="22"/>
-          <w:szCs w:val="22"/>
-        </w:rPr>
-        <w:t xml:space="preserve">), qui ont été converties au format </w:t>
-      </w:r>
-      <w:proofErr w:type="spellStart"/>
-      <w:r>
-        <w:rPr>
-          <w:rFonts w:cstheme="minorHAnsi"/>
-          <w:sz w:val="22"/>
-          <w:szCs w:val="22"/>
-        </w:rPr>
-        <w:t>datetime</w:t>
-      </w:r>
-      <w:proofErr w:type="spellEnd"/>
-      <w:r>
-        <w:rPr>
-          <w:rFonts w:cstheme="minorHAnsi"/>
-          <w:sz w:val="22"/>
-          <w:szCs w:val="22"/>
-        </w:rPr>
-        <w:t xml:space="preserve"> afin de pouvoir effectuer d’éventuelles analyses temporelles. À ce stade, la création de nouvelles variables n’a pas été jugée nécessaire, les données disponibles étant déjà suffisamment structurées pour répondre aux objectifs de l’analyse.</w:t>
+        <w:t xml:space="preserve"> </w:t>
       </w:r>
     </w:p>
     <w:p>
       <w:pPr>
-        <w:pStyle w:val="Paragraphedeliste"/>
-        <w:numPr>
-          <w:ilvl w:val="1"/>
-          <w:numId w:val="12"/>
-        </w:numPr>
-        <w:spacing w:before="100" w:beforeAutospacing="1" w:after="100" w:afterAutospacing="1" w:line="240" w:lineRule="auto"/>
-        <w:rPr>
-          <w:rFonts w:eastAsia="Times New Roman" w:cstheme="minorHAnsi"/>
-          <w:sz w:val="24"/>
-          <w:szCs w:val="24"/>
-          <w:lang w:eastAsia="fr-FR"/>
-        </w:rPr>
-      </w:pPr>
-      <w:r>
-        <w:rPr>
-          <w:rFonts w:eastAsia="Times New Roman" w:cstheme="minorHAnsi"/>
-          <w:b/>
-          <w:bCs/>
-          <w:sz w:val="24"/>
-          <w:szCs w:val="24"/>
-          <w:lang w:eastAsia="fr-FR"/>
-        </w:rPr>
-        <w:t>Démarche analytique</w:t>
-      </w:r>
-      <w:r>
-        <w:rPr>
-          <w:rFonts w:eastAsia="Times New Roman" w:cstheme="minorHAnsi"/>
-          <w:sz w:val="24"/>
-          <w:szCs w:val="24"/>
-          <w:lang w:eastAsia="fr-FR"/>
-        </w:rPr>
-        <w:t xml:space="preserve"> : Expliquer l’ordre logique des étapes choisies (ex. : pourquoi commencer par l’exploration, puis corrélation, puis segmentation, etc.).</w:t>
-      </w:r>
-    </w:p>
-    <w:p>
-      <w:pPr>
         <w:spacing w:before="100" w:beforeAutospacing="1" w:after="100" w:afterAutospacing="1" w:line="240" w:lineRule="auto"/>
         <w:jc w:val="both"/>
         <w:rPr>
@@ -3017,78 +3515,17 @@
           <w:szCs w:val="22"/>
           <w:lang w:eastAsia="fr-FR"/>
         </w:rPr>
-        <w:t>Afin de répondre à la problématique posée — comprendre les interactions entre les produits, les performances régionales et les marges —, l’analyse a été structurée en plusieurs étapes logiques. L’objectif est de construire une vision d’ensemble cohérente, tout en identifiant les leviers d’optimisation les plus pertinents.</w:t>
-      </w:r>
-    </w:p>
-    <w:p>
-      <w:pPr>
-        <w:spacing w:before="100" w:beforeAutospacing="1" w:after="100" w:afterAutospacing="1" w:line="240" w:lineRule="auto"/>
-        <w:jc w:val="both"/>
+        <w:t xml:space="preserve">Une fois ce socle construit, certaines variables complémentaires sont analysées dans un but exploratoire. C’est le cas notamment de la variable "Segment", qui permet de répartir les clients selon leur profil : particuliers, entreprises ou télétravailleurs. Bien que cette dimension ne soit pas centrale </w:t>
+      </w:r>
+      <w:r>
         <w:rPr>
           <w:rFonts w:eastAsia="Times New Roman" w:cstheme="minorHAnsi"/>
-          <w:sz w:val="24"/>
-          <w:szCs w:val="24"/>
-          <w:lang w:eastAsia="fr-FR"/>
-        </w:rPr>
-      </w:pPr>
-      <w:r>
-        <w:rPr>
-          <w:rFonts w:cstheme="minorHAnsi"/>
-          <w:sz w:val="22"/>
-          <w:szCs w:val="22"/>
-        </w:rPr>
-        <w:t>La première phase consiste à explorer la structure globale des ventes. Il s'agit d'observer la répartition des catégories de produits, ainsi que leur part dans les ventes et le profit total. Cela permet d’obtenir un premier aperçu de la distribution des produits dans l’offre globale, et de repérer quels types de produits dominent en volume ou en poids financier. À ce stade, la vision reste relativement générale, notamment concernant le profit, car les catégories sont larges. L'objectif est donc avant tout de poser un cadre global avant d'affiner l’analyse au niveau des sous-catégories, où les premières différences marquées de rentabilité pourraient apparaître.</w:t>
-      </w:r>
-    </w:p>
-    <w:p>
-      <w:pPr>
-        <w:spacing w:before="100" w:beforeAutospacing="1" w:after="100" w:afterAutospacing="1" w:line="240" w:lineRule="auto"/>
-        <w:jc w:val="both"/>
-        <w:rPr>
-          <w:rFonts w:eastAsia="Times New Roman" w:cstheme="minorHAnsi"/>
-          <w:sz w:val="22"/>
-          <w:szCs w:val="22"/>
-          <w:lang w:eastAsia="fr-FR"/>
-        </w:rPr>
-      </w:pPr>
-      <w:r>
-        <w:rPr>
-          <w:rFonts w:eastAsia="Times New Roman" w:cstheme="minorHAnsi"/>
-          <w:sz w:val="22"/>
-          <w:szCs w:val="22"/>
-          <w:lang w:eastAsia="fr-FR"/>
-        </w:rPr>
-        <w:t>L’étape suivante vise à intégrer la dimension géographique, en croisant les résultats précédents avec les différentes régions. L’objectif ici est de comprendre si certaines zones sont plus productives ou plus rentables que d’autres, à catégorie ou sous-catégorie équivalente. Cette mise en relation offre un premier éclairage sur la productivité régionale, et permet de repérer d’éventuels axes d’optimisation : une région peut, par exemple, vendre beaucoup de produits peu rentables, ou au contraire performer sur des niches rentables. Ces croisements entre production et profit, à la fois par produit et par région, fournissent une base solide pour identifier les déséquilibres à corriger ou les stratégies gagnantes à répliquer.</w:t>
-      </w:r>
-      <w:r>
-        <w:rPr>
-          <w:rFonts w:cstheme="minorHAnsi"/>
-          <w:sz w:val="22"/>
-          <w:szCs w:val="22"/>
-        </w:rPr>
-        <w:t xml:space="preserve"> </w:t>
-      </w:r>
-    </w:p>
-    <w:p>
-      <w:pPr>
-        <w:spacing w:before="100" w:beforeAutospacing="1" w:after="100" w:afterAutospacing="1" w:line="240" w:lineRule="auto"/>
-        <w:jc w:val="both"/>
-        <w:rPr>
-          <w:rFonts w:eastAsia="Times New Roman" w:cstheme="minorHAnsi"/>
-          <w:sz w:val="22"/>
-          <w:szCs w:val="22"/>
-          <w:lang w:eastAsia="fr-FR"/>
-        </w:rPr>
-      </w:pPr>
-      <w:r>
-        <w:rPr>
-          <w:rFonts w:eastAsia="Times New Roman" w:cstheme="minorHAnsi"/>
           <w:sz w:val="22"/>
           <w:szCs w:val="22"/>
           <w:lang w:eastAsia="fr-FR"/>
         </w:rPr>
         <w:lastRenderedPageBreak/>
-        <w:t>Une fois ce socle construit, certaines variables complémentaires sont analysées dans un but exploratoire. C’est le cas notamment de la variable "Segment", qui permet de répartir les clients selon leur profil : particuliers, entreprises ou télétravailleurs. Bien que cette dimension ne soit pas centrale dans l’analyse, elle peut offrir des pistes intéressantes, notamment si certains segments freinent la rentabilité de produits a priori performants. Cette analyse est donc intégrée de manière secondaire, uniquement si elle apporte une information exploitabl</w:t>
+        <w:t>dans l’analyse, elle peut offrir des pistes intéressantes, notamment si certains segments freinent la rentabilité de produits a priori performants. Cette analyse est donc intégrée de manière secondaire, uniquement si elle apporte une information exploitabl</w:t>
       </w:r>
       <w:r>
         <w:rPr>
@@ -3178,7 +3615,7 @@
           <w:lang w:eastAsia="fr-FR"/>
         </w:rPr>
       </w:pPr>
-      <w:bookmarkStart w:id="9" w:name="_Toc195208109"/>
+      <w:bookmarkStart w:id="11" w:name="_Toc195540483"/>
       <w:r>
         <w:rPr>
           <w:rFonts w:eastAsia="Times New Roman" w:cstheme="minorHAnsi"/>
@@ -3190,56 +3627,30 @@
         </w:rPr>
         <w:t>Analyse</w:t>
       </w:r>
-      <w:bookmarkEnd w:id="9"/>
+      <w:bookmarkEnd w:id="11"/>
     </w:p>
     <w:p>
       <w:pPr>
-        <w:pStyle w:val="Paragraphedeliste"/>
+        <w:pStyle w:val="Titre2"/>
         <w:numPr>
-          <w:ilvl w:val="1"/>
-          <w:numId w:val="12"/>
+          <w:ilvl w:val="0"/>
+          <w:numId w:val="38"/>
         </w:numPr>
-        <w:spacing w:before="100" w:beforeAutospacing="1" w:after="100" w:afterAutospacing="1" w:line="240" w:lineRule="auto"/>
-        <w:outlineLvl w:val="1"/>
-        <w:rPr>
-          <w:rFonts w:eastAsia="Times New Roman" w:cstheme="minorHAnsi"/>
-          <w:b/>
-          <w:bCs/>
-          <w:sz w:val="24"/>
-          <w:szCs w:val="24"/>
-          <w:lang w:eastAsia="fr-FR"/>
-        </w:rPr>
-      </w:pPr>
-      <w:bookmarkStart w:id="10" w:name="_Toc195208110"/>
-      <w:r>
-        <w:rPr>
-          <w:rFonts w:eastAsia="Times New Roman" w:cstheme="minorHAnsi"/>
-          <w:b/>
-          <w:bCs/>
-          <w:sz w:val="24"/>
-          <w:szCs w:val="24"/>
+        <w:rPr>
+          <w:rFonts w:eastAsia="Times New Roman"/>
+          <w:lang w:eastAsia="fr-FR"/>
+        </w:rPr>
+      </w:pPr>
+      <w:bookmarkStart w:id="12" w:name="_Toc195540484"/>
+      <w:r>
+        <w:rPr>
+          <w:rFonts w:eastAsia="Times New Roman"/>
           <w:lang w:eastAsia="fr-FR"/>
         </w:rPr>
         <w:t>Exploration de la Structure Globale des Ventes</w:t>
       </w:r>
-      <w:bookmarkEnd w:id="10"/>
-    </w:p>
-    <w:p>
-      <w:pPr>
-        <w:spacing w:before="100" w:beforeAutospacing="1" w:after="100" w:afterAutospacing="1" w:line="240" w:lineRule="auto"/>
-        <w:ind w:left="360"/>
-        <w:rPr>
-          <w:rFonts w:eastAsia="Times New Roman" w:cstheme="minorHAnsi"/>
-          <w:sz w:val="24"/>
-          <w:szCs w:val="24"/>
-          <w:lang w:eastAsia="fr-FR"/>
-        </w:rPr>
-      </w:pPr>
-      <w:r>
-        <w:rPr>
-          <w:rFonts w:cstheme="minorHAnsi"/>
-          <w:b/>
-          <w:bCs/>
+      <w:r>
+        <w:rPr>
           <w:noProof/>
         </w:rPr>
         <w:drawing>
@@ -3311,27 +3722,57 @@
           </wp:anchor>
         </w:drawing>
       </w:r>
-      <w:r>
+      <w:bookmarkEnd w:id="12"/>
+    </w:p>
+    <w:p>
+      <w:pPr>
+        <w:spacing w:before="100" w:beforeAutospacing="1" w:after="100" w:afterAutospacing="1" w:line="240" w:lineRule="auto"/>
+        <w:jc w:val="both"/>
         <w:rPr>
           <w:rFonts w:eastAsia="Times New Roman" w:cstheme="minorHAnsi"/>
           <w:sz w:val="24"/>
           <w:szCs w:val="24"/>
           <w:lang w:eastAsia="fr-FR"/>
         </w:rPr>
-        <w:t xml:space="preserve">  Répartition des catégories de produits (barres empilées ou camembert)</w:t>
-      </w:r>
-    </w:p>
-    <w:p>
-      <w:pPr>
-        <w:spacing w:before="100" w:beforeAutospacing="1" w:after="100" w:afterAutospacing="1" w:line="240" w:lineRule="auto"/>
-        <w:jc w:val="both"/>
-        <w:rPr>
-          <w:rFonts w:eastAsia="Times New Roman" w:cstheme="minorHAnsi"/>
-          <w:sz w:val="24"/>
-          <w:szCs w:val="24"/>
-          <w:lang w:eastAsia="fr-FR"/>
-        </w:rPr>
-      </w:pPr>
+      </w:pPr>
+      <w:r>
+        <w:rPr>
+          <w:sz w:val="22"/>
+          <w:szCs w:val="22"/>
+        </w:rPr>
+        <w:t xml:space="preserve">Tout d'abord, conformément à la méthodologie établie précédemment, nous commençons par analyser les détails des catégories. On constate une répartition inégale des commandes, avec les </w:t>
+      </w:r>
+      <w:r>
+        <w:rPr>
+          <w:rStyle w:val="lev"/>
+          <w:sz w:val="22"/>
+          <w:szCs w:val="22"/>
+        </w:rPr>
+        <w:t>fournitures de bureau (Office Supplies)</w:t>
+      </w:r>
+      <w:r>
+        <w:rPr>
+          <w:sz w:val="22"/>
+          <w:szCs w:val="22"/>
+        </w:rPr>
+        <w:t xml:space="preserve"> représentant plus de 60 % des commandes totales. Les deux </w:t>
+      </w:r>
+      <w:r>
+        <w:rPr>
+          <w:sz w:val="22"/>
+          <w:szCs w:val="22"/>
+        </w:rPr>
+        <w:lastRenderedPageBreak/>
+        <w:t xml:space="preserve">autres catégories se partagent les 40 % restants, avec un léger avantage pour les </w:t>
+      </w:r>
+      <w:r>
+        <w:rPr>
+          <w:rStyle w:val="lev"/>
+          <w:sz w:val="22"/>
+          <w:szCs w:val="22"/>
+        </w:rPr>
+        <w:t xml:space="preserve">fournitures </w:t>
+      </w:r>
       <w:r>
         <w:rPr>
           <w:rFonts w:cstheme="minorHAnsi"/>
@@ -3339,15 +3780,14 @@
           <w:sz w:val="20"/>
           <w:szCs w:val="20"/>
         </w:rPr>
-        <w:lastRenderedPageBreak/>
         <w:drawing>
-          <wp:anchor distT="0" distB="0" distL="114300" distR="114300" simplePos="0" relativeHeight="251659264" behindDoc="0" locked="0" layoutInCell="1" allowOverlap="1" wp14:anchorId="7A439A1C" wp14:editId="62867936">
+          <wp:anchor distT="0" distB="0" distL="114300" distR="114300" simplePos="0" relativeHeight="251659264" behindDoc="0" locked="0" layoutInCell="1" allowOverlap="1" wp14:anchorId="7A439A1C" wp14:editId="7010A8D4">
             <wp:simplePos x="0" y="0"/>
             <wp:positionH relativeFrom="column">
-              <wp:posOffset>28575</wp:posOffset>
+              <wp:posOffset>-58640</wp:posOffset>
             </wp:positionH>
             <wp:positionV relativeFrom="paragraph">
-              <wp:posOffset>1103630</wp:posOffset>
+              <wp:posOffset>644083</wp:posOffset>
             </wp:positionV>
             <wp:extent cx="5760720" cy="2861310"/>
             <wp:effectExtent l="190500" t="190500" r="182880" b="186690"/>
@@ -3405,33 +3845,11 @@
       </w:r>
       <w:r>
         <w:rPr>
-          <w:sz w:val="22"/>
-          <w:szCs w:val="22"/>
-        </w:rPr>
-        <w:t xml:space="preserve">Tout d'abord, conformément à la méthodologie établie précédemment, nous commençons par analyser les détails des catégories. On constate une répartition inégale des commandes, avec les </w:t>
-      </w:r>
-      <w:r>
-        <w:rPr>
           <w:rStyle w:val="lev"/>
           <w:sz w:val="22"/>
           <w:szCs w:val="22"/>
         </w:rPr>
-        <w:t>fournitures de bureau (Office Supplies)</w:t>
-      </w:r>
-      <w:r>
-        <w:rPr>
-          <w:sz w:val="22"/>
-          <w:szCs w:val="22"/>
-        </w:rPr>
-        <w:t xml:space="preserve"> représentant plus de 60 % des commandes totales. Les deux autres catégories se partagent les 40 % restants, avec un léger avantage pour les </w:t>
-      </w:r>
-      <w:r>
-        <w:rPr>
-          <w:rStyle w:val="lev"/>
-          <w:sz w:val="22"/>
-          <w:szCs w:val="22"/>
-        </w:rPr>
-        <w:t>fournitures (</w:t>
+        <w:t>(</w:t>
       </w:r>
       <w:proofErr w:type="spellStart"/>
       <w:r>
@@ -3678,26 +4096,19 @@
     </w:p>
     <w:p>
       <w:pPr>
-        <w:pStyle w:val="Paragraphedeliste"/>
+        <w:pStyle w:val="Titre2"/>
         <w:numPr>
-          <w:ilvl w:val="1"/>
-          <w:numId w:val="12"/>
+          <w:ilvl w:val="0"/>
+          <w:numId w:val="38"/>
         </w:numPr>
-        <w:spacing w:before="100" w:beforeAutospacing="1" w:after="100" w:afterAutospacing="1" w:line="240" w:lineRule="auto"/>
-        <w:outlineLvl w:val="1"/>
-        <w:rPr>
-          <w:rFonts w:eastAsia="Times New Roman" w:cstheme="minorHAnsi"/>
-          <w:b/>
-          <w:bCs/>
-          <w:sz w:val="24"/>
-          <w:szCs w:val="24"/>
-          <w:lang w:eastAsia="fr-FR"/>
-        </w:rPr>
-      </w:pPr>
-      <w:bookmarkStart w:id="11" w:name="_Toc195208111"/>
-      <w:r>
-        <w:rPr>
-          <w:rFonts w:cstheme="minorHAnsi"/>
+        <w:rPr>
+          <w:rFonts w:eastAsia="Times New Roman"/>
+          <w:lang w:eastAsia="fr-FR"/>
+        </w:rPr>
+      </w:pPr>
+      <w:bookmarkStart w:id="13" w:name="_Toc195540485"/>
+      <w:r>
+        <w:rPr>
           <w:noProof/>
           <w:sz w:val="22"/>
           <w:szCs w:val="22"/>
@@ -3767,27 +4178,19 @@
       </w:r>
       <w:r>
         <w:rPr>
-          <w:rFonts w:eastAsia="Times New Roman" w:cstheme="minorHAnsi"/>
-          <w:b/>
-          <w:bCs/>
-          <w:sz w:val="24"/>
-          <w:szCs w:val="24"/>
+          <w:rFonts w:eastAsia="Times New Roman"/>
           <w:lang w:eastAsia="fr-FR"/>
         </w:rPr>
         <w:t xml:space="preserve">Analyse </w:t>
       </w:r>
       <w:r>
         <w:rPr>
-          <w:rFonts w:eastAsia="Times New Roman" w:cstheme="minorHAnsi"/>
-          <w:b/>
-          <w:bCs/>
-          <w:sz w:val="24"/>
-          <w:szCs w:val="24"/>
+          <w:rFonts w:eastAsia="Times New Roman"/>
           <w:lang w:eastAsia="fr-FR"/>
         </w:rPr>
         <w:t>des Sous-Catégories et Écarts Régionaux</w:t>
       </w:r>
-      <w:bookmarkEnd w:id="11"/>
+      <w:bookmarkEnd w:id="13"/>
     </w:p>
     <w:p>
       <w:pPr>
@@ -4382,35 +4785,25 @@
     </w:p>
     <w:p>
       <w:pPr>
-        <w:pStyle w:val="Paragraphedeliste"/>
+        <w:pStyle w:val="Titre2"/>
         <w:numPr>
-          <w:ilvl w:val="1"/>
-          <w:numId w:val="12"/>
+          <w:ilvl w:val="0"/>
+          <w:numId w:val="38"/>
         </w:numPr>
-        <w:spacing w:before="100" w:beforeAutospacing="1" w:after="100" w:afterAutospacing="1" w:line="240" w:lineRule="auto"/>
-        <w:outlineLvl w:val="1"/>
-        <w:rPr>
-          <w:rFonts w:eastAsia="Times New Roman" w:cstheme="minorHAnsi"/>
-          <w:b/>
-          <w:bCs/>
-          <w:sz w:val="24"/>
-          <w:szCs w:val="24"/>
-          <w:lang w:eastAsia="fr-FR"/>
-        </w:rPr>
-      </w:pPr>
-      <w:bookmarkStart w:id="12" w:name="_Toc195208112"/>
-      <w:r>
-        <w:rPr>
-          <w:rFonts w:eastAsia="Times New Roman" w:cstheme="minorHAnsi"/>
-          <w:b/>
-          <w:bCs/>
-          <w:sz w:val="24"/>
-          <w:szCs w:val="24"/>
+        <w:rPr>
+          <w:rFonts w:eastAsia="Times New Roman"/>
+          <w:lang w:eastAsia="fr-FR"/>
+        </w:rPr>
+      </w:pPr>
+      <w:bookmarkStart w:id="14" w:name="_Toc195540486"/>
+      <w:r>
+        <w:rPr>
+          <w:rFonts w:eastAsia="Times New Roman"/>
           <w:lang w:eastAsia="fr-FR"/>
         </w:rPr>
         <w:t>Analyse des Segments Clients</w:t>
       </w:r>
-      <w:bookmarkEnd w:id="12"/>
+      <w:bookmarkEnd w:id="14"/>
     </w:p>
     <w:p>
       <w:pPr>
@@ -4719,48 +5112,40 @@
     </w:p>
     <w:p>
       <w:pPr>
-        <w:pStyle w:val="Paragraphedeliste"/>
+        <w:pStyle w:val="Titre2"/>
         <w:numPr>
-          <w:ilvl w:val="1"/>
-          <w:numId w:val="12"/>
+          <w:ilvl w:val="0"/>
+          <w:numId w:val="38"/>
         </w:numPr>
-        <w:spacing w:before="100" w:beforeAutospacing="1" w:after="100" w:afterAutospacing="1" w:line="240" w:lineRule="auto"/>
-        <w:outlineLvl w:val="1"/>
-        <w:rPr>
-          <w:rFonts w:eastAsia="Times New Roman" w:cstheme="minorHAnsi"/>
-          <w:sz w:val="22"/>
-          <w:szCs w:val="22"/>
-          <w:lang w:eastAsia="fr-FR"/>
-        </w:rPr>
-      </w:pPr>
-      <w:bookmarkStart w:id="13" w:name="_Toc195208113"/>
-      <w:r>
-        <w:rPr>
-          <w:rFonts w:eastAsia="Times New Roman" w:cstheme="minorHAnsi"/>
-          <w:b/>
-          <w:bCs/>
-          <w:sz w:val="24"/>
-          <w:szCs w:val="24"/>
+        <w:rPr>
+          <w:rFonts w:eastAsia="Times New Roman"/>
+          <w:sz w:val="22"/>
+          <w:szCs w:val="22"/>
+          <w:lang w:eastAsia="fr-FR"/>
+        </w:rPr>
+      </w:pPr>
+      <w:bookmarkStart w:id="15" w:name="_Toc195540487"/>
+      <w:r>
+        <w:rPr>
+          <w:rFonts w:eastAsia="Times New Roman"/>
           <w:lang w:eastAsia="fr-FR"/>
         </w:rPr>
         <w:t>Étude des Facteurs Opérationnels et Temporels</w:t>
       </w:r>
-      <w:bookmarkEnd w:id="13"/>
+      <w:bookmarkEnd w:id="15"/>
     </w:p>
     <w:p>
       <w:pPr>
-        <w:spacing w:before="100" w:beforeAutospacing="1" w:after="100" w:afterAutospacing="1" w:line="240" w:lineRule="auto"/>
-        <w:outlineLvl w:val="1"/>
-        <w:rPr>
-          <w:rFonts w:eastAsia="Times New Roman" w:cstheme="minorHAnsi"/>
-          <w:sz w:val="22"/>
-          <w:szCs w:val="22"/>
-          <w:lang w:eastAsia="fr-FR"/>
-        </w:rPr>
-      </w:pPr>
-      <w:r>
-        <w:rPr>
-          <w:rFonts w:eastAsia="Times New Roman" w:cstheme="minorHAnsi"/>
+        <w:rPr>
+          <w:rFonts w:eastAsia="Times New Roman"/>
+          <w:sz w:val="22"/>
+          <w:szCs w:val="22"/>
+          <w:lang w:eastAsia="fr-FR"/>
+        </w:rPr>
+      </w:pPr>
+      <w:r>
+        <w:rPr>
+          <w:rFonts w:eastAsia="Times New Roman"/>
           <w:sz w:val="22"/>
           <w:szCs w:val="22"/>
           <w:lang w:eastAsia="fr-FR"/>
@@ -4920,7 +5305,6 @@
           <w:lang w:eastAsia="fr-FR"/>
         </w:rPr>
       </w:pPr>
-      <w:bookmarkStart w:id="14" w:name="_Toc195208115"/>
       <w:r>
         <w:rPr>
           <w:rFonts w:eastAsia="Times New Roman" w:cstheme="minorHAnsi"/>
@@ -5134,204 +5518,21 @@
     </w:p>
     <w:p>
       <w:pPr>
-        <w:spacing w:before="100" w:beforeAutospacing="1" w:after="100" w:afterAutospacing="1" w:line="240" w:lineRule="auto"/>
-        <w:outlineLvl w:val="1"/>
         <w:rPr>
           <w:rFonts w:eastAsia="Times New Roman" w:cstheme="minorHAnsi"/>
-          <w:b/>
-          <w:bCs/>
-          <w:sz w:val="36"/>
-          <w:szCs w:val="36"/>
+          <w:sz w:val="22"/>
+          <w:szCs w:val="22"/>
           <w:lang w:eastAsia="fr-FR"/>
         </w:rPr>
       </w:pPr>
       <w:r>
         <w:rPr>
           <w:rFonts w:eastAsia="Times New Roman" w:cstheme="minorHAnsi"/>
-          <w:b/>
-          <w:bCs/>
-          <w:sz w:val="36"/>
-          <w:szCs w:val="36"/>
-          <w:lang w:eastAsia="fr-FR"/>
-        </w:rPr>
-        <w:t>Discussion</w:t>
-      </w:r>
-      <w:bookmarkEnd w:id="14"/>
-    </w:p>
-    <w:p>
-      <w:pPr>
-        <w:pStyle w:val="Paragraphedeliste"/>
-        <w:numPr>
-          <w:ilvl w:val="0"/>
-          <w:numId w:val="32"/>
-        </w:numPr>
-        <w:spacing w:before="100" w:beforeAutospacing="1" w:after="100" w:afterAutospacing="1" w:line="240" w:lineRule="auto"/>
-        <w:rPr>
-          <w:rFonts w:eastAsia="Times New Roman" w:cstheme="minorHAnsi"/>
-          <w:sz w:val="24"/>
-          <w:szCs w:val="24"/>
-          <w:lang w:eastAsia="fr-FR"/>
-        </w:rPr>
-      </w:pPr>
-      <w:r>
-        <w:rPr>
-          <w:rFonts w:eastAsia="Times New Roman" w:cstheme="minorHAnsi"/>
-          <w:b/>
-          <w:bCs/>
-          <w:sz w:val="24"/>
-          <w:szCs w:val="24"/>
-          <w:lang w:eastAsia="fr-FR"/>
-        </w:rPr>
-        <w:t>Limites</w:t>
-      </w:r>
-      <w:r>
-        <w:rPr>
-          <w:rFonts w:eastAsia="Times New Roman" w:cstheme="minorHAnsi"/>
-          <w:sz w:val="24"/>
-          <w:szCs w:val="24"/>
-          <w:lang w:eastAsia="fr-FR"/>
-        </w:rPr>
-        <w:t xml:space="preserve"> </w:t>
-      </w:r>
-    </w:p>
-    <w:p>
-      <w:pPr>
-        <w:spacing w:before="100" w:beforeAutospacing="1" w:after="100" w:afterAutospacing="1" w:line="240" w:lineRule="auto"/>
-        <w:rPr>
-          <w:rFonts w:eastAsia="Times New Roman" w:cstheme="minorHAnsi"/>
-          <w:sz w:val="28"/>
-          <w:szCs w:val="28"/>
-          <w:lang w:eastAsia="fr-FR"/>
-        </w:rPr>
-      </w:pPr>
-      <w:r>
-        <w:rPr>
-          <w:sz w:val="22"/>
-          <w:szCs w:val="22"/>
-        </w:rPr>
-        <w:t xml:space="preserve">Dans l’ensemble, l’analyse n’a pas rencontré de freins majeurs. Les données disponibles étaient suffisantes pour explorer les axes jugés pertinents, et aucune contrainte technique ou </w:t>
-      </w:r>
-      <w:r>
-        <w:rPr>
-          <w:sz w:val="22"/>
-          <w:szCs w:val="22"/>
-        </w:rPr>
-        <w:lastRenderedPageBreak/>
-        <w:t>méthodologique n’est venue entraver significativement le déroulement du travail. Les seules limites rencontrées concernent certains résultats intermédiaires qui, bien qu’explorés, ne se sont pas révélés suffisamment exploitables ou pertinents pour nourrir les conclusions de manière concrète. Ces pistes ont donc été écartées au fil de l’analyse pour conserver un cap clair et utile.</w:t>
-      </w:r>
-    </w:p>
-    <w:p>
-      <w:pPr>
-        <w:pStyle w:val="Paragraphedeliste"/>
-        <w:numPr>
-          <w:ilvl w:val="0"/>
-          <w:numId w:val="33"/>
-        </w:numPr>
-        <w:spacing w:before="100" w:beforeAutospacing="1" w:after="100" w:afterAutospacing="1" w:line="240" w:lineRule="auto"/>
-        <w:rPr>
-          <w:rFonts w:eastAsia="Times New Roman" w:cstheme="minorHAnsi"/>
-          <w:sz w:val="24"/>
-          <w:szCs w:val="24"/>
-          <w:lang w:eastAsia="fr-FR"/>
-        </w:rPr>
-      </w:pPr>
-      <w:r>
-        <w:rPr>
-          <w:rFonts w:eastAsia="Times New Roman" w:cstheme="minorHAnsi"/>
-          <w:b/>
-          <w:bCs/>
-          <w:sz w:val="24"/>
-          <w:szCs w:val="24"/>
-          <w:lang w:eastAsia="fr-FR"/>
-        </w:rPr>
-        <w:t>Recommandations</w:t>
-      </w:r>
-      <w:r>
-        <w:rPr>
-          <w:rFonts w:eastAsia="Times New Roman" w:cstheme="minorHAnsi"/>
-          <w:sz w:val="24"/>
-          <w:szCs w:val="24"/>
-          <w:lang w:eastAsia="fr-FR"/>
-        </w:rPr>
-        <w:t xml:space="preserve"> </w:t>
-      </w:r>
-    </w:p>
-    <w:p>
-      <w:pPr>
-        <w:spacing w:before="100" w:beforeAutospacing="1" w:after="100" w:afterAutospacing="1" w:line="240" w:lineRule="auto"/>
-        <w:rPr>
-          <w:rFonts w:eastAsia="Times New Roman" w:cstheme="minorHAnsi"/>
-          <w:sz w:val="28"/>
-          <w:szCs w:val="28"/>
-          <w:lang w:eastAsia="fr-FR"/>
-        </w:rPr>
-      </w:pPr>
-      <w:r>
-        <w:rPr>
-          <w:sz w:val="22"/>
-          <w:szCs w:val="22"/>
-        </w:rPr>
-        <w:t>L’étude a permis d’identifier une catégorie de produits globalement moins rentable</w:t>
-      </w:r>
-      <w:r>
-        <w:rPr>
-          <w:sz w:val="22"/>
-          <w:szCs w:val="22"/>
-        </w:rPr>
-        <w:t xml:space="preserve"> (</w:t>
-      </w:r>
-      <w:proofErr w:type="spellStart"/>
-      <w:r>
-        <w:rPr>
-          <w:sz w:val="22"/>
-          <w:szCs w:val="22"/>
-        </w:rPr>
-        <w:t>Furniture</w:t>
-      </w:r>
-      <w:proofErr w:type="spellEnd"/>
-      <w:r>
-        <w:rPr>
-          <w:sz w:val="22"/>
-          <w:szCs w:val="22"/>
-        </w:rPr>
-        <w:t>)</w:t>
-      </w:r>
-      <w:r>
-        <w:rPr>
-          <w:sz w:val="22"/>
-          <w:szCs w:val="22"/>
-        </w:rPr>
-        <w:t>, en raison notamment de plusieurs sous-catégories affichant un profit négatif</w:t>
-      </w:r>
-      <w:r>
-        <w:rPr>
-          <w:sz w:val="22"/>
-          <w:szCs w:val="22"/>
-        </w:rPr>
-        <w:t xml:space="preserve"> (Tables, </w:t>
-      </w:r>
-      <w:proofErr w:type="spellStart"/>
-      <w:r>
-        <w:rPr>
-          <w:sz w:val="22"/>
-          <w:szCs w:val="22"/>
-        </w:rPr>
-        <w:t>Bookcases</w:t>
-      </w:r>
-      <w:proofErr w:type="spellEnd"/>
-      <w:r>
-        <w:rPr>
-          <w:sz w:val="22"/>
-          <w:szCs w:val="22"/>
-        </w:rPr>
-        <w:t>)</w:t>
-      </w:r>
-      <w:r>
-        <w:rPr>
-          <w:sz w:val="22"/>
-          <w:szCs w:val="22"/>
-        </w:rPr>
-        <w:t>. Ces constats ont conduit à une exploration approfondie des leviers d’action potentiels au sein de ces sous-catégories déficitaires. Cependant, aucune piste d’optimisation n’a émergé de manière convaincante. En l’état, la recommandation principale serait d’envisager l’arrêt pur et simple de la production ou de la commercialisation des éléments appartenant à ces sous-catégories non rentables, afin de limiter leur impact sur la performance globale.</w:t>
+          <w:sz w:val="22"/>
+          <w:szCs w:val="22"/>
+          <w:lang w:eastAsia="fr-FR"/>
+        </w:rPr>
+        <w:br w:type="page"/>
       </w:r>
     </w:p>
     <w:p>
@@ -5352,7 +5553,7 @@
           <w:lang w:eastAsia="fr-FR"/>
         </w:rPr>
       </w:pPr>
-      <w:bookmarkStart w:id="15" w:name="_Toc195208116"/>
+      <w:bookmarkStart w:id="16" w:name="_Toc195540488"/>
       <w:r>
         <w:rPr>
           <w:rFonts w:eastAsia="Times New Roman" w:cstheme="minorHAnsi"/>
@@ -5362,44 +5563,109 @@
           <w:szCs w:val="36"/>
           <w:lang w:eastAsia="fr-FR"/>
         </w:rPr>
-        <w:t>Conclusion</w:t>
-      </w:r>
-      <w:bookmarkEnd w:id="15"/>
+        <w:lastRenderedPageBreak/>
+        <w:t>Discussion</w:t>
+      </w:r>
+      <w:bookmarkEnd w:id="16"/>
     </w:p>
     <w:p>
       <w:pPr>
-        <w:pStyle w:val="Paragraphedeliste"/>
+        <w:pStyle w:val="Titre2"/>
         <w:numPr>
-          <w:ilvl w:val="1"/>
-          <w:numId w:val="12"/>
+          <w:ilvl w:val="0"/>
+          <w:numId w:val="40"/>
         </w:numPr>
-        <w:spacing w:before="100" w:beforeAutospacing="1" w:after="100" w:afterAutospacing="1" w:line="240" w:lineRule="auto"/>
-        <w:rPr>
-          <w:rFonts w:eastAsia="Times New Roman" w:cstheme="minorHAnsi"/>
-          <w:sz w:val="24"/>
-          <w:szCs w:val="24"/>
-          <w:lang w:eastAsia="fr-FR"/>
-        </w:rPr>
-      </w:pPr>
-      <w:r>
-        <w:rPr>
-          <w:rFonts w:eastAsia="Times New Roman" w:cstheme="minorHAnsi"/>
+        <w:rPr>
+          <w:rFonts w:eastAsia="Times New Roman"/>
+          <w:lang w:eastAsia="fr-FR"/>
+        </w:rPr>
+      </w:pPr>
+      <w:bookmarkStart w:id="17" w:name="_Toc195540489"/>
+      <w:r>
+        <w:rPr>
+          <w:rFonts w:eastAsia="Times New Roman"/>
+          <w:lang w:eastAsia="fr-FR"/>
+        </w:rPr>
+        <w:t>Limites</w:t>
+      </w:r>
+      <w:bookmarkEnd w:id="17"/>
+    </w:p>
+    <w:p>
+      <w:pPr>
+        <w:pStyle w:val="Sansinterligne"/>
+        <w:rPr>
+          <w:rFonts w:eastAsia="Times New Roman"/>
           <w:b/>
           <w:bCs/>
           <w:sz w:val="24"/>
           <w:szCs w:val="24"/>
           <w:lang w:eastAsia="fr-FR"/>
         </w:rPr>
-        <w:t>Résumé</w:t>
-      </w:r>
-      <w:r>
+      </w:pPr>
+    </w:p>
+    <w:p>
+      <w:pPr>
         <w:rPr>
           <w:rFonts w:eastAsia="Times New Roman" w:cstheme="minorHAnsi"/>
-          <w:sz w:val="24"/>
-          <w:szCs w:val="24"/>
-          <w:lang w:eastAsia="fr-FR"/>
-        </w:rPr>
-        <w:t xml:space="preserve"> : </w:t>
+          <w:b/>
+          <w:bCs/>
+          <w:sz w:val="36"/>
+          <w:szCs w:val="36"/>
+          <w:lang w:eastAsia="fr-FR"/>
+        </w:rPr>
+      </w:pPr>
+      <w:r>
+        <w:t xml:space="preserve">Dans l’ensemble, l’analyse n’a pas rencontré de freins majeurs. Les données disponibles étaient suffisantes pour </w:t>
+      </w:r>
+      <w:r>
+        <w:rPr>
+          <w:sz w:val="22"/>
+          <w:szCs w:val="22"/>
+        </w:rPr>
+        <w:t>e</w:t>
+      </w:r>
+      <w:r>
+        <w:rPr>
+          <w:sz w:val="22"/>
+          <w:szCs w:val="22"/>
+        </w:rPr>
+        <w:t>xplorer</w:t>
+      </w:r>
+      <w:r>
+        <w:rPr>
+          <w:sz w:val="22"/>
+          <w:szCs w:val="22"/>
+        </w:rPr>
+        <w:t xml:space="preserve"> les axes jugés pertinents, et aucune contrainte technique ou méthodologique n’est venue entraver significativement le déroulement du travail. Les seules limites rencontrées concernent certains résultats intermédiaires qui, bien qu’explorés, ne se sont pas révélés suffisamment exploitables ou pertinents pour nourrir les conclusions de manière concrète. Ces pistes ont donc été écartées au fil de l’analyse pour conserver un cap clair et utile.</w:t>
+      </w:r>
+    </w:p>
+    <w:p>
+      <w:pPr>
+        <w:pStyle w:val="Titre2"/>
+        <w:numPr>
+          <w:ilvl w:val="0"/>
+          <w:numId w:val="40"/>
+        </w:numPr>
+        <w:rPr>
+          <w:rFonts w:eastAsia="Times New Roman"/>
+          <w:lang w:eastAsia="fr-FR"/>
+        </w:rPr>
+      </w:pPr>
+      <w:bookmarkStart w:id="18" w:name="_Toc195540490"/>
+      <w:r>
+        <w:rPr>
+          <w:rFonts w:eastAsia="Times New Roman"/>
+          <w:lang w:eastAsia="fr-FR"/>
+        </w:rPr>
+        <w:t>Recommandations</w:t>
+      </w:r>
+      <w:bookmarkEnd w:id="18"/>
+      <w:r>
+        <w:rPr>
+          <w:rFonts w:eastAsia="Times New Roman"/>
+          <w:lang w:eastAsia="fr-FR"/>
+        </w:rPr>
+        <w:t xml:space="preserve"> </w:t>
       </w:r>
     </w:p>
     <w:p>
@@ -5417,35 +5683,169 @@
           <w:sz w:val="22"/>
           <w:szCs w:val="22"/>
         </w:rPr>
-        <w:t>L’objectif de cette analyse était d’identifier les leviers susceptibles d’améliorer la rentabilité globale. Pour cela, nous avons étudié les performances par catégorie et sous-catégorie de produits, afin de repérer les zones de fragilité. L’attention s’est portée en priorité sur une catégorie dont le rendement s’est révélé inférieur à celui des autres, avec plusieurs sous-catégories en déficit. À l’inverse, les éléments présentant déjà de bons résultats n’ont pas fait l’objet d’un approfondissement : l’analyse s’est volontairement recentrée sur les segments les plus problématiques, dans une logique de priorisation des actions. Les résultats obtenus permettent d’éclairer les sources de sous-performance et de proposer des pistes concrètes d’optimisation.</w:t>
+        <w:t>L’étude a permis d’identifier une catégorie de produits globalement moins rentable</w:t>
+      </w:r>
+      <w:r>
+        <w:rPr>
+          <w:sz w:val="22"/>
+          <w:szCs w:val="22"/>
+        </w:rPr>
+        <w:t xml:space="preserve"> (</w:t>
+      </w:r>
+      <w:proofErr w:type="spellStart"/>
+      <w:r>
+        <w:rPr>
+          <w:sz w:val="22"/>
+          <w:szCs w:val="22"/>
+        </w:rPr>
+        <w:t>Furniture</w:t>
+      </w:r>
+      <w:proofErr w:type="spellEnd"/>
+      <w:r>
+        <w:rPr>
+          <w:sz w:val="22"/>
+          <w:szCs w:val="22"/>
+        </w:rPr>
+        <w:t>)</w:t>
+      </w:r>
+      <w:r>
+        <w:rPr>
+          <w:sz w:val="22"/>
+          <w:szCs w:val="22"/>
+        </w:rPr>
+        <w:t>, en raison notamment de plusieurs sous-catégories affichant un profit négatif</w:t>
+      </w:r>
+      <w:r>
+        <w:rPr>
+          <w:sz w:val="22"/>
+          <w:szCs w:val="22"/>
+        </w:rPr>
+        <w:t xml:space="preserve"> (Tables, </w:t>
+      </w:r>
+      <w:proofErr w:type="spellStart"/>
+      <w:r>
+        <w:rPr>
+          <w:sz w:val="22"/>
+          <w:szCs w:val="22"/>
+        </w:rPr>
+        <w:t>Bookcases</w:t>
+      </w:r>
+      <w:proofErr w:type="spellEnd"/>
+      <w:r>
+        <w:rPr>
+          <w:sz w:val="22"/>
+          <w:szCs w:val="22"/>
+        </w:rPr>
+        <w:t>)</w:t>
+      </w:r>
+      <w:r>
+        <w:rPr>
+          <w:sz w:val="22"/>
+          <w:szCs w:val="22"/>
+        </w:rPr>
+        <w:t>. Ces constats ont conduit à une exploration approfondie des leviers d’action potentiels au sein de ces sous-catégories déficitaires. Cependant, aucune piste d’optimisation n’a émergé de manière convaincante. En l’état, la recommandation principale serait d’envisager l’arrêt pur et simple de la production ou de la commercialisation des éléments appartenant à ces sous-catégories non rentables, afin de limiter leur impact sur la performance globale.</w:t>
       </w:r>
     </w:p>
     <w:p>
       <w:pPr>
         <w:pStyle w:val="Paragraphedeliste"/>
         <w:numPr>
-          <w:ilvl w:val="1"/>
+          <w:ilvl w:val="0"/>
           <w:numId w:val="12"/>
         </w:numPr>
         <w:spacing w:before="100" w:beforeAutospacing="1" w:after="100" w:afterAutospacing="1" w:line="240" w:lineRule="auto"/>
-        <w:rPr>
-          <w:rFonts w:eastAsia="Times New Roman" w:cstheme="minorHAnsi"/>
-          <w:sz w:val="24"/>
-          <w:szCs w:val="24"/>
-          <w:lang w:eastAsia="fr-FR"/>
-        </w:rPr>
-      </w:pPr>
-      <w:r>
+        <w:outlineLvl w:val="1"/>
         <w:rPr>
           <w:rFonts w:eastAsia="Times New Roman" w:cstheme="minorHAnsi"/>
           <w:b/>
           <w:bCs/>
-          <w:sz w:val="24"/>
-          <w:szCs w:val="24"/>
+          <w:sz w:val="36"/>
+          <w:szCs w:val="36"/>
+          <w:lang w:eastAsia="fr-FR"/>
+        </w:rPr>
+      </w:pPr>
+      <w:bookmarkStart w:id="19" w:name="_Toc195540491"/>
+      <w:r>
+        <w:rPr>
+          <w:rFonts w:eastAsia="Times New Roman" w:cstheme="minorHAnsi"/>
+          <w:b/>
+          <w:bCs/>
+          <w:sz w:val="36"/>
+          <w:szCs w:val="36"/>
+          <w:lang w:eastAsia="fr-FR"/>
+        </w:rPr>
+        <w:t>Conclusion</w:t>
+      </w:r>
+      <w:bookmarkEnd w:id="19"/>
+    </w:p>
+    <w:p>
+      <w:pPr>
+        <w:pStyle w:val="Titre2"/>
+        <w:numPr>
+          <w:ilvl w:val="0"/>
+          <w:numId w:val="41"/>
+        </w:numPr>
+        <w:rPr>
+          <w:rFonts w:eastAsia="Times New Roman"/>
+          <w:lang w:eastAsia="fr-FR"/>
+        </w:rPr>
+      </w:pPr>
+      <w:bookmarkStart w:id="20" w:name="_Toc195540492"/>
+      <w:r>
+        <w:rPr>
+          <w:rFonts w:eastAsia="Times New Roman"/>
+          <w:lang w:eastAsia="fr-FR"/>
+        </w:rPr>
+        <w:t>Résumé :</w:t>
+      </w:r>
+      <w:bookmarkEnd w:id="20"/>
+      <w:r>
+        <w:rPr>
+          <w:rFonts w:eastAsia="Times New Roman"/>
+          <w:lang w:eastAsia="fr-FR"/>
+        </w:rPr>
+        <w:t xml:space="preserve"> </w:t>
+      </w:r>
+    </w:p>
+    <w:p>
+      <w:pPr>
+        <w:spacing w:before="100" w:beforeAutospacing="1" w:after="100" w:afterAutospacing="1" w:line="240" w:lineRule="auto"/>
+        <w:rPr>
+          <w:rFonts w:eastAsia="Times New Roman" w:cstheme="minorHAnsi"/>
+          <w:sz w:val="28"/>
+          <w:szCs w:val="28"/>
+          <w:lang w:eastAsia="fr-FR"/>
+        </w:rPr>
+      </w:pPr>
+      <w:r>
+        <w:rPr>
+          <w:sz w:val="22"/>
+          <w:szCs w:val="22"/>
+        </w:rPr>
+        <w:t>L’objectif de cette analyse était d’identifier les leviers susceptibles d’améliorer la rentabilité globale. Pour cela, nous avons étudié les performances par catégorie et sous-catégorie de produits, afin de repérer les zones de fragilité. L’attention s’est portée en priorité sur une catégorie dont le rendement s’est révélé inférieur à celui des autres, avec plusieurs sous-catégories en déficit. À l’inverse, les éléments présentant déjà de bons résultats n’ont pas fait l’objet d’un approfondissement : l’analyse s’est volontairement recentrée sur les segments les plus problématiques, dans une logique de priorisation des actions. Les résultats obtenus permettent d’éclairer les sources de sous-performance et de proposer des pistes concrètes d’optimisation.</w:t>
+      </w:r>
+    </w:p>
+    <w:p>
+      <w:pPr>
+        <w:pStyle w:val="Titre2"/>
+        <w:numPr>
+          <w:ilvl w:val="0"/>
+          <w:numId w:val="41"/>
+        </w:numPr>
+        <w:rPr>
+          <w:rFonts w:eastAsia="Times New Roman"/>
+          <w:lang w:eastAsia="fr-FR"/>
+        </w:rPr>
+      </w:pPr>
+      <w:bookmarkStart w:id="21" w:name="_Toc195540493"/>
+      <w:r>
+        <w:rPr>
+          <w:rFonts w:eastAsia="Times New Roman"/>
           <w:lang w:eastAsia="fr-FR"/>
         </w:rPr>
         <w:t>Pistes futures</w:t>
       </w:r>
+      <w:bookmarkEnd w:id="21"/>
     </w:p>
     <w:p>
       <w:pPr>
@@ -5907,7 +6307,7 @@
   <w:abstractNum w:abstractNumId="3" w15:restartNumberingAfterBreak="0">
     <w:nsid w:val="10176FFA"/>
     <w:multiLevelType w:val="hybridMultilevel"/>
-    <w:tmpl w:val="98F812BE"/>
+    <w:tmpl w:val="1FA2CA02"/>
     <w:lvl w:ilvl="0" w:tplc="040C0013">
       <w:start w:val="1"/>
       <w:numFmt w:val="upperRoman"/>
@@ -5920,7 +6320,7 @@
         <w:rFonts w:hint="default"/>
       </w:rPr>
     </w:lvl>
-    <w:lvl w:ilvl="1" w:tplc="5B788406">
+    <w:lvl w:ilvl="1" w:tplc="BEF0A29C">
       <w:start w:val="1"/>
       <w:numFmt w:val="upperLetter"/>
       <w:lvlText w:val="%2."/>
@@ -5929,6 +6329,8 @@
         <w:ind w:left="1440" w:hanging="360"/>
       </w:pPr>
       <w:rPr>
+        <w:b/>
+        <w:bCs/>
         <w:sz w:val="24"/>
         <w:szCs w:val="24"/>
       </w:rPr>
@@ -7111,6 +7513,92 @@
     </w:lvl>
   </w:abstractNum>
   <w:abstractNum w:abstractNumId="13" w15:restartNumberingAfterBreak="0">
+    <w:nsid w:val="25CC4B0D"/>
+    <w:multiLevelType w:val="hybridMultilevel"/>
+    <w:tmpl w:val="E66A2C82"/>
+    <w:lvl w:ilvl="0" w:tplc="040C0013">
+      <w:start w:val="1"/>
+      <w:numFmt w:val="upperRoman"/>
+      <w:lvlText w:val="%1."/>
+      <w:lvlJc w:val="right"/>
+      <w:pPr>
+        <w:ind w:left="720" w:hanging="360"/>
+      </w:pPr>
+    </w:lvl>
+    <w:lvl w:ilvl="1" w:tplc="040C0019" w:tentative="1">
+      <w:start w:val="1"/>
+      <w:numFmt w:val="lowerLetter"/>
+      <w:lvlText w:val="%2."/>
+      <w:lvlJc w:val="left"/>
+      <w:pPr>
+        <w:ind w:left="1440" w:hanging="360"/>
+      </w:pPr>
+    </w:lvl>
+    <w:lvl w:ilvl="2" w:tplc="040C001B" w:tentative="1">
+      <w:start w:val="1"/>
+      <w:numFmt w:val="lowerRoman"/>
+      <w:lvlText w:val="%3."/>
+      <w:lvlJc w:val="right"/>
+      <w:pPr>
+        <w:ind w:left="2160" w:hanging="180"/>
+      </w:pPr>
+    </w:lvl>
+    <w:lvl w:ilvl="3" w:tplc="040C000F" w:tentative="1">
+      <w:start w:val="1"/>
+      <w:numFmt w:val="decimal"/>
+      <w:lvlText w:val="%4."/>
+      <w:lvlJc w:val="left"/>
+      <w:pPr>
+        <w:ind w:left="2880" w:hanging="360"/>
+      </w:pPr>
+    </w:lvl>
+    <w:lvl w:ilvl="4" w:tplc="040C0019" w:tentative="1">
+      <w:start w:val="1"/>
+      <w:numFmt w:val="lowerLetter"/>
+      <w:lvlText w:val="%5."/>
+      <w:lvlJc w:val="left"/>
+      <w:pPr>
+        <w:ind w:left="3600" w:hanging="360"/>
+      </w:pPr>
+    </w:lvl>
+    <w:lvl w:ilvl="5" w:tplc="040C001B" w:tentative="1">
+      <w:start w:val="1"/>
+      <w:numFmt w:val="lowerRoman"/>
+      <w:lvlText w:val="%6."/>
+      <w:lvlJc w:val="right"/>
+      <w:pPr>
+        <w:ind w:left="4320" w:hanging="180"/>
+      </w:pPr>
+    </w:lvl>
+    <w:lvl w:ilvl="6" w:tplc="040C000F" w:tentative="1">
+      <w:start w:val="1"/>
+      <w:numFmt w:val="decimal"/>
+      <w:lvlText w:val="%7."/>
+      <w:lvlJc w:val="left"/>
+      <w:pPr>
+        <w:ind w:left="5040" w:hanging="360"/>
+      </w:pPr>
+    </w:lvl>
+    <w:lvl w:ilvl="7" w:tplc="040C0019" w:tentative="1">
+      <w:start w:val="1"/>
+      <w:numFmt w:val="lowerLetter"/>
+      <w:lvlText w:val="%8."/>
+      <w:lvlJc w:val="left"/>
+      <w:pPr>
+        <w:ind w:left="5760" w:hanging="360"/>
+      </w:pPr>
+    </w:lvl>
+    <w:lvl w:ilvl="8" w:tplc="040C001B" w:tentative="1">
+      <w:start w:val="1"/>
+      <w:numFmt w:val="lowerRoman"/>
+      <w:lvlText w:val="%9."/>
+      <w:lvlJc w:val="right"/>
+      <w:pPr>
+        <w:ind w:left="6480" w:hanging="180"/>
+      </w:pPr>
+    </w:lvl>
+  </w:abstractNum>
+  <w:abstractNum w:abstractNumId="14" w15:restartNumberingAfterBreak="0">
     <w:nsid w:val="2D5D72EB"/>
     <w:multiLevelType w:val="multilevel"/>
     <w:tmpl w:val="FF2A8FA0"/>
@@ -7259,7 +7747,7 @@
       </w:rPr>
     </w:lvl>
   </w:abstractNum>
-  <w:abstractNum w:abstractNumId="14" w15:restartNumberingAfterBreak="0">
+  <w:abstractNum w:abstractNumId="15" w15:restartNumberingAfterBreak="0">
     <w:nsid w:val="315B37DF"/>
     <w:multiLevelType w:val="multilevel"/>
     <w:tmpl w:val="33384434"/>
@@ -7408,7 +7896,93 @@
       </w:rPr>
     </w:lvl>
   </w:abstractNum>
-  <w:abstractNum w:abstractNumId="15" w15:restartNumberingAfterBreak="0">
+  <w:abstractNum w:abstractNumId="16" w15:restartNumberingAfterBreak="0">
+    <w:nsid w:val="319318A3"/>
+    <w:multiLevelType w:val="hybridMultilevel"/>
+    <w:tmpl w:val="1054BD28"/>
+    <w:lvl w:ilvl="0" w:tplc="040C0015">
+      <w:start w:val="1"/>
+      <w:numFmt w:val="upperLetter"/>
+      <w:lvlText w:val="%1."/>
+      <w:lvlJc w:val="left"/>
+      <w:pPr>
+        <w:ind w:left="720" w:hanging="360"/>
+      </w:pPr>
+    </w:lvl>
+    <w:lvl w:ilvl="1" w:tplc="040C0019" w:tentative="1">
+      <w:start w:val="1"/>
+      <w:numFmt w:val="lowerLetter"/>
+      <w:lvlText w:val="%2."/>
+      <w:lvlJc w:val="left"/>
+      <w:pPr>
+        <w:ind w:left="1440" w:hanging="360"/>
+      </w:pPr>
+    </w:lvl>
+    <w:lvl w:ilvl="2" w:tplc="040C001B" w:tentative="1">
+      <w:start w:val="1"/>
+      <w:numFmt w:val="lowerRoman"/>
+      <w:lvlText w:val="%3."/>
+      <w:lvlJc w:val="right"/>
+      <w:pPr>
+        <w:ind w:left="2160" w:hanging="180"/>
+      </w:pPr>
+    </w:lvl>
+    <w:lvl w:ilvl="3" w:tplc="040C000F" w:tentative="1">
+      <w:start w:val="1"/>
+      <w:numFmt w:val="decimal"/>
+      <w:lvlText w:val="%4."/>
+      <w:lvlJc w:val="left"/>
+      <w:pPr>
+        <w:ind w:left="2880" w:hanging="360"/>
+      </w:pPr>
+    </w:lvl>
+    <w:lvl w:ilvl="4" w:tplc="040C0019" w:tentative="1">
+      <w:start w:val="1"/>
+      <w:numFmt w:val="lowerLetter"/>
+      <w:lvlText w:val="%5."/>
+      <w:lvlJc w:val="left"/>
+      <w:pPr>
+        <w:ind w:left="3600" w:hanging="360"/>
+      </w:pPr>
+    </w:lvl>
+    <w:lvl w:ilvl="5" w:tplc="040C001B" w:tentative="1">
+      <w:start w:val="1"/>
+      <w:numFmt w:val="lowerRoman"/>
+      <w:lvlText w:val="%6."/>
+      <w:lvlJc w:val="right"/>
+      <w:pPr>
+        <w:ind w:left="4320" w:hanging="180"/>
+      </w:pPr>
+    </w:lvl>
+    <w:lvl w:ilvl="6" w:tplc="040C000F" w:tentative="1">
+      <w:start w:val="1"/>
+      <w:numFmt w:val="decimal"/>
+      <w:lvlText w:val="%7."/>
+      <w:lvlJc w:val="left"/>
+      <w:pPr>
+        <w:ind w:left="5040" w:hanging="360"/>
+      </w:pPr>
+    </w:lvl>
+    <w:lvl w:ilvl="7" w:tplc="040C0019" w:tentative="1">
+      <w:start w:val="1"/>
+      <w:numFmt w:val="lowerLetter"/>
+      <w:lvlText w:val="%8."/>
+      <w:lvlJc w:val="left"/>
+      <w:pPr>
+        <w:ind w:left="5760" w:hanging="360"/>
+      </w:pPr>
+    </w:lvl>
+    <w:lvl w:ilvl="8" w:tplc="040C001B" w:tentative="1">
+      <w:start w:val="1"/>
+      <w:numFmt w:val="lowerRoman"/>
+      <w:lvlText w:val="%9."/>
+      <w:lvlJc w:val="right"/>
+      <w:pPr>
+        <w:ind w:left="6480" w:hanging="180"/>
+      </w:pPr>
+    </w:lvl>
+  </w:abstractNum>
+  <w:abstractNum w:abstractNumId="17" w15:restartNumberingAfterBreak="0">
     <w:nsid w:val="34E2729E"/>
     <w:multiLevelType w:val="hybridMultilevel"/>
     <w:tmpl w:val="E408BC3E"/>
@@ -7521,7 +8095,93 @@
       </w:rPr>
     </w:lvl>
   </w:abstractNum>
-  <w:abstractNum w:abstractNumId="16" w15:restartNumberingAfterBreak="0">
+  <w:abstractNum w:abstractNumId="18" w15:restartNumberingAfterBreak="0">
+    <w:nsid w:val="35C517A8"/>
+    <w:multiLevelType w:val="hybridMultilevel"/>
+    <w:tmpl w:val="9CD2BEF8"/>
+    <w:lvl w:ilvl="0" w:tplc="040C0015">
+      <w:start w:val="1"/>
+      <w:numFmt w:val="upperLetter"/>
+      <w:lvlText w:val="%1."/>
+      <w:lvlJc w:val="left"/>
+      <w:pPr>
+        <w:ind w:left="1080" w:hanging="360"/>
+      </w:pPr>
+    </w:lvl>
+    <w:lvl w:ilvl="1" w:tplc="040C0019" w:tentative="1">
+      <w:start w:val="1"/>
+      <w:numFmt w:val="lowerLetter"/>
+      <w:lvlText w:val="%2."/>
+      <w:lvlJc w:val="left"/>
+      <w:pPr>
+        <w:ind w:left="1800" w:hanging="360"/>
+      </w:pPr>
+    </w:lvl>
+    <w:lvl w:ilvl="2" w:tplc="040C001B" w:tentative="1">
+      <w:start w:val="1"/>
+      <w:numFmt w:val="lowerRoman"/>
+      <w:lvlText w:val="%3."/>
+      <w:lvlJc w:val="right"/>
+      <w:pPr>
+        <w:ind w:left="2520" w:hanging="180"/>
+      </w:pPr>
+    </w:lvl>
+    <w:lvl w:ilvl="3" w:tplc="040C000F" w:tentative="1">
+      <w:start w:val="1"/>
+      <w:numFmt w:val="decimal"/>
+      <w:lvlText w:val="%4."/>
+      <w:lvlJc w:val="left"/>
+      <w:pPr>
+        <w:ind w:left="3240" w:hanging="360"/>
+      </w:pPr>
+    </w:lvl>
+    <w:lvl w:ilvl="4" w:tplc="040C0019" w:tentative="1">
+      <w:start w:val="1"/>
+      <w:numFmt w:val="lowerLetter"/>
+      <w:lvlText w:val="%5."/>
+      <w:lvlJc w:val="left"/>
+      <w:pPr>
+        <w:ind w:left="3960" w:hanging="360"/>
+      </w:pPr>
+    </w:lvl>
+    <w:lvl w:ilvl="5" w:tplc="040C001B" w:tentative="1">
+      <w:start w:val="1"/>
+      <w:numFmt w:val="lowerRoman"/>
+      <w:lvlText w:val="%6."/>
+      <w:lvlJc w:val="right"/>
+      <w:pPr>
+        <w:ind w:left="4680" w:hanging="180"/>
+      </w:pPr>
+    </w:lvl>
+    <w:lvl w:ilvl="6" w:tplc="040C000F" w:tentative="1">
+      <w:start w:val="1"/>
+      <w:numFmt w:val="decimal"/>
+      <w:lvlText w:val="%7."/>
+      <w:lvlJc w:val="left"/>
+      <w:pPr>
+        <w:ind w:left="5400" w:hanging="360"/>
+      </w:pPr>
+    </w:lvl>
+    <w:lvl w:ilvl="7" w:tplc="040C0019" w:tentative="1">
+      <w:start w:val="1"/>
+      <w:numFmt w:val="lowerLetter"/>
+      <w:lvlText w:val="%8."/>
+      <w:lvlJc w:val="left"/>
+      <w:pPr>
+        <w:ind w:left="6120" w:hanging="360"/>
+      </w:pPr>
+    </w:lvl>
+    <w:lvl w:ilvl="8" w:tplc="040C001B" w:tentative="1">
+      <w:start w:val="1"/>
+      <w:numFmt w:val="lowerRoman"/>
+      <w:lvlText w:val="%9."/>
+      <w:lvlJc w:val="right"/>
+      <w:pPr>
+        <w:ind w:left="6840" w:hanging="180"/>
+      </w:pPr>
+    </w:lvl>
+  </w:abstractNum>
+  <w:abstractNum w:abstractNumId="19" w15:restartNumberingAfterBreak="0">
     <w:nsid w:val="36B62D2F"/>
     <w:multiLevelType w:val="multilevel"/>
     <w:tmpl w:val="471C598E"/>
@@ -7670,7 +8330,7 @@
       </w:rPr>
     </w:lvl>
   </w:abstractNum>
-  <w:abstractNum w:abstractNumId="17" w15:restartNumberingAfterBreak="0">
+  <w:abstractNum w:abstractNumId="20" w15:restartNumberingAfterBreak="0">
     <w:nsid w:val="3D256645"/>
     <w:multiLevelType w:val="multilevel"/>
     <w:tmpl w:val="4588E3FA"/>
@@ -7783,7 +8443,7 @@
       </w:pPr>
     </w:lvl>
   </w:abstractNum>
-  <w:abstractNum w:abstractNumId="18" w15:restartNumberingAfterBreak="0">
+  <w:abstractNum w:abstractNumId="21" w15:restartNumberingAfterBreak="0">
     <w:nsid w:val="3E144B58"/>
     <w:multiLevelType w:val="multilevel"/>
     <w:tmpl w:val="31223C5C"/>
@@ -7932,7 +8592,7 @@
       </w:rPr>
     </w:lvl>
   </w:abstractNum>
-  <w:abstractNum w:abstractNumId="19" w15:restartNumberingAfterBreak="0">
+  <w:abstractNum w:abstractNumId="22" w15:restartNumberingAfterBreak="0">
     <w:nsid w:val="40983BE3"/>
     <w:multiLevelType w:val="hybridMultilevel"/>
     <w:tmpl w:val="845673E2"/>
@@ -8018,7 +8678,7 @@
       </w:pPr>
     </w:lvl>
   </w:abstractNum>
-  <w:abstractNum w:abstractNumId="20" w15:restartNumberingAfterBreak="0">
+  <w:abstractNum w:abstractNumId="23" w15:restartNumberingAfterBreak="0">
     <w:nsid w:val="443C0244"/>
     <w:multiLevelType w:val="multilevel"/>
     <w:tmpl w:val="3A3C7210"/>
@@ -8167,7 +8827,215 @@
       </w:rPr>
     </w:lvl>
   </w:abstractNum>
-  <w:abstractNum w:abstractNumId="21" w15:restartNumberingAfterBreak="0">
+  <w:abstractNum w:abstractNumId="24" w15:restartNumberingAfterBreak="0">
+    <w:nsid w:val="449C618D"/>
+    <w:multiLevelType w:val="hybridMultilevel"/>
+    <w:tmpl w:val="4AC85E00"/>
+    <w:lvl w:ilvl="0" w:tplc="040C0005">
+      <w:start w:val="1"/>
+      <w:numFmt w:val="bullet"/>
+      <w:lvlText w:val=""/>
+      <w:lvlJc w:val="left"/>
+      <w:pPr>
+        <w:ind w:left="720" w:hanging="360"/>
+      </w:pPr>
+      <w:rPr>
+        <w:rFonts w:ascii="Wingdings" w:hAnsi="Wingdings" w:hint="default"/>
+      </w:rPr>
+    </w:lvl>
+    <w:lvl w:ilvl="1" w:tplc="040C0003" w:tentative="1">
+      <w:start w:val="1"/>
+      <w:numFmt w:val="bullet"/>
+      <w:lvlText w:val="o"/>
+      <w:lvlJc w:val="left"/>
+      <w:pPr>
+        <w:ind w:left="1440" w:hanging="360"/>
+      </w:pPr>
+      <w:rPr>
+        <w:rFonts w:ascii="Courier New" w:hAnsi="Courier New" w:cs="Courier New" w:hint="default"/>
+      </w:rPr>
+    </w:lvl>
+    <w:lvl w:ilvl="2" w:tplc="040C0005" w:tentative="1">
+      <w:start w:val="1"/>
+      <w:numFmt w:val="bullet"/>
+      <w:lvlText w:val=""/>
+      <w:lvlJc w:val="left"/>
+      <w:pPr>
+        <w:ind w:left="2160" w:hanging="360"/>
+      </w:pPr>
+      <w:rPr>
+        <w:rFonts w:ascii="Wingdings" w:hAnsi="Wingdings" w:hint="default"/>
+      </w:rPr>
+    </w:lvl>
+    <w:lvl w:ilvl="3" w:tplc="040C0001" w:tentative="1">
+      <w:start w:val="1"/>
+      <w:numFmt w:val="bullet"/>
+      <w:lvlText w:val=""/>
+      <w:lvlJc w:val="left"/>
+      <w:pPr>
+        <w:ind w:left="2880" w:hanging="360"/>
+      </w:pPr>
+      <w:rPr>
+        <w:rFonts w:ascii="Symbol" w:hAnsi="Symbol" w:hint="default"/>
+      </w:rPr>
+    </w:lvl>
+    <w:lvl w:ilvl="4" w:tplc="040C0003" w:tentative="1">
+      <w:start w:val="1"/>
+      <w:numFmt w:val="bullet"/>
+      <w:lvlText w:val="o"/>
+      <w:lvlJc w:val="left"/>
+      <w:pPr>
+        <w:ind w:left="3600" w:hanging="360"/>
+      </w:pPr>
+      <w:rPr>
+        <w:rFonts w:ascii="Courier New" w:hAnsi="Courier New" w:cs="Courier New" w:hint="default"/>
+      </w:rPr>
+    </w:lvl>
+    <w:lvl w:ilvl="5" w:tplc="040C0005" w:tentative="1">
+      <w:start w:val="1"/>
+      <w:numFmt w:val="bullet"/>
+      <w:lvlText w:val=""/>
+      <w:lvlJc w:val="left"/>
+      <w:pPr>
+        <w:ind w:left="4320" w:hanging="360"/>
+      </w:pPr>
+      <w:rPr>
+        <w:rFonts w:ascii="Wingdings" w:hAnsi="Wingdings" w:hint="default"/>
+      </w:rPr>
+    </w:lvl>
+    <w:lvl w:ilvl="6" w:tplc="040C0001" w:tentative="1">
+      <w:start w:val="1"/>
+      <w:numFmt w:val="bullet"/>
+      <w:lvlText w:val=""/>
+      <w:lvlJc w:val="left"/>
+      <w:pPr>
+        <w:ind w:left="5040" w:hanging="360"/>
+      </w:pPr>
+      <w:rPr>
+        <w:rFonts w:ascii="Symbol" w:hAnsi="Symbol" w:hint="default"/>
+      </w:rPr>
+    </w:lvl>
+    <w:lvl w:ilvl="7" w:tplc="040C0003" w:tentative="1">
+      <w:start w:val="1"/>
+      <w:numFmt w:val="bullet"/>
+      <w:lvlText w:val="o"/>
+      <w:lvlJc w:val="left"/>
+      <w:pPr>
+        <w:ind w:left="5760" w:hanging="360"/>
+      </w:pPr>
+      <w:rPr>
+        <w:rFonts w:ascii="Courier New" w:hAnsi="Courier New" w:cs="Courier New" w:hint="default"/>
+      </w:rPr>
+    </w:lvl>
+    <w:lvl w:ilvl="8" w:tplc="040C0005" w:tentative="1">
+      <w:start w:val="1"/>
+      <w:numFmt w:val="bullet"/>
+      <w:lvlText w:val=""/>
+      <w:lvlJc w:val="left"/>
+      <w:pPr>
+        <w:ind w:left="6480" w:hanging="360"/>
+      </w:pPr>
+      <w:rPr>
+        <w:rFonts w:ascii="Wingdings" w:hAnsi="Wingdings" w:hint="default"/>
+      </w:rPr>
+    </w:lvl>
+  </w:abstractNum>
+  <w:abstractNum w:abstractNumId="25" w15:restartNumberingAfterBreak="0">
+    <w:nsid w:val="45B85F02"/>
+    <w:multiLevelType w:val="hybridMultilevel"/>
+    <w:tmpl w:val="FED49B44"/>
+    <w:lvl w:ilvl="0" w:tplc="040C0015">
+      <w:start w:val="1"/>
+      <w:numFmt w:val="upperLetter"/>
+      <w:lvlText w:val="%1."/>
+      <w:lvlJc w:val="left"/>
+      <w:pPr>
+        <w:ind w:left="720" w:hanging="360"/>
+      </w:pPr>
+      <w:rPr>
+        <w:rFonts w:hint="default"/>
+      </w:rPr>
+    </w:lvl>
+    <w:lvl w:ilvl="1" w:tplc="BEF0A29C">
+      <w:start w:val="1"/>
+      <w:numFmt w:val="upperLetter"/>
+      <w:lvlText w:val="%2."/>
+      <w:lvlJc w:val="left"/>
+      <w:pPr>
+        <w:ind w:left="1440" w:hanging="360"/>
+      </w:pPr>
+      <w:rPr>
+        <w:b/>
+        <w:bCs/>
+        <w:sz w:val="24"/>
+        <w:szCs w:val="24"/>
+      </w:rPr>
+    </w:lvl>
+    <w:lvl w:ilvl="2" w:tplc="040C001B" w:tentative="1">
+      <w:start w:val="1"/>
+      <w:numFmt w:val="lowerRoman"/>
+      <w:lvlText w:val="%3."/>
+      <w:lvlJc w:val="right"/>
+      <w:pPr>
+        <w:ind w:left="2160" w:hanging="180"/>
+      </w:pPr>
+    </w:lvl>
+    <w:lvl w:ilvl="3" w:tplc="040C000F" w:tentative="1">
+      <w:start w:val="1"/>
+      <w:numFmt w:val="decimal"/>
+      <w:lvlText w:val="%4."/>
+      <w:lvlJc w:val="left"/>
+      <w:pPr>
+        <w:ind w:left="2880" w:hanging="360"/>
+      </w:pPr>
+    </w:lvl>
+    <w:lvl w:ilvl="4" w:tplc="040C0019" w:tentative="1">
+      <w:start w:val="1"/>
+      <w:numFmt w:val="lowerLetter"/>
+      <w:lvlText w:val="%5."/>
+      <w:lvlJc w:val="left"/>
+      <w:pPr>
+        <w:ind w:left="3600" w:hanging="360"/>
+      </w:pPr>
+    </w:lvl>
+    <w:lvl w:ilvl="5" w:tplc="040C001B" w:tentative="1">
+      <w:start w:val="1"/>
+      <w:numFmt w:val="lowerRoman"/>
+      <w:lvlText w:val="%6."/>
+      <w:lvlJc w:val="right"/>
+      <w:pPr>
+        <w:ind w:left="4320" w:hanging="180"/>
+      </w:pPr>
+    </w:lvl>
+    <w:lvl w:ilvl="6" w:tplc="040C000F" w:tentative="1">
+      <w:start w:val="1"/>
+      <w:numFmt w:val="decimal"/>
+      <w:lvlText w:val="%7."/>
+      <w:lvlJc w:val="left"/>
+      <w:pPr>
+        <w:ind w:left="5040" w:hanging="360"/>
+      </w:pPr>
+    </w:lvl>
+    <w:lvl w:ilvl="7" w:tplc="040C0019" w:tentative="1">
+      <w:start w:val="1"/>
+      <w:numFmt w:val="lowerLetter"/>
+      <w:lvlText w:val="%8."/>
+      <w:lvlJc w:val="left"/>
+      <w:pPr>
+        <w:ind w:left="5760" w:hanging="360"/>
+      </w:pPr>
+    </w:lvl>
+    <w:lvl w:ilvl="8" w:tplc="040C001B" w:tentative="1">
+      <w:start w:val="1"/>
+      <w:numFmt w:val="lowerRoman"/>
+      <w:lvlText w:val="%9."/>
+      <w:lvlJc w:val="right"/>
+      <w:pPr>
+        <w:ind w:left="6480" w:hanging="180"/>
+      </w:pPr>
+    </w:lvl>
+  </w:abstractNum>
+  <w:abstractNum w:abstractNumId="26" w15:restartNumberingAfterBreak="0">
     <w:nsid w:val="46BE350A"/>
     <w:multiLevelType w:val="multilevel"/>
     <w:tmpl w:val="DC4CECFA"/>
@@ -8316,7 +9184,7 @@
       </w:rPr>
     </w:lvl>
   </w:abstractNum>
-  <w:abstractNum w:abstractNumId="22" w15:restartNumberingAfterBreak="0">
+  <w:abstractNum w:abstractNumId="27" w15:restartNumberingAfterBreak="0">
     <w:nsid w:val="4C411945"/>
     <w:multiLevelType w:val="multilevel"/>
     <w:tmpl w:val="58DED328"/>
@@ -8465,10 +9333,10 @@
       </w:rPr>
     </w:lvl>
   </w:abstractNum>
-  <w:abstractNum w:abstractNumId="23" w15:restartNumberingAfterBreak="0">
+  <w:abstractNum w:abstractNumId="28" w15:restartNumberingAfterBreak="0">
     <w:nsid w:val="4D027F28"/>
     <w:multiLevelType w:val="hybridMultilevel"/>
-    <w:tmpl w:val="0E7866C2"/>
+    <w:tmpl w:val="6826EE30"/>
     <w:lvl w:ilvl="0" w:tplc="040C0015">
       <w:start w:val="1"/>
       <w:numFmt w:val="upperLetter"/>
@@ -8551,7 +9419,7 @@
       </w:pPr>
     </w:lvl>
   </w:abstractNum>
-  <w:abstractNum w:abstractNumId="24" w15:restartNumberingAfterBreak="0">
+  <w:abstractNum w:abstractNumId="29" w15:restartNumberingAfterBreak="0">
     <w:nsid w:val="55C819B5"/>
     <w:multiLevelType w:val="multilevel"/>
     <w:tmpl w:val="BDCA6256"/>
@@ -8700,7 +9568,206 @@
       </w:rPr>
     </w:lvl>
   </w:abstractNum>
-  <w:abstractNum w:abstractNumId="25" w15:restartNumberingAfterBreak="0">
+  <w:abstractNum w:abstractNumId="30" w15:restartNumberingAfterBreak="0">
+    <w:nsid w:val="57D6649F"/>
+    <w:multiLevelType w:val="hybridMultilevel"/>
+    <w:tmpl w:val="C2DCF5E0"/>
+    <w:lvl w:ilvl="0" w:tplc="040C0001">
+      <w:start w:val="1"/>
+      <w:numFmt w:val="bullet"/>
+      <w:lvlText w:val=""/>
+      <w:lvlJc w:val="left"/>
+      <w:pPr>
+        <w:ind w:left="720" w:hanging="360"/>
+      </w:pPr>
+      <w:rPr>
+        <w:rFonts w:ascii="Symbol" w:hAnsi="Symbol" w:hint="default"/>
+      </w:rPr>
+    </w:lvl>
+    <w:lvl w:ilvl="1" w:tplc="040C0003" w:tentative="1">
+      <w:start w:val="1"/>
+      <w:numFmt w:val="bullet"/>
+      <w:lvlText w:val="o"/>
+      <w:lvlJc w:val="left"/>
+      <w:pPr>
+        <w:ind w:left="1440" w:hanging="360"/>
+      </w:pPr>
+      <w:rPr>
+        <w:rFonts w:ascii="Courier New" w:hAnsi="Courier New" w:cs="Courier New" w:hint="default"/>
+      </w:rPr>
+    </w:lvl>
+    <w:lvl w:ilvl="2" w:tplc="040C0005" w:tentative="1">
+      <w:start w:val="1"/>
+      <w:numFmt w:val="bullet"/>
+      <w:lvlText w:val=""/>
+      <w:lvlJc w:val="left"/>
+      <w:pPr>
+        <w:ind w:left="2160" w:hanging="360"/>
+      </w:pPr>
+      <w:rPr>
+        <w:rFonts w:ascii="Wingdings" w:hAnsi="Wingdings" w:hint="default"/>
+      </w:rPr>
+    </w:lvl>
+    <w:lvl w:ilvl="3" w:tplc="040C0001" w:tentative="1">
+      <w:start w:val="1"/>
+      <w:numFmt w:val="bullet"/>
+      <w:lvlText w:val=""/>
+      <w:lvlJc w:val="left"/>
+      <w:pPr>
+        <w:ind w:left="2880" w:hanging="360"/>
+      </w:pPr>
+      <w:rPr>
+        <w:rFonts w:ascii="Symbol" w:hAnsi="Symbol" w:hint="default"/>
+      </w:rPr>
+    </w:lvl>
+    <w:lvl w:ilvl="4" w:tplc="040C0003" w:tentative="1">
+      <w:start w:val="1"/>
+      <w:numFmt w:val="bullet"/>
+      <w:lvlText w:val="o"/>
+      <w:lvlJc w:val="left"/>
+      <w:pPr>
+        <w:ind w:left="3600" w:hanging="360"/>
+      </w:pPr>
+      <w:rPr>
+        <w:rFonts w:ascii="Courier New" w:hAnsi="Courier New" w:cs="Courier New" w:hint="default"/>
+      </w:rPr>
+    </w:lvl>
+    <w:lvl w:ilvl="5" w:tplc="040C0005" w:tentative="1">
+      <w:start w:val="1"/>
+      <w:numFmt w:val="bullet"/>
+      <w:lvlText w:val=""/>
+      <w:lvlJc w:val="left"/>
+      <w:pPr>
+        <w:ind w:left="4320" w:hanging="360"/>
+      </w:pPr>
+      <w:rPr>
+        <w:rFonts w:ascii="Wingdings" w:hAnsi="Wingdings" w:hint="default"/>
+      </w:rPr>
+    </w:lvl>
+    <w:lvl w:ilvl="6" w:tplc="040C0001" w:tentative="1">
+      <w:start w:val="1"/>
+      <w:numFmt w:val="bullet"/>
+      <w:lvlText w:val=""/>
+      <w:lvlJc w:val="left"/>
+      <w:pPr>
+        <w:ind w:left="5040" w:hanging="360"/>
+      </w:pPr>
+      <w:rPr>
+        <w:rFonts w:ascii="Symbol" w:hAnsi="Symbol" w:hint="default"/>
+      </w:rPr>
+    </w:lvl>
+    <w:lvl w:ilvl="7" w:tplc="040C0003" w:tentative="1">
+      <w:start w:val="1"/>
+      <w:numFmt w:val="bullet"/>
+      <w:lvlText w:val="o"/>
+      <w:lvlJc w:val="left"/>
+      <w:pPr>
+        <w:ind w:left="5760" w:hanging="360"/>
+      </w:pPr>
+      <w:rPr>
+        <w:rFonts w:ascii="Courier New" w:hAnsi="Courier New" w:cs="Courier New" w:hint="default"/>
+      </w:rPr>
+    </w:lvl>
+    <w:lvl w:ilvl="8" w:tplc="040C0005" w:tentative="1">
+      <w:start w:val="1"/>
+      <w:numFmt w:val="bullet"/>
+      <w:lvlText w:val=""/>
+      <w:lvlJc w:val="left"/>
+      <w:pPr>
+        <w:ind w:left="6480" w:hanging="360"/>
+      </w:pPr>
+      <w:rPr>
+        <w:rFonts w:ascii="Wingdings" w:hAnsi="Wingdings" w:hint="default"/>
+      </w:rPr>
+    </w:lvl>
+  </w:abstractNum>
+  <w:abstractNum w:abstractNumId="31" w15:restartNumberingAfterBreak="0">
+    <w:nsid w:val="5EE36B46"/>
+    <w:multiLevelType w:val="hybridMultilevel"/>
+    <w:tmpl w:val="DDAE1E3C"/>
+    <w:lvl w:ilvl="0" w:tplc="040C0013">
+      <w:start w:val="1"/>
+      <w:numFmt w:val="upperRoman"/>
+      <w:lvlText w:val="%1."/>
+      <w:lvlJc w:val="right"/>
+      <w:pPr>
+        <w:ind w:left="720" w:hanging="360"/>
+      </w:pPr>
+    </w:lvl>
+    <w:lvl w:ilvl="1" w:tplc="040C0019" w:tentative="1">
+      <w:start w:val="1"/>
+      <w:numFmt w:val="lowerLetter"/>
+      <w:lvlText w:val="%2."/>
+      <w:lvlJc w:val="left"/>
+      <w:pPr>
+        <w:ind w:left="1440" w:hanging="360"/>
+      </w:pPr>
+    </w:lvl>
+    <w:lvl w:ilvl="2" w:tplc="040C001B" w:tentative="1">
+      <w:start w:val="1"/>
+      <w:numFmt w:val="lowerRoman"/>
+      <w:lvlText w:val="%3."/>
+      <w:lvlJc w:val="right"/>
+      <w:pPr>
+        <w:ind w:left="2160" w:hanging="180"/>
+      </w:pPr>
+    </w:lvl>
+    <w:lvl w:ilvl="3" w:tplc="040C000F" w:tentative="1">
+      <w:start w:val="1"/>
+      <w:numFmt w:val="decimal"/>
+      <w:lvlText w:val="%4."/>
+      <w:lvlJc w:val="left"/>
+      <w:pPr>
+        <w:ind w:left="2880" w:hanging="360"/>
+      </w:pPr>
+    </w:lvl>
+    <w:lvl w:ilvl="4" w:tplc="040C0019" w:tentative="1">
+      <w:start w:val="1"/>
+      <w:numFmt w:val="lowerLetter"/>
+      <w:lvlText w:val="%5."/>
+      <w:lvlJc w:val="left"/>
+      <w:pPr>
+        <w:ind w:left="3600" w:hanging="360"/>
+      </w:pPr>
+    </w:lvl>
+    <w:lvl w:ilvl="5" w:tplc="040C001B" w:tentative="1">
+      <w:start w:val="1"/>
+      <w:numFmt w:val="lowerRoman"/>
+      <w:lvlText w:val="%6."/>
+      <w:lvlJc w:val="right"/>
+      <w:pPr>
+        <w:ind w:left="4320" w:hanging="180"/>
+      </w:pPr>
+    </w:lvl>
+    <w:lvl w:ilvl="6" w:tplc="040C000F" w:tentative="1">
+      <w:start w:val="1"/>
+      <w:numFmt w:val="decimal"/>
+      <w:lvlText w:val="%7."/>
+      <w:lvlJc w:val="left"/>
+      <w:pPr>
+        <w:ind w:left="5040" w:hanging="360"/>
+      </w:pPr>
+    </w:lvl>
+    <w:lvl w:ilvl="7" w:tplc="040C0019" w:tentative="1">
+      <w:start w:val="1"/>
+      <w:numFmt w:val="lowerLetter"/>
+      <w:lvlText w:val="%8."/>
+      <w:lvlJc w:val="left"/>
+      <w:pPr>
+        <w:ind w:left="5760" w:hanging="360"/>
+      </w:pPr>
+    </w:lvl>
+    <w:lvl w:ilvl="8" w:tplc="040C001B" w:tentative="1">
+      <w:start w:val="1"/>
+      <w:numFmt w:val="lowerRoman"/>
+      <w:lvlText w:val="%9."/>
+      <w:lvlJc w:val="right"/>
+      <w:pPr>
+        <w:ind w:left="6480" w:hanging="180"/>
+      </w:pPr>
+    </w:lvl>
+  </w:abstractNum>
+  <w:abstractNum w:abstractNumId="32" w15:restartNumberingAfterBreak="0">
     <w:nsid w:val="64C94BBB"/>
     <w:multiLevelType w:val="multilevel"/>
     <w:tmpl w:val="E348EBE4"/>
@@ -8849,7 +9916,7 @@
       </w:rPr>
     </w:lvl>
   </w:abstractNum>
-  <w:abstractNum w:abstractNumId="26" w15:restartNumberingAfterBreak="0">
+  <w:abstractNum w:abstractNumId="33" w15:restartNumberingAfterBreak="0">
     <w:nsid w:val="6944128C"/>
     <w:multiLevelType w:val="multilevel"/>
     <w:tmpl w:val="963AB4C0"/>
@@ -8965,7 +10032,7 @@
       </w:pPr>
     </w:lvl>
   </w:abstractNum>
-  <w:abstractNum w:abstractNumId="27" w15:restartNumberingAfterBreak="0">
+  <w:abstractNum w:abstractNumId="34" w15:restartNumberingAfterBreak="0">
     <w:nsid w:val="694A11D6"/>
     <w:multiLevelType w:val="multilevel"/>
     <w:tmpl w:val="963AB4C0"/>
@@ -9081,7 +10148,7 @@
       </w:pPr>
     </w:lvl>
   </w:abstractNum>
-  <w:abstractNum w:abstractNumId="28" w15:restartNumberingAfterBreak="0">
+  <w:abstractNum w:abstractNumId="35" w15:restartNumberingAfterBreak="0">
     <w:nsid w:val="6D187772"/>
     <w:multiLevelType w:val="multilevel"/>
     <w:tmpl w:val="5468B2F6"/>
@@ -9230,7 +10297,102 @@
       </w:rPr>
     </w:lvl>
   </w:abstractNum>
-  <w:abstractNum w:abstractNumId="29" w15:restartNumberingAfterBreak="0">
+  <w:abstractNum w:abstractNumId="36" w15:restartNumberingAfterBreak="0">
+    <w:nsid w:val="708C0ABA"/>
+    <w:multiLevelType w:val="hybridMultilevel"/>
+    <w:tmpl w:val="7E1424FE"/>
+    <w:lvl w:ilvl="0" w:tplc="040C0015">
+      <w:start w:val="1"/>
+      <w:numFmt w:val="upperLetter"/>
+      <w:lvlText w:val="%1."/>
+      <w:lvlJc w:val="left"/>
+      <w:pPr>
+        <w:ind w:left="720" w:hanging="360"/>
+      </w:pPr>
+      <w:rPr>
+        <w:rFonts w:hint="default"/>
+      </w:rPr>
+    </w:lvl>
+    <w:lvl w:ilvl="1" w:tplc="BEF0A29C">
+      <w:start w:val="1"/>
+      <w:numFmt w:val="upperLetter"/>
+      <w:lvlText w:val="%2."/>
+      <w:lvlJc w:val="left"/>
+      <w:pPr>
+        <w:ind w:left="1440" w:hanging="360"/>
+      </w:pPr>
+      <w:rPr>
+        <w:b/>
+        <w:bCs/>
+        <w:sz w:val="24"/>
+        <w:szCs w:val="24"/>
+      </w:rPr>
+    </w:lvl>
+    <w:lvl w:ilvl="2" w:tplc="040C001B" w:tentative="1">
+      <w:start w:val="1"/>
+      <w:numFmt w:val="lowerRoman"/>
+      <w:lvlText w:val="%3."/>
+      <w:lvlJc w:val="right"/>
+      <w:pPr>
+        <w:ind w:left="2160" w:hanging="180"/>
+      </w:pPr>
+    </w:lvl>
+    <w:lvl w:ilvl="3" w:tplc="040C000F" w:tentative="1">
+      <w:start w:val="1"/>
+      <w:numFmt w:val="decimal"/>
+      <w:lvlText w:val="%4."/>
+      <w:lvlJc w:val="left"/>
+      <w:pPr>
+        <w:ind w:left="2880" w:hanging="360"/>
+      </w:pPr>
+    </w:lvl>
+    <w:lvl w:ilvl="4" w:tplc="040C0019" w:tentative="1">
+      <w:start w:val="1"/>
+      <w:numFmt w:val="lowerLetter"/>
+      <w:lvlText w:val="%5."/>
+      <w:lvlJc w:val="left"/>
+      <w:pPr>
+        <w:ind w:left="3600" w:hanging="360"/>
+      </w:pPr>
+    </w:lvl>
+    <w:lvl w:ilvl="5" w:tplc="040C001B" w:tentative="1">
+      <w:start w:val="1"/>
+      <w:numFmt w:val="lowerRoman"/>
+      <w:lvlText w:val="%6."/>
+      <w:lvlJc w:val="right"/>
+      <w:pPr>
+        <w:ind w:left="4320" w:hanging="180"/>
+      </w:pPr>
+    </w:lvl>
+    <w:lvl w:ilvl="6" w:tplc="040C000F" w:tentative="1">
+      <w:start w:val="1"/>
+      <w:numFmt w:val="decimal"/>
+      <w:lvlText w:val="%7."/>
+      <w:lvlJc w:val="left"/>
+      <w:pPr>
+        <w:ind w:left="5040" w:hanging="360"/>
+      </w:pPr>
+    </w:lvl>
+    <w:lvl w:ilvl="7" w:tplc="040C0019" w:tentative="1">
+      <w:start w:val="1"/>
+      <w:numFmt w:val="lowerLetter"/>
+      <w:lvlText w:val="%8."/>
+      <w:lvlJc w:val="left"/>
+      <w:pPr>
+        <w:ind w:left="5760" w:hanging="360"/>
+      </w:pPr>
+    </w:lvl>
+    <w:lvl w:ilvl="8" w:tplc="040C001B" w:tentative="1">
+      <w:start w:val="1"/>
+      <w:numFmt w:val="lowerRoman"/>
+      <w:lvlText w:val="%9."/>
+      <w:lvlJc w:val="right"/>
+      <w:pPr>
+        <w:ind w:left="6480" w:hanging="180"/>
+      </w:pPr>
+    </w:lvl>
+  </w:abstractNum>
+  <w:abstractNum w:abstractNumId="37" w15:restartNumberingAfterBreak="0">
     <w:nsid w:val="73A308BB"/>
     <w:multiLevelType w:val="multilevel"/>
     <w:tmpl w:val="963AB4C0"/>
@@ -9346,7 +10508,7 @@
       </w:pPr>
     </w:lvl>
   </w:abstractNum>
-  <w:abstractNum w:abstractNumId="30" w15:restartNumberingAfterBreak="0">
+  <w:abstractNum w:abstractNumId="38" w15:restartNumberingAfterBreak="0">
     <w:nsid w:val="7B0E0819"/>
     <w:multiLevelType w:val="multilevel"/>
     <w:tmpl w:val="AA3C5704"/>
@@ -9495,7 +10657,7 @@
       </w:rPr>
     </w:lvl>
   </w:abstractNum>
-  <w:abstractNum w:abstractNumId="31" w15:restartNumberingAfterBreak="0">
+  <w:abstractNum w:abstractNumId="39" w15:restartNumberingAfterBreak="0">
     <w:nsid w:val="7E061180"/>
     <w:multiLevelType w:val="multilevel"/>
     <w:tmpl w:val="077EB990"/>
@@ -9644,7 +10806,7 @@
       </w:rPr>
     </w:lvl>
   </w:abstractNum>
-  <w:abstractNum w:abstractNumId="32" w15:restartNumberingAfterBreak="0">
+  <w:abstractNum w:abstractNumId="40" w15:restartNumberingAfterBreak="0">
     <w:nsid w:val="7F1F1D13"/>
     <w:multiLevelType w:val="multilevel"/>
     <w:tmpl w:val="109CB810"/>
@@ -9758,25 +10920,25 @@
     </w:lvl>
   </w:abstractNum>
   <w:num w:numId="1">
-    <w:abstractNumId w:val="19"/>
+    <w:abstractNumId w:val="22"/>
   </w:num>
   <w:num w:numId="2">
+    <w:abstractNumId w:val="26"/>
+  </w:num>
+  <w:num w:numId="3">
+    <w:abstractNumId w:val="32"/>
+  </w:num>
+  <w:num w:numId="4">
     <w:abstractNumId w:val="21"/>
   </w:num>
-  <w:num w:numId="3">
-    <w:abstractNumId w:val="25"/>
-  </w:num>
-  <w:num w:numId="4">
-    <w:abstractNumId w:val="18"/>
-  </w:num>
   <w:num w:numId="5">
-    <w:abstractNumId w:val="28"/>
+    <w:abstractNumId w:val="35"/>
   </w:num>
   <w:num w:numId="6">
     <w:abstractNumId w:val="10"/>
   </w:num>
   <w:num w:numId="7">
-    <w:abstractNumId w:val="16"/>
+    <w:abstractNumId w:val="19"/>
   </w:num>
   <w:num w:numId="8">
     <w:abstractNumId w:val="9"/>
@@ -9788,13 +10950,13 @@
     <w:abstractNumId w:val="11"/>
   </w:num>
   <w:num w:numId="11">
-    <w:abstractNumId w:val="30"/>
+    <w:abstractNumId w:val="38"/>
   </w:num>
   <w:num w:numId="12">
     <w:abstractNumId w:val="3"/>
   </w:num>
   <w:num w:numId="13">
-    <w:abstractNumId w:val="32"/>
+    <w:abstractNumId w:val="40"/>
   </w:num>
   <w:num w:numId="14">
     <w:abstractNumId w:val="6"/>
@@ -9803,22 +10965,22 @@
     <w:abstractNumId w:val="12"/>
   </w:num>
   <w:num w:numId="16">
-    <w:abstractNumId w:val="26"/>
+    <w:abstractNumId w:val="33"/>
   </w:num>
   <w:num w:numId="17">
     <w:abstractNumId w:val="5"/>
   </w:num>
   <w:num w:numId="18">
-    <w:abstractNumId w:val="27"/>
+    <w:abstractNumId w:val="34"/>
   </w:num>
   <w:num w:numId="19">
-    <w:abstractNumId w:val="29"/>
+    <w:abstractNumId w:val="37"/>
   </w:num>
   <w:num w:numId="20">
-    <w:abstractNumId w:val="23"/>
+    <w:abstractNumId w:val="28"/>
   </w:num>
   <w:num w:numId="21">
-    <w:abstractNumId w:val="24"/>
+    <w:abstractNumId w:val="29"/>
   </w:num>
   <w:num w:numId="22">
     <w:abstractNumId w:val="2"/>
@@ -9827,34 +10989,58 @@
     <w:abstractNumId w:val="4"/>
   </w:num>
   <w:num w:numId="24">
-    <w:abstractNumId w:val="22"/>
+    <w:abstractNumId w:val="27"/>
   </w:num>
   <w:num w:numId="25">
-    <w:abstractNumId w:val="14"/>
+    <w:abstractNumId w:val="15"/>
   </w:num>
   <w:num w:numId="26">
-    <w:abstractNumId w:val="31"/>
+    <w:abstractNumId w:val="39"/>
   </w:num>
   <w:num w:numId="27">
-    <w:abstractNumId w:val="13"/>
+    <w:abstractNumId w:val="14"/>
   </w:num>
   <w:num w:numId="28">
     <w:abstractNumId w:val="1"/>
   </w:num>
   <w:num w:numId="29">
-    <w:abstractNumId w:val="17"/>
+    <w:abstractNumId w:val="20"/>
   </w:num>
   <w:num w:numId="30">
     <w:abstractNumId w:val="8"/>
   </w:num>
   <w:num w:numId="31">
-    <w:abstractNumId w:val="20"/>
+    <w:abstractNumId w:val="23"/>
   </w:num>
   <w:num w:numId="32">
-    <w:abstractNumId w:val="15"/>
+    <w:abstractNumId w:val="17"/>
   </w:num>
   <w:num w:numId="33">
     <w:abstractNumId w:val="7"/>
+  </w:num>
+  <w:num w:numId="34">
+    <w:abstractNumId w:val="30"/>
+  </w:num>
+  <w:num w:numId="35">
+    <w:abstractNumId w:val="31"/>
+  </w:num>
+  <w:num w:numId="36">
+    <w:abstractNumId w:val="24"/>
+  </w:num>
+  <w:num w:numId="37">
+    <w:abstractNumId w:val="18"/>
+  </w:num>
+  <w:num w:numId="38">
+    <w:abstractNumId w:val="36"/>
+  </w:num>
+  <w:num w:numId="39">
+    <w:abstractNumId w:val="13"/>
+  </w:num>
+  <w:num w:numId="40">
+    <w:abstractNumId w:val="25"/>
+  </w:num>
+  <w:num w:numId="41">
+    <w:abstractNumId w:val="16"/>
   </w:num>
 </w:numbering>
 </file>
@@ -10308,7 +11494,6 @@
     <w:next w:val="Normal"/>
     <w:link w:val="Titre3Car"/>
     <w:uiPriority w:val="9"/>
-    <w:semiHidden/>
     <w:unhideWhenUsed/>
     <w:qFormat/>
     <w:rsid w:val="000D5837"/>
@@ -10628,7 +11813,6 @@
     <w:basedOn w:val="Policepardfaut"/>
     <w:link w:val="Titre3"/>
     <w:uiPriority w:val="9"/>
-    <w:semiHidden/>
     <w:rsid w:val="000D5837"/>
     <w:rPr>
       <w:rFonts w:asciiTheme="majorHAnsi" w:eastAsiaTheme="majorEastAsia" w:hAnsiTheme="majorHAnsi" w:cstheme="majorBidi"/>
@@ -11291,9 +12475,10 @@
     <w:rsidRoot w:val="00B74619"/>
     <w:rsid w:val="000971B5"/>
     <w:rsid w:val="000A5C84"/>
+    <w:rsid w:val="00532807"/>
     <w:rsid w:val="006D6CA8"/>
     <w:rsid w:val="006F442B"/>
-    <w:rsid w:val="00775D37"/>
+    <w:rsid w:val="0093188C"/>
     <w:rsid w:val="00A414DF"/>
     <w:rsid w:val="00B74619"/>
     <w:rsid w:val="00E71BE9"/>

</xml_diff>